<commit_message>
More Join and other ops added in SQL Notes
</commit_message>
<xml_diff>
--- a/SQL/SQL Notes.docx
+++ b/SQL/SQL Notes.docx
@@ -6526,8 +6526,157 @@
           <w:color w:val="4D5156"/>
           <w:shd w:val="clear" w:color="auto" w:fill="FFFFFF"/>
         </w:rPr>
-        <w:tab/>
-      </w:r>
+        <w:t>:</w:t>
+      </w:r>
+    </w:p>
+    <w:p>
+      <w:pPr>
+        <w:numPr>
+          <w:ilvl w:val="0"/>
+          <w:numId w:val="10"/>
+        </w:numPr>
+        <w:shd w:val="clear" w:color="auto" w:fill="F8F8F8"/>
+        <w:spacing w:before="100" w:beforeAutospacing="1" w:after="0" w:line="240" w:lineRule="auto"/>
+        <w:ind w:left="1140"/>
+        <w:rPr>
+          <w:rFonts w:ascii="Arial" w:eastAsia="Times New Roman" w:hAnsi="Arial" w:cs="Arial"/>
+          <w:color w:val="1D1C1D"/>
+          <w:sz w:val="23"/>
+          <w:szCs w:val="23"/>
+        </w:rPr>
+      </w:pPr>
+      <w:r>
+        <w:rPr>
+          <w:rFonts w:ascii="Consolas" w:eastAsia="Times New Roman" w:hAnsi="Consolas" w:cs="Courier New"/>
+          <w:color w:val="E01E5A"/>
+          <w:sz w:val="18"/>
+          <w:szCs w:val="18"/>
+        </w:rPr>
+        <w:t>(INNER) JOIN</w:t>
+      </w:r>
+      <w:r>
+        <w:rPr>
+          <w:rFonts w:ascii="Arial" w:eastAsia="Times New Roman" w:hAnsi="Arial" w:cs="Arial"/>
+          <w:color w:val="1D1C1D"/>
+          <w:sz w:val="23"/>
+          <w:szCs w:val="23"/>
+        </w:rPr>
+        <w:t>: Returns records that have matching values in both tables</w:t>
+      </w:r>
+    </w:p>
+    <w:p>
+      <w:pPr>
+        <w:numPr>
+          <w:ilvl w:val="0"/>
+          <w:numId w:val="10"/>
+        </w:numPr>
+        <w:shd w:val="clear" w:color="auto" w:fill="F8F8F8"/>
+        <w:spacing w:before="100" w:beforeAutospacing="1" w:after="0" w:line="240" w:lineRule="auto"/>
+        <w:ind w:left="1140"/>
+        <w:rPr>
+          <w:rFonts w:ascii="Arial" w:eastAsia="Times New Roman" w:hAnsi="Arial" w:cs="Arial"/>
+          <w:color w:val="1D1C1D"/>
+          <w:sz w:val="23"/>
+          <w:szCs w:val="23"/>
+        </w:rPr>
+      </w:pPr>
+      <w:r>
+        <w:rPr>
+          <w:rFonts w:ascii="Consolas" w:eastAsia="Times New Roman" w:hAnsi="Consolas" w:cs="Courier New"/>
+          <w:color w:val="E01E5A"/>
+          <w:sz w:val="18"/>
+          <w:szCs w:val="18"/>
+        </w:rPr>
+        <w:t>LEFT (OUTER) JOIN</w:t>
+      </w:r>
+      <w:r>
+        <w:rPr>
+          <w:rFonts w:ascii="Arial" w:eastAsia="Times New Roman" w:hAnsi="Arial" w:cs="Arial"/>
+          <w:color w:val="1D1C1D"/>
+          <w:sz w:val="23"/>
+          <w:szCs w:val="23"/>
+        </w:rPr>
+        <w:t>: Returns all records from the left table, and the matched records from the right table</w:t>
+      </w:r>
+    </w:p>
+    <w:p>
+      <w:pPr>
+        <w:numPr>
+          <w:ilvl w:val="0"/>
+          <w:numId w:val="10"/>
+        </w:numPr>
+        <w:shd w:val="clear" w:color="auto" w:fill="F8F8F8"/>
+        <w:spacing w:before="100" w:beforeAutospacing="1" w:after="0" w:line="240" w:lineRule="auto"/>
+        <w:ind w:left="1140"/>
+        <w:rPr>
+          <w:rFonts w:ascii="Arial" w:eastAsia="Times New Roman" w:hAnsi="Arial" w:cs="Arial"/>
+          <w:color w:val="1D1C1D"/>
+          <w:sz w:val="23"/>
+          <w:szCs w:val="23"/>
+        </w:rPr>
+      </w:pPr>
+      <w:r>
+        <w:rPr>
+          <w:rFonts w:ascii="Consolas" w:eastAsia="Times New Roman" w:hAnsi="Consolas" w:cs="Courier New"/>
+          <w:color w:val="E01E5A"/>
+          <w:sz w:val="18"/>
+          <w:szCs w:val="18"/>
+        </w:rPr>
+        <w:t>RIGHT (OUTER) JOIN</w:t>
+      </w:r>
+      <w:r>
+        <w:rPr>
+          <w:rFonts w:ascii="Arial" w:eastAsia="Times New Roman" w:hAnsi="Arial" w:cs="Arial"/>
+          <w:color w:val="1D1C1D"/>
+          <w:sz w:val="23"/>
+          <w:szCs w:val="23"/>
+        </w:rPr>
+        <w:t>: Returns all records from the right table, and the matched records from the left table</w:t>
+      </w:r>
+    </w:p>
+    <w:p>
+      <w:pPr>
+        <w:numPr>
+          <w:ilvl w:val="0"/>
+          <w:numId w:val="10"/>
+        </w:numPr>
+        <w:shd w:val="clear" w:color="auto" w:fill="F8F8F8"/>
+        <w:spacing w:before="100" w:beforeAutospacing="1" w:after="0" w:line="240" w:lineRule="auto"/>
+        <w:ind w:left="1140"/>
+        <w:rPr>
+          <w:rFonts w:ascii="Arial" w:eastAsia="Times New Roman" w:hAnsi="Arial" w:cs="Arial"/>
+          <w:color w:val="1D1C1D"/>
+          <w:sz w:val="23"/>
+          <w:szCs w:val="23"/>
+        </w:rPr>
+      </w:pPr>
+      <w:r>
+        <w:rPr>
+          <w:rFonts w:ascii="Consolas" w:eastAsia="Times New Roman" w:hAnsi="Consolas" w:cs="Courier New"/>
+          <w:color w:val="E01E5A"/>
+          <w:sz w:val="18"/>
+          <w:szCs w:val="18"/>
+        </w:rPr>
+        <w:t>FULL (OUTER) JOIN</w:t>
+      </w:r>
+      <w:r>
+        <w:rPr>
+          <w:rFonts w:ascii="Arial" w:eastAsia="Times New Roman" w:hAnsi="Arial" w:cs="Arial"/>
+          <w:color w:val="1D1C1D"/>
+          <w:sz w:val="23"/>
+          <w:szCs w:val="23"/>
+        </w:rPr>
+        <w:t>: Returns all records when there is a match in either left or right table</w:t>
+      </w:r>
+    </w:p>
+    <w:p>
+      <w:pPr>
+        <w:spacing w:after="240" w:line="240" w:lineRule="auto"/>
+        <w:rPr>
+          <w:color w:val="4D5156"/>
+          <w:shd w:val="clear" w:color="auto" w:fill="FFFFFF"/>
+        </w:rPr>
+      </w:pPr>
     </w:p>
     <w:p>
       <w:pPr>
@@ -6928,14 +7077,6 @@
           <w:rFonts w:ascii="Times New Roman" w:eastAsia="Times New Roman" w:hAnsi="Times New Roman" w:cs="Times New Roman"/>
         </w:rPr>
       </w:pPr>
-    </w:p>
-    <w:p>
-      <w:pPr>
-        <w:spacing w:after="240" w:line="240" w:lineRule="auto"/>
-        <w:rPr>
-          <w:rFonts w:ascii="Times New Roman" w:eastAsia="Times New Roman" w:hAnsi="Times New Roman" w:cs="Times New Roman"/>
-        </w:rPr>
-      </w:pPr>
       <w:r>
         <w:rPr>
           <w:rFonts w:ascii="Times New Roman" w:eastAsia="Times New Roman" w:hAnsi="Times New Roman" w:cs="Times New Roman"/>
@@ -7247,11 +7388,59 @@
     </w:p>
     <w:p>
       <w:pPr>
+        <w:pStyle w:val="ListParagraph"/>
+        <w:numPr>
+          <w:ilvl w:val="0"/>
+          <w:numId w:val="9"/>
+        </w:numPr>
         <w:spacing w:after="240" w:line="240" w:lineRule="auto"/>
         <w:rPr>
           <w:rFonts w:ascii="Times New Roman" w:eastAsia="Times New Roman" w:hAnsi="Times New Roman" w:cs="Times New Roman"/>
         </w:rPr>
       </w:pPr>
+      <w:r>
+        <w:rPr>
+          <w:rFonts w:ascii="Times New Roman" w:eastAsia="Times New Roman" w:hAnsi="Times New Roman" w:cs="Times New Roman"/>
+          <w:b/>
+          <w:bCs/>
+          <w:sz w:val="24"/>
+          <w:szCs w:val="24"/>
+        </w:rPr>
+        <w:lastRenderedPageBreak/>
+        <w:t>R</w:t>
+      </w:r>
+      <w:r>
+        <w:rPr>
+          <w:rFonts w:ascii="Times New Roman" w:eastAsia="Times New Roman" w:hAnsi="Times New Roman" w:cs="Times New Roman"/>
+          <w:b/>
+          <w:bCs/>
+          <w:sz w:val="24"/>
+          <w:szCs w:val="24"/>
+        </w:rPr>
+        <w:t>IGHT JOIN</w:t>
+      </w:r>
+      <w:r>
+        <w:rPr>
+          <w:rFonts w:ascii="Times New Roman" w:eastAsia="Times New Roman" w:hAnsi="Times New Roman" w:cs="Times New Roman"/>
+        </w:rPr>
+        <w:t xml:space="preserve"> -</w:t>
+      </w:r>
+      <w:r>
+        <w:rPr>
+          <w:color w:val="000000"/>
+          <w:sz w:val="36"/>
+          <w:szCs w:val="36"/>
+          <w:shd w:val="clear" w:color="auto" w:fill="FFFFFF"/>
+        </w:rPr>
+        <w:t xml:space="preserve"> </w:t>
+      </w:r>
+      <w:r>
+        <w:rPr>
+          <w:color w:val="000000"/>
+          <w:shd w:val="clear" w:color="auto" w:fill="FFFFFF"/>
+        </w:rPr>
+        <w:t>returns all records from the right table, and the matched records from the left table</w:t>
+      </w:r>
     </w:p>
     <w:p>
       <w:pPr>
@@ -7260,6 +7449,3095 @@
           <w:rFonts w:ascii="Times New Roman" w:eastAsia="Times New Roman" w:hAnsi="Times New Roman" w:cs="Times New Roman"/>
         </w:rPr>
       </w:pPr>
+      <w:r>
+        <w:rPr>
+          <w:rFonts w:ascii="Times New Roman" w:eastAsia="Times New Roman" w:hAnsi="Times New Roman" w:cs="Times New Roman"/>
+          <w:color w:val="171717"/>
+          <w:shd w:val="clear" w:color="auto" w:fill="FFFFFF"/>
+        </w:rPr>
+        <w:t>SELECT table1.column, table2.column</w:t>
+      </w:r>
+    </w:p>
+    <w:p>
+      <w:pPr>
+        <w:spacing w:after="240" w:line="240" w:lineRule="auto"/>
+        <w:rPr>
+          <w:rFonts w:ascii="Times New Roman" w:eastAsia="Times New Roman" w:hAnsi="Times New Roman" w:cs="Times New Roman"/>
+        </w:rPr>
+      </w:pPr>
+      <w:r>
+        <w:rPr>
+          <w:rFonts w:ascii="Times New Roman" w:eastAsia="Times New Roman" w:hAnsi="Times New Roman" w:cs="Times New Roman"/>
+          <w:color w:val="171717"/>
+          <w:shd w:val="clear" w:color="auto" w:fill="FFFFFF"/>
+        </w:rPr>
+        <w:t>FROM table1</w:t>
+      </w:r>
+    </w:p>
+    <w:p>
+      <w:pPr>
+        <w:spacing w:after="240" w:line="240" w:lineRule="auto"/>
+        <w:rPr>
+          <w:rFonts w:ascii="Times New Roman" w:eastAsia="Times New Roman" w:hAnsi="Times New Roman" w:cs="Times New Roman"/>
+        </w:rPr>
+      </w:pPr>
+      <w:r>
+        <w:rPr>
+          <w:rFonts w:ascii="Times New Roman" w:eastAsia="Times New Roman" w:hAnsi="Times New Roman" w:cs="Times New Roman"/>
+          <w:color w:val="171717"/>
+          <w:shd w:val="clear" w:color="auto" w:fill="FFFFFF"/>
+        </w:rPr>
+        <w:t>RIGHT JOIN table2</w:t>
+      </w:r>
+    </w:p>
+    <w:p>
+      <w:pPr>
+        <w:spacing w:after="0" w:line="240" w:lineRule="auto"/>
+        <w:ind w:right="100"/>
+        <w:rPr>
+          <w:rFonts w:ascii="Times New Roman" w:eastAsia="Times New Roman" w:hAnsi="Times New Roman" w:cs="Times New Roman"/>
+          <w:color w:val="171717"/>
+          <w:shd w:val="clear" w:color="auto" w:fill="FFFFFF"/>
+        </w:rPr>
+      </w:pPr>
+      <w:r>
+        <w:rPr>
+          <w:rFonts w:ascii="Times New Roman" w:eastAsia="Times New Roman" w:hAnsi="Times New Roman" w:cs="Times New Roman"/>
+          <w:color w:val="171717"/>
+          <w:shd w:val="clear" w:color="auto" w:fill="FFFFFF"/>
+        </w:rPr>
+        <w:t>ON table1.column_name = table2.column_</w:t>
+      </w:r>
+      <w:proofErr w:type="gramStart"/>
+      <w:r>
+        <w:rPr>
+          <w:rFonts w:ascii="Times New Roman" w:eastAsia="Times New Roman" w:hAnsi="Times New Roman" w:cs="Times New Roman"/>
+          <w:color w:val="171717"/>
+          <w:shd w:val="clear" w:color="auto" w:fill="FFFFFF"/>
+        </w:rPr>
+        <w:t>name;</w:t>
+      </w:r>
+      <w:proofErr w:type="gramEnd"/>
+    </w:p>
+    <w:p>
+      <w:pPr>
+        <w:spacing w:after="0" w:line="240" w:lineRule="auto"/>
+        <w:ind w:right="100"/>
+        <w:rPr>
+          <w:rFonts w:ascii="Times New Roman" w:eastAsia="Times New Roman" w:hAnsi="Times New Roman" w:cs="Times New Roman"/>
+          <w:color w:val="171717"/>
+          <w:shd w:val="clear" w:color="auto" w:fill="FFFFFF"/>
+        </w:rPr>
+      </w:pPr>
+      <w:r>
+        <w:rPr>
+          <w:rFonts w:ascii="Times New Roman" w:eastAsia="Times New Roman" w:hAnsi="Times New Roman" w:cs="Times New Roman"/>
+          <w:color w:val="171717"/>
+          <w:shd w:val="clear" w:color="auto" w:fill="FFFFFF"/>
+        </w:rPr>
+        <w:t xml:space="preserve">Ex: </w:t>
+      </w:r>
+    </w:p>
+    <w:p>
+      <w:pPr>
+        <w:spacing w:after="240" w:line="240" w:lineRule="auto"/>
+        <w:rPr>
+          <w:rFonts w:ascii="Times New Roman" w:eastAsia="Times New Roman" w:hAnsi="Times New Roman" w:cs="Times New Roman"/>
+        </w:rPr>
+      </w:pPr>
+      <w:r>
+        <w:rPr>
+          <w:rFonts w:ascii="Times New Roman" w:eastAsia="Times New Roman" w:hAnsi="Times New Roman" w:cs="Times New Roman"/>
+          <w:color w:val="171717"/>
+          <w:shd w:val="clear" w:color="auto" w:fill="FFFFFF"/>
+        </w:rPr>
+        <w:t xml:space="preserve">SELECT </w:t>
+      </w:r>
+      <w:proofErr w:type="spellStart"/>
+      <w:proofErr w:type="gramStart"/>
+      <w:r>
+        <w:rPr>
+          <w:rFonts w:ascii="Times New Roman" w:eastAsia="Times New Roman" w:hAnsi="Times New Roman" w:cs="Times New Roman"/>
+          <w:color w:val="171717"/>
+          <w:shd w:val="clear" w:color="auto" w:fill="FFFFFF"/>
+        </w:rPr>
+        <w:t>d.manager</w:t>
+      </w:r>
+      <w:proofErr w:type="gramEnd"/>
+      <w:r>
+        <w:rPr>
+          <w:rFonts w:ascii="Times New Roman" w:eastAsia="Times New Roman" w:hAnsi="Times New Roman" w:cs="Times New Roman"/>
+          <w:color w:val="171717"/>
+          <w:shd w:val="clear" w:color="auto" w:fill="FFFFFF"/>
+        </w:rPr>
+        <w:t>_id</w:t>
+      </w:r>
+      <w:proofErr w:type="spellEnd"/>
+      <w:r>
+        <w:rPr>
+          <w:rFonts w:ascii="Times New Roman" w:eastAsia="Times New Roman" w:hAnsi="Times New Roman" w:cs="Times New Roman"/>
+          <w:color w:val="171717"/>
+          <w:shd w:val="clear" w:color="auto" w:fill="FFFFFF"/>
+        </w:rPr>
+        <w:t xml:space="preserve">, </w:t>
+      </w:r>
+      <w:proofErr w:type="spellStart"/>
+      <w:r>
+        <w:rPr>
+          <w:rFonts w:ascii="Times New Roman" w:eastAsia="Times New Roman" w:hAnsi="Times New Roman" w:cs="Times New Roman"/>
+          <w:color w:val="171717"/>
+          <w:shd w:val="clear" w:color="auto" w:fill="FFFFFF"/>
+        </w:rPr>
+        <w:t>d.department_name</w:t>
+      </w:r>
+      <w:proofErr w:type="spellEnd"/>
+      <w:r>
+        <w:rPr>
+          <w:rFonts w:ascii="Times New Roman" w:eastAsia="Times New Roman" w:hAnsi="Times New Roman" w:cs="Times New Roman"/>
+          <w:color w:val="171717"/>
+          <w:shd w:val="clear" w:color="auto" w:fill="FFFFFF"/>
+        </w:rPr>
+        <w:t xml:space="preserve">, </w:t>
+      </w:r>
+      <w:proofErr w:type="spellStart"/>
+      <w:r>
+        <w:rPr>
+          <w:rFonts w:ascii="Times New Roman" w:eastAsia="Times New Roman" w:hAnsi="Times New Roman" w:cs="Times New Roman"/>
+          <w:color w:val="171717"/>
+          <w:shd w:val="clear" w:color="auto" w:fill="FFFFFF"/>
+        </w:rPr>
+        <w:t>D.manager_id</w:t>
+      </w:r>
+      <w:proofErr w:type="spellEnd"/>
+      <w:r>
+        <w:rPr>
+          <w:rFonts w:ascii="Times New Roman" w:eastAsia="Times New Roman" w:hAnsi="Times New Roman" w:cs="Times New Roman"/>
+          <w:color w:val="171717"/>
+          <w:shd w:val="clear" w:color="auto" w:fill="FFFFFF"/>
+        </w:rPr>
+        <w:t xml:space="preserve">, </w:t>
+      </w:r>
+      <w:proofErr w:type="spellStart"/>
+      <w:r>
+        <w:rPr>
+          <w:rFonts w:ascii="Times New Roman" w:eastAsia="Times New Roman" w:hAnsi="Times New Roman" w:cs="Times New Roman"/>
+          <w:color w:val="171717"/>
+          <w:shd w:val="clear" w:color="auto" w:fill="FFFFFF"/>
+        </w:rPr>
+        <w:t>E.first_name</w:t>
+      </w:r>
+      <w:proofErr w:type="spellEnd"/>
+    </w:p>
+    <w:p>
+      <w:pPr>
+        <w:spacing w:after="240" w:line="240" w:lineRule="auto"/>
+        <w:rPr>
+          <w:rFonts w:ascii="Times New Roman" w:eastAsia="Times New Roman" w:hAnsi="Times New Roman" w:cs="Times New Roman"/>
+        </w:rPr>
+      </w:pPr>
+      <w:r>
+        <w:rPr>
+          <w:rFonts w:ascii="Times New Roman" w:eastAsia="Times New Roman" w:hAnsi="Times New Roman" w:cs="Times New Roman"/>
+          <w:color w:val="171717"/>
+          <w:shd w:val="clear" w:color="auto" w:fill="FFFFFF"/>
+        </w:rPr>
+        <w:t xml:space="preserve">FROM </w:t>
+      </w:r>
+      <w:proofErr w:type="gramStart"/>
+      <w:r>
+        <w:rPr>
+          <w:rFonts w:ascii="Times New Roman" w:eastAsia="Times New Roman" w:hAnsi="Times New Roman" w:cs="Times New Roman"/>
+          <w:color w:val="171717"/>
+          <w:shd w:val="clear" w:color="auto" w:fill="FFFFFF"/>
+        </w:rPr>
+        <w:t>departments  D</w:t>
+      </w:r>
+      <w:proofErr w:type="gramEnd"/>
+    </w:p>
+    <w:p>
+      <w:pPr>
+        <w:spacing w:after="240" w:line="240" w:lineRule="auto"/>
+        <w:rPr>
+          <w:rFonts w:ascii="Times New Roman" w:eastAsia="Times New Roman" w:hAnsi="Times New Roman" w:cs="Times New Roman"/>
+        </w:rPr>
+      </w:pPr>
+      <w:r>
+        <w:rPr>
+          <w:rFonts w:ascii="Times New Roman" w:eastAsia="Times New Roman" w:hAnsi="Times New Roman" w:cs="Times New Roman"/>
+          <w:color w:val="171717"/>
+          <w:shd w:val="clear" w:color="auto" w:fill="FFFFFF"/>
+        </w:rPr>
+        <w:t xml:space="preserve">RIGHT JOIN </w:t>
+      </w:r>
+      <w:proofErr w:type="gramStart"/>
+      <w:r>
+        <w:rPr>
+          <w:rFonts w:ascii="Times New Roman" w:eastAsia="Times New Roman" w:hAnsi="Times New Roman" w:cs="Times New Roman"/>
+          <w:color w:val="171717"/>
+          <w:shd w:val="clear" w:color="auto" w:fill="FFFFFF"/>
+        </w:rPr>
+        <w:t>employees  E</w:t>
+      </w:r>
+      <w:proofErr w:type="gramEnd"/>
+    </w:p>
+    <w:p>
+      <w:pPr>
+        <w:spacing w:after="240" w:line="240" w:lineRule="auto"/>
+        <w:rPr>
+          <w:rFonts w:ascii="Times New Roman" w:eastAsia="Times New Roman" w:hAnsi="Times New Roman" w:cs="Times New Roman"/>
+          <w:color w:val="171717"/>
+          <w:shd w:val="clear" w:color="auto" w:fill="FFFFFF"/>
+        </w:rPr>
+      </w:pPr>
+      <w:r>
+        <w:rPr>
+          <w:rFonts w:ascii="Times New Roman" w:eastAsia="Times New Roman" w:hAnsi="Times New Roman" w:cs="Times New Roman"/>
+          <w:color w:val="171717"/>
+          <w:shd w:val="clear" w:color="auto" w:fill="FFFFFF"/>
+        </w:rPr>
+        <w:t xml:space="preserve">ON </w:t>
+      </w:r>
+      <w:proofErr w:type="spellStart"/>
+      <w:proofErr w:type="gramStart"/>
+      <w:r>
+        <w:rPr>
+          <w:rFonts w:ascii="Times New Roman" w:eastAsia="Times New Roman" w:hAnsi="Times New Roman" w:cs="Times New Roman"/>
+          <w:color w:val="171717"/>
+          <w:shd w:val="clear" w:color="auto" w:fill="FFFFFF"/>
+        </w:rPr>
+        <w:t>D.manager</w:t>
+      </w:r>
+      <w:proofErr w:type="gramEnd"/>
+      <w:r>
+        <w:rPr>
+          <w:rFonts w:ascii="Times New Roman" w:eastAsia="Times New Roman" w:hAnsi="Times New Roman" w:cs="Times New Roman"/>
+          <w:color w:val="171717"/>
+          <w:shd w:val="clear" w:color="auto" w:fill="FFFFFF"/>
+        </w:rPr>
+        <w:t>_id</w:t>
+      </w:r>
+      <w:proofErr w:type="spellEnd"/>
+      <w:r>
+        <w:rPr>
+          <w:rFonts w:ascii="Times New Roman" w:eastAsia="Times New Roman" w:hAnsi="Times New Roman" w:cs="Times New Roman"/>
+          <w:color w:val="171717"/>
+          <w:shd w:val="clear" w:color="auto" w:fill="FFFFFF"/>
+        </w:rPr>
+        <w:t xml:space="preserve"> = </w:t>
+      </w:r>
+      <w:proofErr w:type="spellStart"/>
+      <w:r>
+        <w:rPr>
+          <w:rFonts w:ascii="Times New Roman" w:eastAsia="Times New Roman" w:hAnsi="Times New Roman" w:cs="Times New Roman"/>
+          <w:color w:val="171717"/>
+          <w:shd w:val="clear" w:color="auto" w:fill="FFFFFF"/>
+        </w:rPr>
+        <w:t>E.manager_id</w:t>
+      </w:r>
+      <w:proofErr w:type="spellEnd"/>
+      <w:r>
+        <w:rPr>
+          <w:rFonts w:ascii="Times New Roman" w:eastAsia="Times New Roman" w:hAnsi="Times New Roman" w:cs="Times New Roman"/>
+          <w:color w:val="171717"/>
+          <w:shd w:val="clear" w:color="auto" w:fill="FFFFFF"/>
+        </w:rPr>
+        <w:t>;</w:t>
+      </w:r>
+    </w:p>
+    <w:p>
+      <w:pPr>
+        <w:spacing w:after="240" w:line="240" w:lineRule="auto"/>
+        <w:rPr>
+          <w:rFonts w:ascii="Times New Roman" w:eastAsia="Times New Roman" w:hAnsi="Times New Roman" w:cs="Times New Roman"/>
+          <w:color w:val="171717"/>
+          <w:shd w:val="clear" w:color="auto" w:fill="FFFFFF"/>
+        </w:rPr>
+      </w:pPr>
+    </w:p>
+    <w:p>
+      <w:pPr>
+        <w:pStyle w:val="ListParagraph"/>
+        <w:numPr>
+          <w:ilvl w:val="0"/>
+          <w:numId w:val="9"/>
+        </w:numPr>
+        <w:spacing w:after="240" w:line="240" w:lineRule="auto"/>
+        <w:rPr>
+          <w:rFonts w:ascii="Times New Roman" w:eastAsia="Times New Roman" w:hAnsi="Times New Roman" w:cs="Times New Roman"/>
+        </w:rPr>
+      </w:pPr>
+      <w:r>
+        <w:rPr>
+          <w:rFonts w:ascii="Times New Roman" w:eastAsia="Times New Roman" w:hAnsi="Times New Roman" w:cs="Times New Roman"/>
+          <w:b/>
+          <w:bCs/>
+          <w:sz w:val="24"/>
+          <w:szCs w:val="24"/>
+        </w:rPr>
+        <w:t>FULL OUTER JOIN</w:t>
+      </w:r>
+      <w:r>
+        <w:rPr>
+          <w:color w:val="000000"/>
+          <w:sz w:val="36"/>
+          <w:szCs w:val="36"/>
+          <w:shd w:val="clear" w:color="auto" w:fill="FFFFFF"/>
+        </w:rPr>
+        <w:t>-</w:t>
+      </w:r>
+      <w:r>
+        <w:rPr>
+          <w:color w:val="000000"/>
+          <w:shd w:val="clear" w:color="auto" w:fill="FFFFFF"/>
+        </w:rPr>
+        <w:t>returns all records when there is a match in either left or right table.</w:t>
+      </w:r>
+    </w:p>
+    <w:p>
+      <w:pPr>
+        <w:spacing w:after="240" w:line="240" w:lineRule="auto"/>
+        <w:rPr>
+          <w:rFonts w:ascii="Times New Roman" w:eastAsia="Times New Roman" w:hAnsi="Times New Roman" w:cs="Times New Roman"/>
+        </w:rPr>
+      </w:pPr>
+      <w:r>
+        <w:rPr>
+          <w:rFonts w:ascii="Times New Roman" w:eastAsia="Times New Roman" w:hAnsi="Times New Roman" w:cs="Times New Roman"/>
+          <w:color w:val="171717"/>
+          <w:shd w:val="clear" w:color="auto" w:fill="FFFFFF"/>
+        </w:rPr>
+        <w:t>SELECT table1.column, table2.column</w:t>
+      </w:r>
+    </w:p>
+    <w:p>
+      <w:pPr>
+        <w:spacing w:after="240" w:line="240" w:lineRule="auto"/>
+        <w:rPr>
+          <w:rFonts w:ascii="Times New Roman" w:eastAsia="Times New Roman" w:hAnsi="Times New Roman" w:cs="Times New Roman"/>
+        </w:rPr>
+      </w:pPr>
+      <w:r>
+        <w:rPr>
+          <w:rFonts w:ascii="Times New Roman" w:eastAsia="Times New Roman" w:hAnsi="Times New Roman" w:cs="Times New Roman"/>
+          <w:color w:val="171717"/>
+          <w:shd w:val="clear" w:color="auto" w:fill="FFFFFF"/>
+        </w:rPr>
+        <w:t>FROM table1</w:t>
+      </w:r>
+    </w:p>
+    <w:p>
+      <w:pPr>
+        <w:spacing w:after="240" w:line="240" w:lineRule="auto"/>
+        <w:rPr>
+          <w:rFonts w:ascii="Times New Roman" w:eastAsia="Times New Roman" w:hAnsi="Times New Roman" w:cs="Times New Roman"/>
+        </w:rPr>
+      </w:pPr>
+      <w:r>
+        <w:rPr>
+          <w:rFonts w:ascii="Times New Roman" w:eastAsia="Times New Roman" w:hAnsi="Times New Roman" w:cs="Times New Roman"/>
+          <w:color w:val="171717"/>
+          <w:shd w:val="clear" w:color="auto" w:fill="FFFFFF"/>
+        </w:rPr>
+        <w:t>FULL OUTER JOIN table2</w:t>
+      </w:r>
+    </w:p>
+    <w:p>
+      <w:pPr>
+        <w:spacing w:after="0" w:line="240" w:lineRule="auto"/>
+        <w:ind w:right="100"/>
+        <w:rPr>
+          <w:rFonts w:ascii="Times New Roman" w:eastAsia="Times New Roman" w:hAnsi="Times New Roman" w:cs="Times New Roman"/>
+          <w:color w:val="171717"/>
+          <w:shd w:val="clear" w:color="auto" w:fill="FFFFFF"/>
+        </w:rPr>
+      </w:pPr>
+      <w:r>
+        <w:rPr>
+          <w:rFonts w:ascii="Times New Roman" w:eastAsia="Times New Roman" w:hAnsi="Times New Roman" w:cs="Times New Roman"/>
+          <w:color w:val="171717"/>
+          <w:shd w:val="clear" w:color="auto" w:fill="FFFFFF"/>
+        </w:rPr>
+        <w:t>ON table1.column_name = table2.column_</w:t>
+      </w:r>
+      <w:proofErr w:type="gramStart"/>
+      <w:r>
+        <w:rPr>
+          <w:rFonts w:ascii="Times New Roman" w:eastAsia="Times New Roman" w:hAnsi="Times New Roman" w:cs="Times New Roman"/>
+          <w:color w:val="171717"/>
+          <w:shd w:val="clear" w:color="auto" w:fill="FFFFFF"/>
+        </w:rPr>
+        <w:t>name;</w:t>
+      </w:r>
+      <w:proofErr w:type="gramEnd"/>
+    </w:p>
+    <w:p>
+      <w:pPr>
+        <w:spacing w:after="0" w:line="240" w:lineRule="auto"/>
+        <w:ind w:right="100"/>
+        <w:rPr>
+          <w:rFonts w:ascii="Times New Roman" w:eastAsia="Times New Roman" w:hAnsi="Times New Roman" w:cs="Times New Roman"/>
+          <w:color w:val="171717"/>
+          <w:shd w:val="clear" w:color="auto" w:fill="FFFFFF"/>
+        </w:rPr>
+      </w:pPr>
+      <w:r>
+        <w:rPr>
+          <w:rFonts w:ascii="Times New Roman" w:eastAsia="Times New Roman" w:hAnsi="Times New Roman" w:cs="Times New Roman"/>
+          <w:color w:val="171717"/>
+          <w:shd w:val="clear" w:color="auto" w:fill="FFFFFF"/>
+        </w:rPr>
+        <w:t>Ex:</w:t>
+      </w:r>
+    </w:p>
+    <w:p>
+      <w:pPr>
+        <w:spacing w:after="240" w:line="240" w:lineRule="auto"/>
+        <w:rPr>
+          <w:rFonts w:eastAsia="Times New Roman" w:cstheme="minorHAnsi"/>
+        </w:rPr>
+      </w:pPr>
+      <w:r>
+        <w:rPr>
+          <w:rFonts w:eastAsia="Times New Roman" w:cstheme="minorHAnsi"/>
+          <w:color w:val="595959"/>
+        </w:rPr>
+        <w:t xml:space="preserve">SELECT </w:t>
+      </w:r>
+      <w:proofErr w:type="spellStart"/>
+      <w:proofErr w:type="gramStart"/>
+      <w:r>
+        <w:rPr>
+          <w:rFonts w:eastAsia="Times New Roman" w:cstheme="minorHAnsi"/>
+          <w:color w:val="595959"/>
+        </w:rPr>
+        <w:t>d.department</w:t>
+      </w:r>
+      <w:proofErr w:type="gramEnd"/>
+      <w:r>
+        <w:rPr>
+          <w:rFonts w:eastAsia="Times New Roman" w:cstheme="minorHAnsi"/>
+          <w:color w:val="595959"/>
+        </w:rPr>
+        <w:t>_id</w:t>
+      </w:r>
+      <w:proofErr w:type="spellEnd"/>
+      <w:r>
+        <w:rPr>
+          <w:rFonts w:eastAsia="Times New Roman" w:cstheme="minorHAnsi"/>
+          <w:color w:val="595959"/>
+        </w:rPr>
+        <w:t xml:space="preserve">, </w:t>
+      </w:r>
+      <w:proofErr w:type="spellStart"/>
+      <w:r>
+        <w:rPr>
+          <w:rFonts w:eastAsia="Times New Roman" w:cstheme="minorHAnsi"/>
+          <w:color w:val="595959"/>
+        </w:rPr>
+        <w:t>d.department_name</w:t>
+      </w:r>
+      <w:proofErr w:type="spellEnd"/>
+      <w:r>
+        <w:rPr>
+          <w:rFonts w:eastAsia="Times New Roman" w:cstheme="minorHAnsi"/>
+          <w:color w:val="595959"/>
+        </w:rPr>
+        <w:t xml:space="preserve">, </w:t>
+      </w:r>
+      <w:proofErr w:type="spellStart"/>
+      <w:r>
+        <w:rPr>
+          <w:rFonts w:eastAsia="Times New Roman" w:cstheme="minorHAnsi"/>
+          <w:color w:val="595959"/>
+        </w:rPr>
+        <w:t>D.manager_id</w:t>
+      </w:r>
+      <w:proofErr w:type="spellEnd"/>
+      <w:r>
+        <w:rPr>
+          <w:rFonts w:eastAsia="Times New Roman" w:cstheme="minorHAnsi"/>
+          <w:color w:val="595959"/>
+        </w:rPr>
+        <w:t xml:space="preserve">, </w:t>
+      </w:r>
+      <w:proofErr w:type="spellStart"/>
+      <w:r>
+        <w:rPr>
+          <w:rFonts w:eastAsia="Times New Roman" w:cstheme="minorHAnsi"/>
+          <w:color w:val="595959"/>
+        </w:rPr>
+        <w:t>E.first_name</w:t>
+      </w:r>
+      <w:proofErr w:type="spellEnd"/>
+    </w:p>
+    <w:p>
+      <w:pPr>
+        <w:spacing w:after="240" w:line="240" w:lineRule="auto"/>
+        <w:rPr>
+          <w:rFonts w:eastAsia="Times New Roman" w:cstheme="minorHAnsi"/>
+        </w:rPr>
+      </w:pPr>
+      <w:r>
+        <w:rPr>
+          <w:rFonts w:eastAsia="Times New Roman" w:cstheme="minorHAnsi"/>
+          <w:color w:val="595959"/>
+        </w:rPr>
+        <w:t xml:space="preserve">FROM </w:t>
+      </w:r>
+      <w:proofErr w:type="gramStart"/>
+      <w:r>
+        <w:rPr>
+          <w:rFonts w:eastAsia="Times New Roman" w:cstheme="minorHAnsi"/>
+          <w:color w:val="595959"/>
+        </w:rPr>
+        <w:t>departments  D</w:t>
+      </w:r>
+      <w:proofErr w:type="gramEnd"/>
+    </w:p>
+    <w:p>
+      <w:pPr>
+        <w:spacing w:after="240" w:line="240" w:lineRule="auto"/>
+        <w:rPr>
+          <w:rFonts w:eastAsia="Times New Roman" w:cstheme="minorHAnsi"/>
+        </w:rPr>
+      </w:pPr>
+      <w:r>
+        <w:rPr>
+          <w:rFonts w:eastAsia="Times New Roman" w:cstheme="minorHAnsi"/>
+          <w:color w:val="595959"/>
+        </w:rPr>
+        <w:t xml:space="preserve">FULL OUTER JOIN </w:t>
+      </w:r>
+      <w:proofErr w:type="gramStart"/>
+      <w:r>
+        <w:rPr>
+          <w:rFonts w:eastAsia="Times New Roman" w:cstheme="minorHAnsi"/>
+          <w:color w:val="595959"/>
+        </w:rPr>
+        <w:t>employees  E</w:t>
+      </w:r>
+      <w:proofErr w:type="gramEnd"/>
+    </w:p>
+    <w:p>
+      <w:pPr>
+        <w:spacing w:after="240" w:line="240" w:lineRule="auto"/>
+        <w:rPr>
+          <w:rFonts w:eastAsia="Times New Roman" w:cstheme="minorHAnsi"/>
+        </w:rPr>
+      </w:pPr>
+      <w:r>
+        <w:rPr>
+          <w:rFonts w:eastAsia="Times New Roman" w:cstheme="minorHAnsi"/>
+          <w:color w:val="595959"/>
+        </w:rPr>
+        <w:t xml:space="preserve">ON </w:t>
+      </w:r>
+      <w:proofErr w:type="spellStart"/>
+      <w:proofErr w:type="gramStart"/>
+      <w:r>
+        <w:rPr>
+          <w:rFonts w:eastAsia="Times New Roman" w:cstheme="minorHAnsi"/>
+          <w:color w:val="595959"/>
+        </w:rPr>
+        <w:t>D.department</w:t>
+      </w:r>
+      <w:proofErr w:type="gramEnd"/>
+      <w:r>
+        <w:rPr>
+          <w:rFonts w:eastAsia="Times New Roman" w:cstheme="minorHAnsi"/>
+          <w:color w:val="595959"/>
+        </w:rPr>
+        <w:t>_id</w:t>
+      </w:r>
+      <w:proofErr w:type="spellEnd"/>
+      <w:r>
+        <w:rPr>
+          <w:rFonts w:eastAsia="Times New Roman" w:cstheme="minorHAnsi"/>
+          <w:color w:val="595959"/>
+        </w:rPr>
+        <w:t xml:space="preserve"> = </w:t>
+      </w:r>
+      <w:proofErr w:type="spellStart"/>
+      <w:r>
+        <w:rPr>
+          <w:rFonts w:eastAsia="Times New Roman" w:cstheme="minorHAnsi"/>
+          <w:color w:val="595959"/>
+        </w:rPr>
+        <w:t>E.department_id</w:t>
+      </w:r>
+      <w:proofErr w:type="spellEnd"/>
+      <w:r>
+        <w:rPr>
+          <w:rFonts w:eastAsia="Times New Roman" w:cstheme="minorHAnsi"/>
+          <w:color w:val="595959"/>
+        </w:rPr>
+        <w:t>;</w:t>
+      </w:r>
+    </w:p>
+    <w:p>
+      <w:pPr>
+        <w:spacing w:after="0" w:line="240" w:lineRule="auto"/>
+        <w:ind w:right="100"/>
+        <w:rPr>
+          <w:rFonts w:ascii="Times New Roman" w:eastAsia="Times New Roman" w:hAnsi="Times New Roman" w:cs="Times New Roman"/>
+          <w:color w:val="171717"/>
+          <w:sz w:val="36"/>
+          <w:szCs w:val="36"/>
+          <w:shd w:val="clear" w:color="auto" w:fill="FFFFFF"/>
+        </w:rPr>
+      </w:pPr>
+    </w:p>
+    <w:p>
+      <w:pPr>
+        <w:pStyle w:val="NormalWeb"/>
+        <w:spacing w:before="0" w:beforeAutospacing="0" w:after="240" w:afterAutospacing="0"/>
+        <w:rPr>
+          <w:color w:val="171717"/>
+          <w:sz w:val="36"/>
+          <w:szCs w:val="36"/>
+          <w:shd w:val="clear" w:color="auto" w:fill="FFFFFF"/>
+        </w:rPr>
+      </w:pPr>
+    </w:p>
+    <w:p>
+      <w:pPr>
+        <w:pStyle w:val="NormalWeb"/>
+        <w:spacing w:before="0" w:beforeAutospacing="0" w:after="240" w:afterAutospacing="0"/>
+        <w:rPr>
+          <w:color w:val="171717"/>
+          <w:sz w:val="36"/>
+          <w:szCs w:val="36"/>
+          <w:shd w:val="clear" w:color="auto" w:fill="FFFFFF"/>
+        </w:rPr>
+      </w:pPr>
+    </w:p>
+    <w:p>
+      <w:pPr>
+        <w:pStyle w:val="NormalWeb"/>
+        <w:spacing w:before="0" w:beforeAutospacing="0" w:after="240" w:afterAutospacing="0"/>
+        <w:rPr>
+          <w:color w:val="171717"/>
+          <w:sz w:val="36"/>
+          <w:szCs w:val="36"/>
+          <w:shd w:val="clear" w:color="auto" w:fill="FFFFFF"/>
+        </w:rPr>
+      </w:pPr>
+    </w:p>
+    <w:p>
+      <w:pPr>
+        <w:pStyle w:val="NormalWeb"/>
+        <w:spacing w:before="0" w:beforeAutospacing="0" w:after="240" w:afterAutospacing="0"/>
+        <w:rPr>
+          <w:color w:val="171717"/>
+          <w:sz w:val="36"/>
+          <w:szCs w:val="36"/>
+          <w:shd w:val="clear" w:color="auto" w:fill="FFFFFF"/>
+        </w:rPr>
+      </w:pPr>
+    </w:p>
+    <w:p>
+      <w:pPr>
+        <w:pStyle w:val="NormalWeb"/>
+        <w:numPr>
+          <w:ilvl w:val="0"/>
+          <w:numId w:val="9"/>
+        </w:numPr>
+        <w:spacing w:before="0" w:beforeAutospacing="0" w:after="240" w:afterAutospacing="0"/>
+        <w:rPr>
+          <w:sz w:val="22"/>
+          <w:szCs w:val="22"/>
+        </w:rPr>
+      </w:pPr>
+      <w:r>
+        <w:rPr>
+          <w:b/>
+          <w:bCs/>
+          <w:color w:val="171717"/>
+          <w:shd w:val="clear" w:color="auto" w:fill="FFFFFF"/>
+        </w:rPr>
+        <w:t>S</w:t>
+      </w:r>
+      <w:r>
+        <w:rPr>
+          <w:b/>
+          <w:bCs/>
+          <w:color w:val="171717"/>
+          <w:shd w:val="clear" w:color="auto" w:fill="FFFFFF"/>
+        </w:rPr>
+        <w:t>ELF JOIN</w:t>
+      </w:r>
+      <w:r>
+        <w:rPr>
+          <w:color w:val="171717"/>
+          <w:sz w:val="22"/>
+          <w:szCs w:val="22"/>
+          <w:shd w:val="clear" w:color="auto" w:fill="FFFFFF"/>
+        </w:rPr>
+        <w:t>-</w:t>
+      </w:r>
+      <w:r>
+        <w:rPr>
+          <w:color w:val="595959"/>
+          <w:sz w:val="22"/>
+          <w:szCs w:val="22"/>
+        </w:rPr>
+        <w:t xml:space="preserve"> </w:t>
+      </w:r>
+      <w:r>
+        <w:rPr>
+          <w:color w:val="595959"/>
+          <w:sz w:val="22"/>
+          <w:szCs w:val="22"/>
+        </w:rPr>
+        <w:t>join where a table is joined with itself.</w:t>
+      </w:r>
+    </w:p>
+    <w:p>
+      <w:pPr>
+        <w:pStyle w:val="NormalWeb"/>
+        <w:numPr>
+          <w:ilvl w:val="0"/>
+          <w:numId w:val="11"/>
+        </w:numPr>
+        <w:spacing w:before="220" w:beforeAutospacing="0" w:after="380" w:afterAutospacing="0"/>
+        <w:textAlignment w:val="baseline"/>
+        <w:rPr>
+          <w:color w:val="000000"/>
+          <w:sz w:val="22"/>
+          <w:szCs w:val="22"/>
+        </w:rPr>
+      </w:pPr>
+      <w:r>
+        <w:rPr>
+          <w:color w:val="000000"/>
+          <w:sz w:val="22"/>
+          <w:szCs w:val="22"/>
+          <w:shd w:val="clear" w:color="auto" w:fill="FFFFFF"/>
+        </w:rPr>
+        <w:t>To join a table itself means that each row of the table is combined with itself and with every other row of the table.</w:t>
+      </w:r>
+    </w:p>
+    <w:p>
+      <w:pPr>
+        <w:pStyle w:val="NormalWeb"/>
+        <w:numPr>
+          <w:ilvl w:val="0"/>
+          <w:numId w:val="11"/>
+        </w:numPr>
+        <w:spacing w:before="220" w:beforeAutospacing="0" w:after="380" w:afterAutospacing="0"/>
+        <w:textAlignment w:val="baseline"/>
+        <w:rPr>
+          <w:color w:val="000000"/>
+          <w:sz w:val="22"/>
+          <w:szCs w:val="22"/>
+        </w:rPr>
+      </w:pPr>
+      <w:r>
+        <w:rPr>
+          <w:color w:val="000000"/>
+          <w:sz w:val="22"/>
+          <w:szCs w:val="22"/>
+          <w:shd w:val="clear" w:color="auto" w:fill="FFFFFF"/>
+        </w:rPr>
+        <w:t xml:space="preserve">The </w:t>
+      </w:r>
+      <w:proofErr w:type="spellStart"/>
+      <w:r>
+        <w:rPr>
+          <w:color w:val="000000"/>
+          <w:sz w:val="22"/>
+          <w:szCs w:val="22"/>
+          <w:shd w:val="clear" w:color="auto" w:fill="FFFFFF"/>
+        </w:rPr>
+        <w:t>self join</w:t>
+      </w:r>
+      <w:proofErr w:type="spellEnd"/>
+      <w:r>
+        <w:rPr>
+          <w:color w:val="000000"/>
+          <w:sz w:val="22"/>
+          <w:szCs w:val="22"/>
+          <w:shd w:val="clear" w:color="auto" w:fill="FFFFFF"/>
+        </w:rPr>
+        <w:t xml:space="preserve"> can be viewed as a join of two copies of the same table</w:t>
+      </w:r>
+    </w:p>
+    <w:p>
+      <w:pPr>
+        <w:spacing w:after="0" w:line="240" w:lineRule="auto"/>
+        <w:ind w:right="100"/>
+        <w:rPr>
+          <w:rFonts w:ascii="Times New Roman" w:eastAsia="Times New Roman" w:hAnsi="Times New Roman" w:cs="Times New Roman"/>
+          <w:color w:val="171717"/>
+          <w:sz w:val="36"/>
+          <w:szCs w:val="36"/>
+          <w:shd w:val="clear" w:color="auto" w:fill="FFFFFF"/>
+        </w:rPr>
+      </w:pPr>
+    </w:p>
+    <w:p>
+      <w:pPr>
+        <w:spacing w:after="240" w:line="240" w:lineRule="auto"/>
+        <w:rPr>
+          <w:rFonts w:ascii="Times New Roman" w:eastAsia="Times New Roman" w:hAnsi="Times New Roman" w:cs="Times New Roman"/>
+        </w:rPr>
+      </w:pPr>
+      <w:r>
+        <w:rPr>
+          <w:rFonts w:ascii="Times New Roman" w:eastAsia="Times New Roman" w:hAnsi="Times New Roman" w:cs="Times New Roman"/>
+          <w:color w:val="000000"/>
+          <w:shd w:val="clear" w:color="auto" w:fill="FFFFFF"/>
+        </w:rPr>
+        <w:t xml:space="preserve">SELECT </w:t>
+      </w:r>
+      <w:proofErr w:type="spellStart"/>
+      <w:proofErr w:type="gramStart"/>
+      <w:r>
+        <w:rPr>
+          <w:rFonts w:ascii="Times New Roman" w:eastAsia="Times New Roman" w:hAnsi="Times New Roman" w:cs="Times New Roman"/>
+          <w:color w:val="000000"/>
+          <w:shd w:val="clear" w:color="auto" w:fill="FFFFFF"/>
+        </w:rPr>
+        <w:t>A.column</w:t>
+      </w:r>
+      <w:proofErr w:type="spellEnd"/>
+      <w:proofErr w:type="gramEnd"/>
+      <w:r>
+        <w:rPr>
+          <w:rFonts w:ascii="Times New Roman" w:eastAsia="Times New Roman" w:hAnsi="Times New Roman" w:cs="Times New Roman"/>
+          <w:color w:val="000000"/>
+          <w:shd w:val="clear" w:color="auto" w:fill="FFFFFF"/>
+        </w:rPr>
+        <w:t xml:space="preserve">, </w:t>
+      </w:r>
+      <w:proofErr w:type="spellStart"/>
+      <w:r>
+        <w:rPr>
+          <w:rFonts w:ascii="Times New Roman" w:eastAsia="Times New Roman" w:hAnsi="Times New Roman" w:cs="Times New Roman"/>
+          <w:color w:val="000000"/>
+          <w:shd w:val="clear" w:color="auto" w:fill="FFFFFF"/>
+        </w:rPr>
+        <w:t>B.column</w:t>
+      </w:r>
+      <w:proofErr w:type="spellEnd"/>
+    </w:p>
+    <w:p>
+      <w:pPr>
+        <w:spacing w:after="240" w:line="240" w:lineRule="auto"/>
+        <w:rPr>
+          <w:rFonts w:ascii="Times New Roman" w:eastAsia="Times New Roman" w:hAnsi="Times New Roman" w:cs="Times New Roman"/>
+        </w:rPr>
+      </w:pPr>
+      <w:r>
+        <w:rPr>
+          <w:rFonts w:ascii="Times New Roman" w:eastAsia="Times New Roman" w:hAnsi="Times New Roman" w:cs="Times New Roman"/>
+          <w:color w:val="000000"/>
+          <w:shd w:val="clear" w:color="auto" w:fill="FFFFFF"/>
+        </w:rPr>
+        <w:t>FROM table1 A, table1 B</w:t>
+      </w:r>
+    </w:p>
+    <w:p>
+      <w:pPr>
+        <w:spacing w:after="0" w:line="240" w:lineRule="auto"/>
+        <w:ind w:right="100"/>
+        <w:rPr>
+          <w:rFonts w:ascii="Times New Roman" w:eastAsia="Times New Roman" w:hAnsi="Times New Roman" w:cs="Times New Roman"/>
+        </w:rPr>
+      </w:pPr>
+      <w:r>
+        <w:rPr>
+          <w:rFonts w:ascii="Times New Roman" w:eastAsia="Times New Roman" w:hAnsi="Times New Roman" w:cs="Times New Roman"/>
+          <w:color w:val="000000"/>
+          <w:shd w:val="clear" w:color="auto" w:fill="FFFFFF"/>
+        </w:rPr>
+        <w:t xml:space="preserve">WHERE </w:t>
+      </w:r>
+      <w:proofErr w:type="spellStart"/>
+      <w:proofErr w:type="gramStart"/>
+      <w:r>
+        <w:rPr>
+          <w:rFonts w:ascii="Times New Roman" w:eastAsia="Times New Roman" w:hAnsi="Times New Roman" w:cs="Times New Roman"/>
+          <w:color w:val="000000"/>
+          <w:shd w:val="clear" w:color="auto" w:fill="FFFFFF"/>
+        </w:rPr>
+        <w:t>A.common</w:t>
+      </w:r>
+      <w:proofErr w:type="gramEnd"/>
+      <w:r>
+        <w:rPr>
+          <w:rFonts w:ascii="Times New Roman" w:eastAsia="Times New Roman" w:hAnsi="Times New Roman" w:cs="Times New Roman"/>
+          <w:color w:val="000000"/>
+          <w:shd w:val="clear" w:color="auto" w:fill="FFFFFF"/>
+        </w:rPr>
+        <w:t>_filed</w:t>
+      </w:r>
+      <w:proofErr w:type="spellEnd"/>
+      <w:r>
+        <w:rPr>
+          <w:rFonts w:ascii="Times New Roman" w:eastAsia="Times New Roman" w:hAnsi="Times New Roman" w:cs="Times New Roman"/>
+          <w:color w:val="000000"/>
+          <w:shd w:val="clear" w:color="auto" w:fill="FFFFFF"/>
+        </w:rPr>
+        <w:t xml:space="preserve"> = </w:t>
+      </w:r>
+      <w:proofErr w:type="spellStart"/>
+      <w:r>
+        <w:rPr>
+          <w:rFonts w:ascii="Times New Roman" w:eastAsia="Times New Roman" w:hAnsi="Times New Roman" w:cs="Times New Roman"/>
+          <w:color w:val="000000"/>
+          <w:shd w:val="clear" w:color="auto" w:fill="FFFFFF"/>
+        </w:rPr>
+        <w:t>A.common_field</w:t>
+      </w:r>
+      <w:proofErr w:type="spellEnd"/>
+      <w:r>
+        <w:rPr>
+          <w:rFonts w:ascii="Times New Roman" w:eastAsia="Times New Roman" w:hAnsi="Times New Roman" w:cs="Times New Roman"/>
+          <w:color w:val="000000"/>
+          <w:shd w:val="clear" w:color="auto" w:fill="FFFFFF"/>
+        </w:rPr>
+        <w:t>;</w:t>
+      </w:r>
+    </w:p>
+    <w:p>
+      <w:pPr>
+        <w:spacing w:after="0" w:line="240" w:lineRule="auto"/>
+        <w:ind w:right="100"/>
+        <w:rPr>
+          <w:rFonts w:ascii="Times New Roman" w:eastAsia="Times New Roman" w:hAnsi="Times New Roman" w:cs="Times New Roman"/>
+          <w:color w:val="171717"/>
+          <w:shd w:val="clear" w:color="auto" w:fill="FFFFFF"/>
+        </w:rPr>
+      </w:pPr>
+      <w:r>
+        <w:rPr>
+          <w:rFonts w:ascii="Times New Roman" w:eastAsia="Times New Roman" w:hAnsi="Times New Roman" w:cs="Times New Roman"/>
+          <w:color w:val="171717"/>
+          <w:shd w:val="clear" w:color="auto" w:fill="FFFFFF"/>
+        </w:rPr>
+        <w:t>Ex:</w:t>
+      </w:r>
+    </w:p>
+    <w:p>
+      <w:pPr>
+        <w:numPr>
+          <w:ilvl w:val="0"/>
+          <w:numId w:val="12"/>
+        </w:numPr>
+        <w:spacing w:after="240" w:line="240" w:lineRule="auto"/>
+        <w:textAlignment w:val="baseline"/>
+        <w:rPr>
+          <w:rFonts w:ascii="Times New Roman" w:eastAsia="Times New Roman" w:hAnsi="Times New Roman" w:cs="Times New Roman"/>
+          <w:b/>
+          <w:bCs/>
+          <w:color w:val="000000"/>
+        </w:rPr>
+      </w:pPr>
+      <w:r>
+        <w:rPr>
+          <w:rFonts w:ascii="Times New Roman" w:eastAsia="Times New Roman" w:hAnsi="Times New Roman" w:cs="Times New Roman"/>
+          <w:b/>
+          <w:bCs/>
+          <w:color w:val="000000"/>
+        </w:rPr>
+        <w:t xml:space="preserve">Find who works for who in </w:t>
+      </w:r>
+      <w:proofErr w:type="gramStart"/>
+      <w:r>
+        <w:rPr>
+          <w:rFonts w:ascii="Times New Roman" w:eastAsia="Times New Roman" w:hAnsi="Times New Roman" w:cs="Times New Roman"/>
+          <w:b/>
+          <w:bCs/>
+          <w:color w:val="000000"/>
+        </w:rPr>
+        <w:t>employees</w:t>
+      </w:r>
+      <w:proofErr w:type="gramEnd"/>
+      <w:r>
+        <w:rPr>
+          <w:rFonts w:ascii="Times New Roman" w:eastAsia="Times New Roman" w:hAnsi="Times New Roman" w:cs="Times New Roman"/>
+          <w:b/>
+          <w:bCs/>
+          <w:color w:val="000000"/>
+        </w:rPr>
+        <w:t xml:space="preserve"> table</w:t>
+      </w:r>
+    </w:p>
+    <w:p>
+      <w:pPr>
+        <w:spacing w:after="0" w:line="240" w:lineRule="auto"/>
+        <w:rPr>
+          <w:rFonts w:ascii="Times New Roman" w:eastAsia="Times New Roman" w:hAnsi="Times New Roman" w:cs="Times New Roman"/>
+        </w:rPr>
+      </w:pPr>
+    </w:p>
+    <w:p>
+      <w:pPr>
+        <w:spacing w:after="240" w:line="240" w:lineRule="auto"/>
+        <w:rPr>
+          <w:rFonts w:ascii="Times New Roman" w:eastAsia="Times New Roman" w:hAnsi="Times New Roman" w:cs="Times New Roman"/>
+        </w:rPr>
+      </w:pPr>
+      <w:r>
+        <w:rPr>
+          <w:rFonts w:ascii="Times New Roman" w:eastAsia="Times New Roman" w:hAnsi="Times New Roman" w:cs="Times New Roman"/>
+          <w:color w:val="000000"/>
+        </w:rPr>
+        <w:t>SELECT</w:t>
+      </w:r>
+      <w:r>
+        <w:rPr>
+          <w:rFonts w:ascii="Times New Roman" w:eastAsia="Times New Roman" w:hAnsi="Times New Roman" w:cs="Times New Roman"/>
+          <w:color w:val="000000"/>
+          <w:shd w:val="clear" w:color="auto" w:fill="FDFDFD"/>
+        </w:rPr>
+        <w:t xml:space="preserve"> E</w:t>
+      </w:r>
+      <w:proofErr w:type="gramStart"/>
+      <w:r>
+        <w:rPr>
+          <w:rFonts w:ascii="Times New Roman" w:eastAsia="Times New Roman" w:hAnsi="Times New Roman" w:cs="Times New Roman"/>
+          <w:color w:val="000000"/>
+          <w:shd w:val="clear" w:color="auto" w:fill="FDFDFD"/>
+        </w:rPr>
+        <w:t>1</w:t>
+      </w:r>
+      <w:r>
+        <w:rPr>
+          <w:rFonts w:ascii="Times New Roman" w:eastAsia="Times New Roman" w:hAnsi="Times New Roman" w:cs="Times New Roman"/>
+          <w:color w:val="000000"/>
+        </w:rPr>
+        <w:t>.</w:t>
+      </w:r>
+      <w:r>
+        <w:rPr>
+          <w:rFonts w:ascii="Times New Roman" w:eastAsia="Times New Roman" w:hAnsi="Times New Roman" w:cs="Times New Roman"/>
+          <w:color w:val="000000"/>
+          <w:shd w:val="clear" w:color="auto" w:fill="FDFDFD"/>
+        </w:rPr>
+        <w:t>first</w:t>
+      </w:r>
+      <w:proofErr w:type="gramEnd"/>
+      <w:r>
+        <w:rPr>
+          <w:rFonts w:ascii="Times New Roman" w:eastAsia="Times New Roman" w:hAnsi="Times New Roman" w:cs="Times New Roman"/>
+          <w:color w:val="000000"/>
+          <w:shd w:val="clear" w:color="auto" w:fill="FDFDFD"/>
+        </w:rPr>
+        <w:t xml:space="preserve">_name </w:t>
+      </w:r>
+      <w:r>
+        <w:rPr>
+          <w:rFonts w:ascii="Times New Roman" w:eastAsia="Times New Roman" w:hAnsi="Times New Roman" w:cs="Times New Roman"/>
+          <w:color w:val="000000"/>
+        </w:rPr>
+        <w:t xml:space="preserve">||' works for '|| </w:t>
+      </w:r>
+      <w:r>
+        <w:rPr>
+          <w:rFonts w:ascii="Times New Roman" w:eastAsia="Times New Roman" w:hAnsi="Times New Roman" w:cs="Times New Roman"/>
+          <w:color w:val="000000"/>
+          <w:shd w:val="clear" w:color="auto" w:fill="FDFDFD"/>
+        </w:rPr>
+        <w:t>E2</w:t>
+      </w:r>
+      <w:r>
+        <w:rPr>
+          <w:rFonts w:ascii="Times New Roman" w:eastAsia="Times New Roman" w:hAnsi="Times New Roman" w:cs="Times New Roman"/>
+          <w:color w:val="000000"/>
+        </w:rPr>
+        <w:t>.</w:t>
+      </w:r>
+      <w:r>
+        <w:rPr>
+          <w:rFonts w:ascii="Times New Roman" w:eastAsia="Times New Roman" w:hAnsi="Times New Roman" w:cs="Times New Roman"/>
+          <w:color w:val="000000"/>
+          <w:shd w:val="clear" w:color="auto" w:fill="FDFDFD"/>
+        </w:rPr>
+        <w:t xml:space="preserve">first_name </w:t>
+      </w:r>
+      <w:r>
+        <w:rPr>
+          <w:rFonts w:ascii="Times New Roman" w:eastAsia="Times New Roman" w:hAnsi="Times New Roman" w:cs="Times New Roman"/>
+          <w:color w:val="000000"/>
+        </w:rPr>
+        <w:t>"Employees and Their Managers"</w:t>
+      </w:r>
+    </w:p>
+    <w:p>
+      <w:pPr>
+        <w:spacing w:after="240" w:line="240" w:lineRule="auto"/>
+        <w:rPr>
+          <w:rFonts w:ascii="Times New Roman" w:eastAsia="Times New Roman" w:hAnsi="Times New Roman" w:cs="Times New Roman"/>
+        </w:rPr>
+      </w:pPr>
+      <w:r>
+        <w:rPr>
+          <w:rFonts w:ascii="Times New Roman" w:eastAsia="Times New Roman" w:hAnsi="Times New Roman" w:cs="Times New Roman"/>
+          <w:color w:val="000000"/>
+        </w:rPr>
+        <w:t>FROM</w:t>
+      </w:r>
+      <w:r>
+        <w:rPr>
+          <w:rFonts w:ascii="Times New Roman" w:eastAsia="Times New Roman" w:hAnsi="Times New Roman" w:cs="Times New Roman"/>
+          <w:color w:val="000000"/>
+          <w:shd w:val="clear" w:color="auto" w:fill="FDFDFD"/>
+        </w:rPr>
+        <w:t xml:space="preserve"> employees E1</w:t>
+      </w:r>
+      <w:r>
+        <w:rPr>
+          <w:rFonts w:ascii="Times New Roman" w:eastAsia="Times New Roman" w:hAnsi="Times New Roman" w:cs="Times New Roman"/>
+          <w:color w:val="000000"/>
+        </w:rPr>
+        <w:t>,</w:t>
+      </w:r>
+      <w:r>
+        <w:rPr>
+          <w:rFonts w:ascii="Times New Roman" w:eastAsia="Times New Roman" w:hAnsi="Times New Roman" w:cs="Times New Roman"/>
+          <w:color w:val="000000"/>
+          <w:shd w:val="clear" w:color="auto" w:fill="FDFDFD"/>
+        </w:rPr>
+        <w:t xml:space="preserve"> employees E2</w:t>
+      </w:r>
+    </w:p>
+    <w:p>
+      <w:pPr>
+        <w:spacing w:after="0" w:line="240" w:lineRule="auto"/>
+        <w:ind w:right="100"/>
+        <w:rPr>
+          <w:rFonts w:ascii="Times New Roman" w:eastAsia="Times New Roman" w:hAnsi="Times New Roman" w:cs="Times New Roman"/>
+          <w:color w:val="171717"/>
+          <w:shd w:val="clear" w:color="auto" w:fill="FFFFFF"/>
+        </w:rPr>
+      </w:pPr>
+      <w:r>
+        <w:rPr>
+          <w:rFonts w:ascii="Times New Roman" w:eastAsia="Times New Roman" w:hAnsi="Times New Roman" w:cs="Times New Roman"/>
+          <w:color w:val="000000"/>
+        </w:rPr>
+        <w:t>WHERE</w:t>
+      </w:r>
+      <w:r>
+        <w:rPr>
+          <w:rFonts w:ascii="Times New Roman" w:eastAsia="Times New Roman" w:hAnsi="Times New Roman" w:cs="Times New Roman"/>
+          <w:color w:val="000000"/>
+          <w:shd w:val="clear" w:color="auto" w:fill="FDFDFD"/>
+        </w:rPr>
+        <w:t xml:space="preserve"> E</w:t>
+      </w:r>
+      <w:proofErr w:type="gramStart"/>
+      <w:r>
+        <w:rPr>
+          <w:rFonts w:ascii="Times New Roman" w:eastAsia="Times New Roman" w:hAnsi="Times New Roman" w:cs="Times New Roman"/>
+          <w:color w:val="000000"/>
+          <w:shd w:val="clear" w:color="auto" w:fill="FDFDFD"/>
+        </w:rPr>
+        <w:t>1</w:t>
+      </w:r>
+      <w:r>
+        <w:rPr>
+          <w:rFonts w:ascii="Times New Roman" w:eastAsia="Times New Roman" w:hAnsi="Times New Roman" w:cs="Times New Roman"/>
+          <w:color w:val="000000"/>
+        </w:rPr>
+        <w:t>.</w:t>
+      </w:r>
+      <w:r>
+        <w:rPr>
+          <w:rFonts w:ascii="Times New Roman" w:eastAsia="Times New Roman" w:hAnsi="Times New Roman" w:cs="Times New Roman"/>
+          <w:color w:val="000000"/>
+          <w:shd w:val="clear" w:color="auto" w:fill="FDFDFD"/>
+        </w:rPr>
+        <w:t>manager</w:t>
+      </w:r>
+      <w:proofErr w:type="gramEnd"/>
+      <w:r>
+        <w:rPr>
+          <w:rFonts w:ascii="Times New Roman" w:eastAsia="Times New Roman" w:hAnsi="Times New Roman" w:cs="Times New Roman"/>
+          <w:color w:val="000000"/>
+          <w:shd w:val="clear" w:color="auto" w:fill="FDFDFD"/>
+        </w:rPr>
+        <w:t xml:space="preserve">_id </w:t>
+      </w:r>
+      <w:r>
+        <w:rPr>
+          <w:rFonts w:ascii="Times New Roman" w:eastAsia="Times New Roman" w:hAnsi="Times New Roman" w:cs="Times New Roman"/>
+          <w:color w:val="000000"/>
+        </w:rPr>
+        <w:t>=</w:t>
+      </w:r>
+      <w:r>
+        <w:rPr>
+          <w:rFonts w:ascii="Times New Roman" w:eastAsia="Times New Roman" w:hAnsi="Times New Roman" w:cs="Times New Roman"/>
+          <w:color w:val="000000"/>
+          <w:shd w:val="clear" w:color="auto" w:fill="FDFDFD"/>
+        </w:rPr>
+        <w:t xml:space="preserve"> E2</w:t>
+      </w:r>
+      <w:r>
+        <w:rPr>
+          <w:rFonts w:ascii="Times New Roman" w:eastAsia="Times New Roman" w:hAnsi="Times New Roman" w:cs="Times New Roman"/>
+          <w:color w:val="000000"/>
+        </w:rPr>
+        <w:t>.</w:t>
+      </w:r>
+      <w:r>
+        <w:rPr>
+          <w:rFonts w:ascii="Times New Roman" w:eastAsia="Times New Roman" w:hAnsi="Times New Roman" w:cs="Times New Roman"/>
+          <w:color w:val="000000"/>
+          <w:shd w:val="clear" w:color="auto" w:fill="FDFDFD"/>
+        </w:rPr>
+        <w:t>employee_id</w:t>
+      </w:r>
+      <w:r>
+        <w:rPr>
+          <w:rFonts w:ascii="Times New Roman" w:eastAsia="Times New Roman" w:hAnsi="Times New Roman" w:cs="Times New Roman"/>
+          <w:color w:val="000000"/>
+        </w:rPr>
+        <w:t>;</w:t>
+      </w:r>
+    </w:p>
+    <w:p>
+      <w:pPr>
+        <w:spacing w:after="240" w:line="240" w:lineRule="auto"/>
+        <w:rPr>
+          <w:rFonts w:ascii="Times New Roman" w:eastAsia="Times New Roman" w:hAnsi="Times New Roman" w:cs="Times New Roman"/>
+          <w:b/>
+          <w:bCs/>
+        </w:rPr>
+      </w:pPr>
+    </w:p>
+    <w:p>
+      <w:pPr>
+        <w:spacing w:after="0" w:line="240" w:lineRule="auto"/>
+        <w:ind w:right="100"/>
+        <w:rPr>
+          <w:rFonts w:ascii="Times New Roman" w:eastAsia="Times New Roman" w:hAnsi="Times New Roman" w:cs="Times New Roman"/>
+          <w:sz w:val="24"/>
+          <w:szCs w:val="24"/>
+        </w:rPr>
+      </w:pPr>
+    </w:p>
+    <w:p>
+      <w:pPr>
+        <w:pStyle w:val="NormalWeb"/>
+        <w:spacing w:before="280" w:beforeAutospacing="0" w:after="280" w:afterAutospacing="0"/>
+        <w:rPr>
+          <w:b/>
+          <w:bCs/>
+          <w:color w:val="000000"/>
+          <w:sz w:val="22"/>
+          <w:szCs w:val="22"/>
+          <w:shd w:val="clear" w:color="auto" w:fill="FFFFFF"/>
+        </w:rPr>
+      </w:pPr>
+    </w:p>
+    <w:p>
+      <w:pPr>
+        <w:pStyle w:val="NormalWeb"/>
+        <w:spacing w:before="280" w:beforeAutospacing="0" w:after="280" w:afterAutospacing="0"/>
+        <w:rPr>
+          <w:b/>
+          <w:bCs/>
+          <w:color w:val="000000"/>
+          <w:sz w:val="22"/>
+          <w:szCs w:val="22"/>
+          <w:shd w:val="clear" w:color="auto" w:fill="FFFFFF"/>
+        </w:rPr>
+      </w:pPr>
+    </w:p>
+    <w:p>
+      <w:pPr>
+        <w:pStyle w:val="NormalWeb"/>
+        <w:spacing w:before="280" w:beforeAutospacing="0" w:after="280" w:afterAutospacing="0"/>
+        <w:rPr>
+          <w:b/>
+          <w:bCs/>
+          <w:color w:val="000000"/>
+          <w:sz w:val="22"/>
+          <w:szCs w:val="22"/>
+          <w:shd w:val="clear" w:color="auto" w:fill="FFFFFF"/>
+        </w:rPr>
+      </w:pPr>
+    </w:p>
+    <w:p>
+      <w:pPr>
+        <w:pStyle w:val="NormalWeb"/>
+        <w:spacing w:before="280" w:beforeAutospacing="0" w:after="280" w:afterAutospacing="0"/>
+        <w:rPr>
+          <w:b/>
+          <w:bCs/>
+          <w:color w:val="000000"/>
+          <w:sz w:val="22"/>
+          <w:szCs w:val="22"/>
+          <w:shd w:val="clear" w:color="auto" w:fill="FFFFFF"/>
+        </w:rPr>
+      </w:pPr>
+    </w:p>
+    <w:p>
+      <w:pPr>
+        <w:pStyle w:val="NormalWeb"/>
+        <w:spacing w:before="280" w:beforeAutospacing="0" w:after="280" w:afterAutospacing="0"/>
+        <w:rPr>
+          <w:b/>
+          <w:bCs/>
+          <w:color w:val="000000"/>
+          <w:sz w:val="22"/>
+          <w:szCs w:val="22"/>
+          <w:shd w:val="clear" w:color="auto" w:fill="FFFFFF"/>
+        </w:rPr>
+      </w:pPr>
+    </w:p>
+    <w:p>
+      <w:pPr>
+        <w:pStyle w:val="NormalWeb"/>
+        <w:spacing w:before="280" w:beforeAutospacing="0" w:after="280" w:afterAutospacing="0"/>
+        <w:rPr>
+          <w:b/>
+          <w:bCs/>
+          <w:color w:val="000000"/>
+          <w:sz w:val="22"/>
+          <w:szCs w:val="22"/>
+          <w:shd w:val="clear" w:color="auto" w:fill="FFFFFF"/>
+        </w:rPr>
+      </w:pPr>
+    </w:p>
+    <w:p>
+      <w:pPr>
+        <w:pStyle w:val="NormalWeb"/>
+        <w:spacing w:before="280" w:beforeAutospacing="0" w:after="280" w:afterAutospacing="0"/>
+        <w:rPr>
+          <w:b/>
+          <w:bCs/>
+          <w:color w:val="000000"/>
+          <w:sz w:val="22"/>
+          <w:szCs w:val="22"/>
+          <w:shd w:val="clear" w:color="auto" w:fill="FFFFFF"/>
+        </w:rPr>
+      </w:pPr>
+    </w:p>
+    <w:p>
+      <w:pPr>
+        <w:pStyle w:val="NormalWeb"/>
+        <w:spacing w:before="280" w:beforeAutospacing="0" w:after="280" w:afterAutospacing="0"/>
+        <w:rPr>
+          <w:b/>
+          <w:bCs/>
+          <w:color w:val="000000"/>
+          <w:sz w:val="22"/>
+          <w:szCs w:val="22"/>
+          <w:shd w:val="clear" w:color="auto" w:fill="FFFFFF"/>
+        </w:rPr>
+      </w:pPr>
+    </w:p>
+    <w:p>
+      <w:pPr>
+        <w:pStyle w:val="NormalWeb"/>
+        <w:spacing w:before="280" w:beforeAutospacing="0" w:after="280" w:afterAutospacing="0"/>
+        <w:rPr>
+          <w:b/>
+          <w:bCs/>
+          <w:color w:val="000000"/>
+          <w:sz w:val="22"/>
+          <w:szCs w:val="22"/>
+          <w:shd w:val="clear" w:color="auto" w:fill="FFFFFF"/>
+        </w:rPr>
+      </w:pPr>
+    </w:p>
+    <w:p>
+      <w:pPr>
+        <w:pStyle w:val="NormalWeb"/>
+        <w:spacing w:before="280" w:beforeAutospacing="0" w:after="280" w:afterAutospacing="0"/>
+        <w:rPr>
+          <w:b/>
+          <w:bCs/>
+          <w:color w:val="000000"/>
+          <w:sz w:val="22"/>
+          <w:szCs w:val="22"/>
+          <w:shd w:val="clear" w:color="auto" w:fill="FFFFFF"/>
+        </w:rPr>
+      </w:pPr>
+    </w:p>
+    <w:p>
+      <w:pPr>
+        <w:pStyle w:val="NormalWeb"/>
+        <w:spacing w:before="280" w:beforeAutospacing="0" w:after="280" w:afterAutospacing="0"/>
+        <w:rPr>
+          <w:sz w:val="22"/>
+          <w:szCs w:val="22"/>
+        </w:rPr>
+      </w:pPr>
+      <w:r>
+        <w:rPr>
+          <w:b/>
+          <w:bCs/>
+          <w:color w:val="000000"/>
+          <w:sz w:val="22"/>
+          <w:szCs w:val="22"/>
+          <w:shd w:val="clear" w:color="auto" w:fill="FFFFFF"/>
+        </w:rPr>
+        <w:lastRenderedPageBreak/>
+        <w:t>UNION</w:t>
+      </w:r>
+      <w:r>
+        <w:rPr>
+          <w:b/>
+          <w:bCs/>
+          <w:color w:val="000000"/>
+          <w:sz w:val="22"/>
+          <w:szCs w:val="22"/>
+          <w:shd w:val="clear" w:color="auto" w:fill="FFFFFF"/>
+        </w:rPr>
+        <w:t>-</w:t>
+      </w:r>
+      <w:r>
+        <w:rPr>
+          <w:b/>
+          <w:bCs/>
+          <w:color w:val="000000"/>
+          <w:sz w:val="22"/>
+          <w:szCs w:val="22"/>
+          <w:shd w:val="clear" w:color="auto" w:fill="FFFFFF"/>
+        </w:rPr>
+        <w:t xml:space="preserve"> </w:t>
+      </w:r>
+      <w:r>
+        <w:rPr>
+          <w:color w:val="000000"/>
+          <w:sz w:val="22"/>
+          <w:szCs w:val="22"/>
+          <w:shd w:val="clear" w:color="auto" w:fill="FFFFFF"/>
+        </w:rPr>
+        <w:t xml:space="preserve">operator is used to combine the results of two or more </w:t>
+      </w:r>
+      <w:proofErr w:type="gramStart"/>
+      <w:r>
+        <w:rPr>
+          <w:rFonts w:ascii="Roboto" w:hAnsi="Roboto"/>
+          <w:color w:val="000000"/>
+          <w:sz w:val="22"/>
+          <w:szCs w:val="22"/>
+          <w:shd w:val="clear" w:color="auto" w:fill="FFFFFF"/>
+        </w:rPr>
+        <w:t xml:space="preserve">queries </w:t>
+      </w:r>
+      <w:r>
+        <w:rPr>
+          <w:color w:val="000000"/>
+          <w:sz w:val="22"/>
+          <w:szCs w:val="22"/>
+          <w:shd w:val="clear" w:color="auto" w:fill="FFFFFF"/>
+        </w:rPr>
+        <w:t>.</w:t>
+      </w:r>
+      <w:proofErr w:type="gramEnd"/>
+      <w:r>
+        <w:rPr>
+          <w:color w:val="000000"/>
+          <w:sz w:val="22"/>
+          <w:szCs w:val="22"/>
+          <w:shd w:val="clear" w:color="auto" w:fill="FFFFFF"/>
+        </w:rPr>
+        <w:t xml:space="preserve"> It returns only distinct records. </w:t>
+      </w:r>
+    </w:p>
+    <w:p>
+      <w:pPr>
+        <w:pStyle w:val="NormalWeb"/>
+        <w:numPr>
+          <w:ilvl w:val="0"/>
+          <w:numId w:val="13"/>
+        </w:numPr>
+        <w:spacing w:before="220" w:beforeAutospacing="0" w:after="0" w:afterAutospacing="0"/>
+        <w:textAlignment w:val="baseline"/>
+        <w:rPr>
+          <w:rFonts w:ascii="Verdana" w:hAnsi="Verdana"/>
+          <w:color w:val="000000"/>
+          <w:sz w:val="22"/>
+          <w:szCs w:val="22"/>
+        </w:rPr>
+      </w:pPr>
+      <w:r>
+        <w:rPr>
+          <w:color w:val="000000"/>
+          <w:sz w:val="22"/>
+          <w:szCs w:val="22"/>
+          <w:shd w:val="clear" w:color="auto" w:fill="FFFFFF"/>
+        </w:rPr>
+        <w:t>Every query must have the same number of columns</w:t>
+      </w:r>
+    </w:p>
+    <w:p>
+      <w:pPr>
+        <w:pStyle w:val="NormalWeb"/>
+        <w:numPr>
+          <w:ilvl w:val="0"/>
+          <w:numId w:val="13"/>
+        </w:numPr>
+        <w:spacing w:before="0" w:beforeAutospacing="0" w:after="220" w:afterAutospacing="0"/>
+        <w:textAlignment w:val="baseline"/>
+        <w:rPr>
+          <w:color w:val="000000"/>
+          <w:sz w:val="22"/>
+          <w:szCs w:val="22"/>
+        </w:rPr>
+      </w:pPr>
+      <w:r>
+        <w:rPr>
+          <w:color w:val="000000"/>
+          <w:sz w:val="22"/>
+          <w:szCs w:val="22"/>
+          <w:shd w:val="clear" w:color="auto" w:fill="FFFFFF"/>
+        </w:rPr>
+        <w:t>The columns must have similar data types</w:t>
+      </w:r>
+    </w:p>
+    <w:p>
+      <w:pPr>
+        <w:pStyle w:val="NormalWeb"/>
+        <w:numPr>
+          <w:ilvl w:val="0"/>
+          <w:numId w:val="13"/>
+        </w:numPr>
+        <w:spacing w:before="220" w:beforeAutospacing="0" w:after="220" w:afterAutospacing="0"/>
+        <w:textAlignment w:val="baseline"/>
+        <w:rPr>
+          <w:rFonts w:ascii="Verdana" w:hAnsi="Verdana"/>
+          <w:color w:val="000000"/>
+          <w:sz w:val="22"/>
+          <w:szCs w:val="22"/>
+        </w:rPr>
+      </w:pPr>
+      <w:r>
+        <w:rPr>
+          <w:color w:val="000000"/>
+          <w:sz w:val="22"/>
+          <w:szCs w:val="22"/>
+          <w:shd w:val="clear" w:color="auto" w:fill="FFFFFF"/>
+        </w:rPr>
+        <w:t>The columns must be in the same order</w:t>
+      </w:r>
+    </w:p>
+    <w:p>
+      <w:pPr>
+        <w:pStyle w:val="NormalWeb"/>
+        <w:spacing w:before="220" w:beforeAutospacing="0" w:after="220" w:afterAutospacing="0"/>
+        <w:textAlignment w:val="baseline"/>
+        <w:rPr>
+          <w:rFonts w:ascii="Verdana" w:hAnsi="Verdana"/>
+          <w:color w:val="000000"/>
+          <w:sz w:val="22"/>
+          <w:szCs w:val="22"/>
+        </w:rPr>
+      </w:pPr>
+      <w:r>
+        <w:rPr>
+          <w:color w:val="171717"/>
+          <w:shd w:val="clear" w:color="auto" w:fill="FFFFFF"/>
+        </w:rPr>
+        <w:t>SELECT column(s)</w:t>
+      </w:r>
+    </w:p>
+    <w:p>
+      <w:pPr>
+        <w:spacing w:after="240" w:line="240" w:lineRule="auto"/>
+        <w:rPr>
+          <w:rFonts w:ascii="Times New Roman" w:eastAsia="Times New Roman" w:hAnsi="Times New Roman" w:cs="Times New Roman"/>
+        </w:rPr>
+      </w:pPr>
+      <w:r>
+        <w:rPr>
+          <w:rFonts w:ascii="Times New Roman" w:eastAsia="Times New Roman" w:hAnsi="Times New Roman" w:cs="Times New Roman"/>
+          <w:color w:val="171717"/>
+          <w:shd w:val="clear" w:color="auto" w:fill="FFFFFF"/>
+        </w:rPr>
+        <w:t>FROM table1</w:t>
+      </w:r>
+    </w:p>
+    <w:p>
+      <w:pPr>
+        <w:spacing w:after="0" w:line="240" w:lineRule="auto"/>
+        <w:ind w:right="100"/>
+        <w:rPr>
+          <w:rFonts w:ascii="Times New Roman" w:eastAsia="Times New Roman" w:hAnsi="Times New Roman" w:cs="Times New Roman"/>
+        </w:rPr>
+      </w:pPr>
+      <w:r>
+        <w:rPr>
+          <w:rFonts w:ascii="Times New Roman" w:eastAsia="Times New Roman" w:hAnsi="Times New Roman" w:cs="Times New Roman"/>
+          <w:color w:val="171717"/>
+          <w:shd w:val="clear" w:color="auto" w:fill="FFFFFF"/>
+        </w:rPr>
+        <w:t>UNION</w:t>
+      </w:r>
+    </w:p>
+    <w:p>
+      <w:pPr>
+        <w:spacing w:after="240" w:line="240" w:lineRule="auto"/>
+        <w:rPr>
+          <w:rFonts w:ascii="Times New Roman" w:eastAsia="Times New Roman" w:hAnsi="Times New Roman" w:cs="Times New Roman"/>
+        </w:rPr>
+      </w:pPr>
+      <w:r>
+        <w:rPr>
+          <w:rFonts w:ascii="Times New Roman" w:eastAsia="Times New Roman" w:hAnsi="Times New Roman" w:cs="Times New Roman"/>
+          <w:color w:val="171717"/>
+          <w:shd w:val="clear" w:color="auto" w:fill="FFFFFF"/>
+        </w:rPr>
+        <w:t>SELECT column(s)</w:t>
+      </w:r>
+    </w:p>
+    <w:p>
+      <w:pPr>
+        <w:spacing w:after="240" w:line="240" w:lineRule="auto"/>
+        <w:rPr>
+          <w:rFonts w:ascii="Times New Roman" w:eastAsia="Times New Roman" w:hAnsi="Times New Roman" w:cs="Times New Roman"/>
+        </w:rPr>
+      </w:pPr>
+      <w:r>
+        <w:rPr>
+          <w:rFonts w:ascii="Times New Roman" w:eastAsia="Times New Roman" w:hAnsi="Times New Roman" w:cs="Times New Roman"/>
+          <w:color w:val="171717"/>
+          <w:shd w:val="clear" w:color="auto" w:fill="FFFFFF"/>
+        </w:rPr>
+        <w:t>FROM table2</w:t>
+      </w:r>
+    </w:p>
+    <w:p>
+      <w:pPr>
+        <w:spacing w:after="240" w:line="240" w:lineRule="auto"/>
+        <w:rPr>
+          <w:rFonts w:ascii="Times New Roman" w:eastAsia="Times New Roman" w:hAnsi="Times New Roman" w:cs="Times New Roman"/>
+        </w:rPr>
+      </w:pPr>
+      <w:r>
+        <w:rPr>
+          <w:rFonts w:ascii="Times New Roman" w:eastAsia="Times New Roman" w:hAnsi="Times New Roman" w:cs="Times New Roman"/>
+        </w:rPr>
+        <w:t>E</w:t>
+      </w:r>
+      <w:r>
+        <w:rPr>
+          <w:rFonts w:ascii="Times New Roman" w:eastAsia="Times New Roman" w:hAnsi="Times New Roman" w:cs="Times New Roman"/>
+        </w:rPr>
+        <w:t>x</w:t>
+      </w:r>
+      <w:r>
+        <w:rPr>
+          <w:rFonts w:ascii="Times New Roman" w:eastAsia="Times New Roman" w:hAnsi="Times New Roman" w:cs="Times New Roman"/>
+        </w:rPr>
+        <w:t xml:space="preserve">: </w:t>
+      </w:r>
+      <w:r>
+        <w:rPr>
+          <w:b/>
+          <w:bCs/>
+          <w:color w:val="000000"/>
+          <w:shd w:val="clear" w:color="auto" w:fill="FFFFFF"/>
+        </w:rPr>
+        <w:t xml:space="preserve">Combine distinct </w:t>
+      </w:r>
+      <w:proofErr w:type="gramStart"/>
+      <w:r>
+        <w:rPr>
+          <w:b/>
+          <w:bCs/>
+          <w:color w:val="000000"/>
+          <w:shd w:val="clear" w:color="auto" w:fill="FFFFFF"/>
+        </w:rPr>
+        <w:t>employees</w:t>
+      </w:r>
+      <w:proofErr w:type="gramEnd"/>
+      <w:r>
+        <w:rPr>
+          <w:b/>
+          <w:bCs/>
+          <w:color w:val="000000"/>
+          <w:shd w:val="clear" w:color="auto" w:fill="FFFFFF"/>
+        </w:rPr>
+        <w:t xml:space="preserve"> information from two select statement.</w:t>
+      </w:r>
+    </w:p>
+    <w:p>
+      <w:pPr>
+        <w:spacing w:after="240" w:line="240" w:lineRule="auto"/>
+        <w:rPr>
+          <w:rFonts w:ascii="Times New Roman" w:eastAsia="Times New Roman" w:hAnsi="Times New Roman" w:cs="Times New Roman"/>
+        </w:rPr>
+      </w:pPr>
+      <w:r>
+        <w:rPr>
+          <w:rFonts w:ascii="Times New Roman" w:eastAsia="Times New Roman" w:hAnsi="Times New Roman" w:cs="Times New Roman"/>
+          <w:color w:val="000000"/>
+          <w:shd w:val="clear" w:color="auto" w:fill="FFFFFF"/>
+        </w:rPr>
+        <w:t>SELECT * </w:t>
+      </w:r>
+    </w:p>
+    <w:p>
+      <w:pPr>
+        <w:spacing w:after="240" w:line="240" w:lineRule="auto"/>
+        <w:rPr>
+          <w:rFonts w:ascii="Times New Roman" w:eastAsia="Times New Roman" w:hAnsi="Times New Roman" w:cs="Times New Roman"/>
+        </w:rPr>
+      </w:pPr>
+      <w:r>
+        <w:rPr>
+          <w:rFonts w:ascii="Times New Roman" w:eastAsia="Times New Roman" w:hAnsi="Times New Roman" w:cs="Times New Roman"/>
+          <w:color w:val="000000"/>
+          <w:shd w:val="clear" w:color="auto" w:fill="FFFFFF"/>
+        </w:rPr>
+        <w:t>FROM employees</w:t>
+      </w:r>
+    </w:p>
+    <w:p>
+      <w:pPr>
+        <w:spacing w:after="240" w:line="240" w:lineRule="auto"/>
+        <w:rPr>
+          <w:rFonts w:ascii="Times New Roman" w:eastAsia="Times New Roman" w:hAnsi="Times New Roman" w:cs="Times New Roman"/>
+        </w:rPr>
+      </w:pPr>
+      <w:r>
+        <w:rPr>
+          <w:rFonts w:ascii="Times New Roman" w:eastAsia="Times New Roman" w:hAnsi="Times New Roman" w:cs="Times New Roman"/>
+          <w:color w:val="000000"/>
+          <w:shd w:val="clear" w:color="auto" w:fill="FFFFFF"/>
+        </w:rPr>
+        <w:t xml:space="preserve">WHERE </w:t>
+      </w:r>
+      <w:proofErr w:type="spellStart"/>
+      <w:r>
+        <w:rPr>
+          <w:rFonts w:ascii="Times New Roman" w:eastAsia="Times New Roman" w:hAnsi="Times New Roman" w:cs="Times New Roman"/>
+          <w:color w:val="000000"/>
+          <w:shd w:val="clear" w:color="auto" w:fill="FFFFFF"/>
+        </w:rPr>
+        <w:t>employee_id</w:t>
+      </w:r>
+      <w:proofErr w:type="spellEnd"/>
+      <w:r>
+        <w:rPr>
+          <w:rFonts w:ascii="Times New Roman" w:eastAsia="Times New Roman" w:hAnsi="Times New Roman" w:cs="Times New Roman"/>
+          <w:color w:val="000000"/>
+          <w:shd w:val="clear" w:color="auto" w:fill="FFFFFF"/>
+        </w:rPr>
+        <w:t xml:space="preserve"> &gt; 200</w:t>
+      </w:r>
+    </w:p>
+    <w:p>
+      <w:pPr>
+        <w:spacing w:after="240" w:line="240" w:lineRule="auto"/>
+        <w:rPr>
+          <w:rFonts w:ascii="Times New Roman" w:eastAsia="Times New Roman" w:hAnsi="Times New Roman" w:cs="Times New Roman"/>
+        </w:rPr>
+      </w:pPr>
+      <w:r>
+        <w:rPr>
+          <w:rFonts w:ascii="Times New Roman" w:eastAsia="Times New Roman" w:hAnsi="Times New Roman" w:cs="Times New Roman"/>
+          <w:color w:val="000000"/>
+          <w:shd w:val="clear" w:color="auto" w:fill="FFFFFF"/>
+        </w:rPr>
+        <w:t>UNION</w:t>
+      </w:r>
+    </w:p>
+    <w:p>
+      <w:pPr>
+        <w:spacing w:after="240" w:line="240" w:lineRule="auto"/>
+        <w:rPr>
+          <w:rFonts w:ascii="Times New Roman" w:eastAsia="Times New Roman" w:hAnsi="Times New Roman" w:cs="Times New Roman"/>
+        </w:rPr>
+      </w:pPr>
+      <w:r>
+        <w:rPr>
+          <w:rFonts w:ascii="Times New Roman" w:eastAsia="Times New Roman" w:hAnsi="Times New Roman" w:cs="Times New Roman"/>
+          <w:color w:val="000000"/>
+          <w:shd w:val="clear" w:color="auto" w:fill="FFFFFF"/>
+        </w:rPr>
+        <w:t>SELECT * </w:t>
+      </w:r>
+    </w:p>
+    <w:p>
+      <w:pPr>
+        <w:spacing w:after="240" w:line="240" w:lineRule="auto"/>
+        <w:rPr>
+          <w:rFonts w:ascii="Times New Roman" w:eastAsia="Times New Roman" w:hAnsi="Times New Roman" w:cs="Times New Roman"/>
+        </w:rPr>
+      </w:pPr>
+      <w:r>
+        <w:rPr>
+          <w:rFonts w:ascii="Times New Roman" w:eastAsia="Times New Roman" w:hAnsi="Times New Roman" w:cs="Times New Roman"/>
+          <w:color w:val="000000"/>
+          <w:shd w:val="clear" w:color="auto" w:fill="FFFFFF"/>
+        </w:rPr>
+        <w:t>FROM employees</w:t>
+      </w:r>
+    </w:p>
+    <w:p>
+      <w:pPr>
+        <w:spacing w:after="240" w:line="240" w:lineRule="auto"/>
+        <w:rPr>
+          <w:rFonts w:ascii="Times New Roman" w:eastAsia="Times New Roman" w:hAnsi="Times New Roman" w:cs="Times New Roman"/>
+          <w:color w:val="000000"/>
+          <w:shd w:val="clear" w:color="auto" w:fill="FFFFFF"/>
+        </w:rPr>
+      </w:pPr>
+      <w:r>
+        <w:rPr>
+          <w:rFonts w:ascii="Times New Roman" w:eastAsia="Times New Roman" w:hAnsi="Times New Roman" w:cs="Times New Roman"/>
+          <w:color w:val="000000"/>
+          <w:shd w:val="clear" w:color="auto" w:fill="FFFFFF"/>
+        </w:rPr>
+        <w:t xml:space="preserve">WHERE </w:t>
+      </w:r>
+      <w:proofErr w:type="spellStart"/>
+      <w:r>
+        <w:rPr>
+          <w:rFonts w:ascii="Times New Roman" w:eastAsia="Times New Roman" w:hAnsi="Times New Roman" w:cs="Times New Roman"/>
+          <w:color w:val="000000"/>
+          <w:shd w:val="clear" w:color="auto" w:fill="FFFFFF"/>
+        </w:rPr>
+        <w:t>employee_id</w:t>
+      </w:r>
+      <w:proofErr w:type="spellEnd"/>
+      <w:r>
+        <w:rPr>
+          <w:rFonts w:ascii="Times New Roman" w:eastAsia="Times New Roman" w:hAnsi="Times New Roman" w:cs="Times New Roman"/>
+          <w:color w:val="000000"/>
+          <w:shd w:val="clear" w:color="auto" w:fill="FFFFFF"/>
+        </w:rPr>
+        <w:t xml:space="preserve"> &lt; 220</w:t>
+      </w:r>
+    </w:p>
+    <w:p>
+      <w:pPr>
+        <w:spacing w:after="240" w:line="240" w:lineRule="auto"/>
+        <w:rPr>
+          <w:rFonts w:ascii="Times New Roman" w:eastAsia="Times New Roman" w:hAnsi="Times New Roman" w:cs="Times New Roman"/>
+          <w:color w:val="000000"/>
+          <w:shd w:val="clear" w:color="auto" w:fill="FFFFFF"/>
+        </w:rPr>
+      </w:pPr>
+    </w:p>
+    <w:p>
+      <w:pPr>
+        <w:pStyle w:val="NormalWeb"/>
+        <w:numPr>
+          <w:ilvl w:val="0"/>
+          <w:numId w:val="1"/>
+        </w:numPr>
+        <w:spacing w:before="220" w:beforeAutospacing="0" w:after="220" w:afterAutospacing="0"/>
+        <w:textAlignment w:val="baseline"/>
+        <w:rPr>
+          <w:rFonts w:ascii="Verdana" w:hAnsi="Verdana"/>
+          <w:color w:val="000000"/>
+          <w:sz w:val="22"/>
+          <w:szCs w:val="22"/>
+        </w:rPr>
+      </w:pPr>
+      <w:r>
+        <w:rPr>
+          <w:b/>
+          <w:bCs/>
+          <w:color w:val="000000"/>
+        </w:rPr>
+        <w:t>UNION ALL</w:t>
+      </w:r>
+      <w:r>
+        <w:rPr>
+          <w:color w:val="000000"/>
+        </w:rPr>
+        <w:t>-</w:t>
+      </w:r>
+      <w:r>
+        <w:rPr>
+          <w:color w:val="000000"/>
+          <w:sz w:val="22"/>
+          <w:szCs w:val="22"/>
+        </w:rPr>
+        <w:t xml:space="preserve"> to get all duplicates</w:t>
+      </w:r>
+    </w:p>
+    <w:p>
+      <w:pPr>
+        <w:spacing w:after="240" w:line="240" w:lineRule="auto"/>
+        <w:rPr>
+          <w:rFonts w:ascii="Times New Roman" w:eastAsia="Times New Roman" w:hAnsi="Times New Roman" w:cs="Times New Roman"/>
+        </w:rPr>
+      </w:pPr>
+      <w:r>
+        <w:rPr>
+          <w:rFonts w:ascii="Times New Roman" w:eastAsia="Times New Roman" w:hAnsi="Times New Roman" w:cs="Times New Roman"/>
+        </w:rPr>
+        <w:t>Ex:</w:t>
+      </w:r>
+      <w:r>
+        <w:rPr>
+          <w:rFonts w:ascii="Times New Roman" w:eastAsia="Times New Roman" w:hAnsi="Times New Roman" w:cs="Times New Roman"/>
+        </w:rPr>
+        <w:t xml:space="preserve"> </w:t>
+      </w:r>
+      <w:r>
+        <w:rPr>
+          <w:b/>
+          <w:bCs/>
+          <w:color w:val="000000"/>
+          <w:shd w:val="clear" w:color="auto" w:fill="FFFFFF"/>
+        </w:rPr>
+        <w:t>Combine all employees information from two select statement.</w:t>
+      </w:r>
+    </w:p>
+    <w:p>
+      <w:pPr>
+        <w:pStyle w:val="NormalWeb"/>
+        <w:spacing w:before="0" w:beforeAutospacing="0" w:after="240" w:afterAutospacing="0"/>
+        <w:rPr>
+          <w:sz w:val="22"/>
+          <w:szCs w:val="22"/>
+        </w:rPr>
+      </w:pPr>
+      <w:r>
+        <w:rPr>
+          <w:color w:val="000000"/>
+          <w:sz w:val="22"/>
+          <w:szCs w:val="22"/>
+          <w:shd w:val="clear" w:color="auto" w:fill="FFFFFF"/>
+        </w:rPr>
+        <w:t>SELECT * </w:t>
+      </w:r>
+    </w:p>
+    <w:p>
+      <w:pPr>
+        <w:pStyle w:val="NormalWeb"/>
+        <w:spacing w:before="0" w:beforeAutospacing="0" w:after="240" w:afterAutospacing="0"/>
+        <w:rPr>
+          <w:sz w:val="22"/>
+          <w:szCs w:val="22"/>
+        </w:rPr>
+      </w:pPr>
+      <w:r>
+        <w:rPr>
+          <w:color w:val="000000"/>
+          <w:sz w:val="22"/>
+          <w:szCs w:val="22"/>
+          <w:shd w:val="clear" w:color="auto" w:fill="FFFFFF"/>
+        </w:rPr>
+        <w:t>FROM employees</w:t>
+      </w:r>
+    </w:p>
+    <w:p>
+      <w:pPr>
+        <w:pStyle w:val="NormalWeb"/>
+        <w:spacing w:before="0" w:beforeAutospacing="0" w:after="240" w:afterAutospacing="0"/>
+        <w:rPr>
+          <w:sz w:val="22"/>
+          <w:szCs w:val="22"/>
+        </w:rPr>
+      </w:pPr>
+      <w:r>
+        <w:rPr>
+          <w:color w:val="000000"/>
+          <w:sz w:val="22"/>
+          <w:szCs w:val="22"/>
+          <w:shd w:val="clear" w:color="auto" w:fill="FFFFFF"/>
+        </w:rPr>
+        <w:t xml:space="preserve">WHERE </w:t>
+      </w:r>
+      <w:proofErr w:type="spellStart"/>
+      <w:r>
+        <w:rPr>
+          <w:color w:val="000000"/>
+          <w:sz w:val="22"/>
+          <w:szCs w:val="22"/>
+          <w:shd w:val="clear" w:color="auto" w:fill="FFFFFF"/>
+        </w:rPr>
+        <w:t>employee_id</w:t>
+      </w:r>
+      <w:proofErr w:type="spellEnd"/>
+      <w:r>
+        <w:rPr>
+          <w:color w:val="000000"/>
+          <w:sz w:val="22"/>
+          <w:szCs w:val="22"/>
+          <w:shd w:val="clear" w:color="auto" w:fill="FFFFFF"/>
+        </w:rPr>
+        <w:t xml:space="preserve"> &gt; 200</w:t>
+      </w:r>
+    </w:p>
+    <w:p>
+      <w:pPr>
+        <w:pStyle w:val="NormalWeb"/>
+        <w:spacing w:before="0" w:beforeAutospacing="0" w:after="240" w:afterAutospacing="0"/>
+        <w:rPr>
+          <w:sz w:val="22"/>
+          <w:szCs w:val="22"/>
+        </w:rPr>
+      </w:pPr>
+      <w:r>
+        <w:rPr>
+          <w:color w:val="000000"/>
+          <w:sz w:val="22"/>
+          <w:szCs w:val="22"/>
+          <w:shd w:val="clear" w:color="auto" w:fill="FFFFFF"/>
+        </w:rPr>
+        <w:t>UNION ALL</w:t>
+      </w:r>
+    </w:p>
+    <w:p>
+      <w:pPr>
+        <w:pStyle w:val="NormalWeb"/>
+        <w:spacing w:before="0" w:beforeAutospacing="0" w:after="240" w:afterAutospacing="0"/>
+        <w:rPr>
+          <w:sz w:val="22"/>
+          <w:szCs w:val="22"/>
+        </w:rPr>
+      </w:pPr>
+      <w:r>
+        <w:rPr>
+          <w:color w:val="000000"/>
+          <w:sz w:val="22"/>
+          <w:szCs w:val="22"/>
+          <w:shd w:val="clear" w:color="auto" w:fill="FFFFFF"/>
+        </w:rPr>
+        <w:t>SELECT * </w:t>
+      </w:r>
+    </w:p>
+    <w:p>
+      <w:pPr>
+        <w:pStyle w:val="NormalWeb"/>
+        <w:spacing w:before="0" w:beforeAutospacing="0" w:after="240" w:afterAutospacing="0"/>
+        <w:rPr>
+          <w:sz w:val="22"/>
+          <w:szCs w:val="22"/>
+        </w:rPr>
+      </w:pPr>
+      <w:r>
+        <w:rPr>
+          <w:color w:val="000000"/>
+          <w:sz w:val="22"/>
+          <w:szCs w:val="22"/>
+          <w:shd w:val="clear" w:color="auto" w:fill="FFFFFF"/>
+        </w:rPr>
+        <w:t>FROM employees</w:t>
+      </w:r>
+    </w:p>
+    <w:p>
+      <w:pPr>
+        <w:pStyle w:val="NormalWeb"/>
+        <w:spacing w:before="0" w:beforeAutospacing="0" w:after="0" w:afterAutospacing="0"/>
+        <w:rPr>
+          <w:sz w:val="22"/>
+          <w:szCs w:val="22"/>
+        </w:rPr>
+      </w:pPr>
+      <w:r>
+        <w:rPr>
+          <w:color w:val="000000"/>
+          <w:sz w:val="22"/>
+          <w:szCs w:val="22"/>
+          <w:shd w:val="clear" w:color="auto" w:fill="FFFFFF"/>
+        </w:rPr>
+        <w:t xml:space="preserve">WHERE </w:t>
+      </w:r>
+      <w:proofErr w:type="spellStart"/>
+      <w:r>
+        <w:rPr>
+          <w:color w:val="000000"/>
+          <w:sz w:val="22"/>
+          <w:szCs w:val="22"/>
+          <w:shd w:val="clear" w:color="auto" w:fill="FFFFFF"/>
+        </w:rPr>
+        <w:t>employee_id</w:t>
+      </w:r>
+      <w:proofErr w:type="spellEnd"/>
+      <w:r>
+        <w:rPr>
+          <w:color w:val="000000"/>
+          <w:sz w:val="22"/>
+          <w:szCs w:val="22"/>
+          <w:shd w:val="clear" w:color="auto" w:fill="FFFFFF"/>
+        </w:rPr>
+        <w:t xml:space="preserve"> &lt; 220</w:t>
+      </w:r>
+    </w:p>
+    <w:p>
+      <w:pPr>
+        <w:spacing w:after="240" w:line="240" w:lineRule="auto"/>
+        <w:rPr>
+          <w:rFonts w:ascii="Times New Roman" w:eastAsia="Times New Roman" w:hAnsi="Times New Roman" w:cs="Times New Roman"/>
+        </w:rPr>
+      </w:pPr>
+    </w:p>
+    <w:p>
+      <w:pPr>
+        <w:pStyle w:val="NormalWeb"/>
+        <w:spacing w:before="0" w:beforeAutospacing="0" w:after="240" w:afterAutospacing="0"/>
+        <w:rPr>
+          <w:sz w:val="22"/>
+          <w:szCs w:val="22"/>
+        </w:rPr>
+      </w:pPr>
+      <w:r>
+        <w:rPr>
+          <w:b/>
+          <w:bCs/>
+        </w:rPr>
+        <w:lastRenderedPageBreak/>
+        <w:t>INTERSECT</w:t>
+      </w:r>
+      <w:r>
+        <w:t xml:space="preserve">- </w:t>
+      </w:r>
+      <w:r>
+        <w:rPr>
+          <w:color w:val="000000"/>
+          <w:sz w:val="22"/>
+          <w:szCs w:val="22"/>
+          <w:shd w:val="clear" w:color="auto" w:fill="FFFFFF"/>
+        </w:rPr>
+        <w:t xml:space="preserve">compares the result of two </w:t>
+      </w:r>
+      <w:proofErr w:type="gramStart"/>
+      <w:r>
+        <w:rPr>
+          <w:color w:val="000000"/>
+          <w:sz w:val="22"/>
+          <w:szCs w:val="22"/>
+          <w:shd w:val="clear" w:color="auto" w:fill="FFFFFF"/>
+        </w:rPr>
+        <w:t>queries  and</w:t>
+      </w:r>
+      <w:proofErr w:type="gramEnd"/>
+      <w:r>
+        <w:rPr>
+          <w:color w:val="000000"/>
+          <w:sz w:val="22"/>
+          <w:szCs w:val="22"/>
+          <w:shd w:val="clear" w:color="auto" w:fill="FFFFFF"/>
+        </w:rPr>
+        <w:t xml:space="preserve"> returns the distinct rows that are output by both queries.</w:t>
+      </w:r>
+    </w:p>
+    <w:p>
+      <w:pPr>
+        <w:pStyle w:val="NormalWeb"/>
+        <w:numPr>
+          <w:ilvl w:val="0"/>
+          <w:numId w:val="15"/>
+        </w:numPr>
+        <w:spacing w:before="220" w:beforeAutospacing="0" w:after="0" w:afterAutospacing="0"/>
+        <w:textAlignment w:val="baseline"/>
+        <w:rPr>
+          <w:color w:val="000000"/>
+          <w:sz w:val="22"/>
+          <w:szCs w:val="22"/>
+        </w:rPr>
+      </w:pPr>
+      <w:r>
+        <w:rPr>
+          <w:color w:val="000000"/>
+          <w:sz w:val="22"/>
+          <w:szCs w:val="22"/>
+          <w:shd w:val="clear" w:color="auto" w:fill="FFFFFF"/>
+        </w:rPr>
+        <w:t>Every query must have the same number of columns</w:t>
+      </w:r>
+    </w:p>
+    <w:p>
+      <w:pPr>
+        <w:pStyle w:val="NormalWeb"/>
+        <w:numPr>
+          <w:ilvl w:val="0"/>
+          <w:numId w:val="15"/>
+        </w:numPr>
+        <w:spacing w:before="0" w:beforeAutospacing="0" w:after="0" w:afterAutospacing="0"/>
+        <w:textAlignment w:val="baseline"/>
+        <w:rPr>
+          <w:color w:val="000000"/>
+          <w:sz w:val="22"/>
+          <w:szCs w:val="22"/>
+        </w:rPr>
+      </w:pPr>
+      <w:r>
+        <w:rPr>
+          <w:color w:val="000000"/>
+          <w:sz w:val="22"/>
+          <w:szCs w:val="22"/>
+          <w:shd w:val="clear" w:color="auto" w:fill="FFFFFF"/>
+        </w:rPr>
+        <w:t>The columns must have similar data types</w:t>
+      </w:r>
+    </w:p>
+    <w:p>
+      <w:pPr>
+        <w:pStyle w:val="NormalWeb"/>
+        <w:numPr>
+          <w:ilvl w:val="0"/>
+          <w:numId w:val="15"/>
+        </w:numPr>
+        <w:spacing w:before="0" w:beforeAutospacing="0" w:after="220" w:afterAutospacing="0"/>
+        <w:textAlignment w:val="baseline"/>
+        <w:rPr>
+          <w:color w:val="000000"/>
+          <w:sz w:val="22"/>
+          <w:szCs w:val="22"/>
+        </w:rPr>
+      </w:pPr>
+      <w:r>
+        <w:rPr>
+          <w:color w:val="000000"/>
+          <w:sz w:val="22"/>
+          <w:szCs w:val="22"/>
+          <w:shd w:val="clear" w:color="auto" w:fill="FFFFFF"/>
+        </w:rPr>
+        <w:t>The columns must be in the same order</w:t>
+      </w:r>
+    </w:p>
+    <w:p>
+      <w:pPr>
+        <w:spacing w:after="240" w:line="240" w:lineRule="auto"/>
+        <w:rPr>
+          <w:rFonts w:ascii="Times New Roman" w:eastAsia="Times New Roman" w:hAnsi="Times New Roman" w:cs="Times New Roman"/>
+        </w:rPr>
+      </w:pPr>
+      <w:r>
+        <w:rPr>
+          <w:rFonts w:ascii="Times New Roman" w:eastAsia="Times New Roman" w:hAnsi="Times New Roman" w:cs="Times New Roman"/>
+          <w:color w:val="171717"/>
+          <w:shd w:val="clear" w:color="auto" w:fill="FFFFFF"/>
+        </w:rPr>
+        <w:t>SELECT column(s)</w:t>
+      </w:r>
+    </w:p>
+    <w:p>
+      <w:pPr>
+        <w:spacing w:after="240" w:line="240" w:lineRule="auto"/>
+        <w:rPr>
+          <w:rFonts w:ascii="Times New Roman" w:eastAsia="Times New Roman" w:hAnsi="Times New Roman" w:cs="Times New Roman"/>
+        </w:rPr>
+      </w:pPr>
+      <w:r>
+        <w:rPr>
+          <w:rFonts w:ascii="Times New Roman" w:eastAsia="Times New Roman" w:hAnsi="Times New Roman" w:cs="Times New Roman"/>
+          <w:color w:val="171717"/>
+          <w:shd w:val="clear" w:color="auto" w:fill="FFFFFF"/>
+        </w:rPr>
+        <w:t>FROM table1</w:t>
+      </w:r>
+    </w:p>
+    <w:p>
+      <w:pPr>
+        <w:spacing w:after="0" w:line="240" w:lineRule="auto"/>
+        <w:ind w:right="100"/>
+        <w:rPr>
+          <w:rFonts w:ascii="Times New Roman" w:eastAsia="Times New Roman" w:hAnsi="Times New Roman" w:cs="Times New Roman"/>
+        </w:rPr>
+      </w:pPr>
+      <w:r>
+        <w:rPr>
+          <w:rFonts w:ascii="Times New Roman" w:eastAsia="Times New Roman" w:hAnsi="Times New Roman" w:cs="Times New Roman"/>
+          <w:color w:val="171717"/>
+          <w:shd w:val="clear" w:color="auto" w:fill="FFFFFF"/>
+        </w:rPr>
+        <w:t>INTERSECT</w:t>
+      </w:r>
+    </w:p>
+    <w:p>
+      <w:pPr>
+        <w:spacing w:after="240" w:line="240" w:lineRule="auto"/>
+        <w:rPr>
+          <w:rFonts w:ascii="Times New Roman" w:eastAsia="Times New Roman" w:hAnsi="Times New Roman" w:cs="Times New Roman"/>
+        </w:rPr>
+      </w:pPr>
+      <w:r>
+        <w:rPr>
+          <w:rFonts w:ascii="Times New Roman" w:eastAsia="Times New Roman" w:hAnsi="Times New Roman" w:cs="Times New Roman"/>
+          <w:color w:val="171717"/>
+          <w:shd w:val="clear" w:color="auto" w:fill="FFFFFF"/>
+        </w:rPr>
+        <w:t>SELECT column(s)</w:t>
+      </w:r>
+    </w:p>
+    <w:p>
+      <w:pPr>
+        <w:spacing w:after="240" w:line="240" w:lineRule="auto"/>
+        <w:rPr>
+          <w:rFonts w:ascii="Times New Roman" w:eastAsia="Times New Roman" w:hAnsi="Times New Roman" w:cs="Times New Roman"/>
+        </w:rPr>
+      </w:pPr>
+      <w:r>
+        <w:rPr>
+          <w:rFonts w:ascii="Times New Roman" w:eastAsia="Times New Roman" w:hAnsi="Times New Roman" w:cs="Times New Roman"/>
+          <w:color w:val="171717"/>
+          <w:shd w:val="clear" w:color="auto" w:fill="FFFFFF"/>
+        </w:rPr>
+        <w:t>FROM table2</w:t>
+      </w:r>
+    </w:p>
+    <w:p>
+      <w:pPr>
+        <w:pStyle w:val="NormalWeb"/>
+        <w:numPr>
+          <w:ilvl w:val="0"/>
+          <w:numId w:val="16"/>
+        </w:numPr>
+        <w:spacing w:before="0" w:beforeAutospacing="0" w:after="240" w:afterAutospacing="0"/>
+        <w:textAlignment w:val="baseline"/>
+        <w:rPr>
+          <w:b/>
+          <w:bCs/>
+          <w:color w:val="000000"/>
+          <w:sz w:val="22"/>
+          <w:szCs w:val="22"/>
+        </w:rPr>
+      </w:pPr>
+      <w:r>
+        <w:rPr>
+          <w:color w:val="000000"/>
+          <w:sz w:val="22"/>
+          <w:szCs w:val="22"/>
+        </w:rPr>
+        <w:t xml:space="preserve">Ex: </w:t>
+      </w:r>
+      <w:r>
+        <w:rPr>
+          <w:b/>
+          <w:bCs/>
+          <w:color w:val="000000"/>
+          <w:sz w:val="22"/>
+          <w:szCs w:val="22"/>
+          <w:shd w:val="clear" w:color="auto" w:fill="FFFFFF"/>
+        </w:rPr>
+        <w:t>Return common employee records from two queries.</w:t>
+      </w:r>
+    </w:p>
+    <w:p>
+      <w:pPr>
+        <w:pStyle w:val="NormalWeb"/>
+        <w:spacing w:before="0" w:beforeAutospacing="0" w:after="240" w:afterAutospacing="0"/>
+        <w:rPr>
+          <w:sz w:val="22"/>
+          <w:szCs w:val="22"/>
+        </w:rPr>
+      </w:pPr>
+      <w:r>
+        <w:rPr>
+          <w:color w:val="000000"/>
+          <w:sz w:val="22"/>
+          <w:szCs w:val="22"/>
+          <w:shd w:val="clear" w:color="auto" w:fill="FFFFFF"/>
+        </w:rPr>
+        <w:t>SELECT * </w:t>
+      </w:r>
+    </w:p>
+    <w:p>
+      <w:pPr>
+        <w:pStyle w:val="NormalWeb"/>
+        <w:spacing w:before="0" w:beforeAutospacing="0" w:after="240" w:afterAutospacing="0"/>
+        <w:rPr>
+          <w:sz w:val="22"/>
+          <w:szCs w:val="22"/>
+        </w:rPr>
+      </w:pPr>
+      <w:r>
+        <w:rPr>
+          <w:color w:val="000000"/>
+          <w:sz w:val="22"/>
+          <w:szCs w:val="22"/>
+          <w:shd w:val="clear" w:color="auto" w:fill="FFFFFF"/>
+        </w:rPr>
+        <w:t>FROM employees</w:t>
+      </w:r>
+    </w:p>
+    <w:p>
+      <w:pPr>
+        <w:pStyle w:val="NormalWeb"/>
+        <w:spacing w:before="0" w:beforeAutospacing="0" w:after="240" w:afterAutospacing="0"/>
+        <w:rPr>
+          <w:sz w:val="22"/>
+          <w:szCs w:val="22"/>
+        </w:rPr>
+      </w:pPr>
+      <w:r>
+        <w:rPr>
+          <w:color w:val="000000"/>
+          <w:sz w:val="22"/>
+          <w:szCs w:val="22"/>
+          <w:shd w:val="clear" w:color="auto" w:fill="FFFFFF"/>
+        </w:rPr>
+        <w:t xml:space="preserve">WHERE </w:t>
+      </w:r>
+      <w:proofErr w:type="spellStart"/>
+      <w:r>
+        <w:rPr>
+          <w:color w:val="000000"/>
+          <w:sz w:val="22"/>
+          <w:szCs w:val="22"/>
+          <w:shd w:val="clear" w:color="auto" w:fill="FFFFFF"/>
+        </w:rPr>
+        <w:t>employee_id</w:t>
+      </w:r>
+      <w:proofErr w:type="spellEnd"/>
+      <w:r>
+        <w:rPr>
+          <w:color w:val="000000"/>
+          <w:sz w:val="22"/>
+          <w:szCs w:val="22"/>
+          <w:shd w:val="clear" w:color="auto" w:fill="FFFFFF"/>
+        </w:rPr>
+        <w:t xml:space="preserve"> &gt; 200</w:t>
+      </w:r>
+    </w:p>
+    <w:p>
+      <w:pPr>
+        <w:pStyle w:val="NormalWeb"/>
+        <w:spacing w:before="0" w:beforeAutospacing="0" w:after="240" w:afterAutospacing="0"/>
+        <w:rPr>
+          <w:sz w:val="22"/>
+          <w:szCs w:val="22"/>
+        </w:rPr>
+      </w:pPr>
+      <w:r>
+        <w:rPr>
+          <w:color w:val="000000"/>
+          <w:sz w:val="22"/>
+          <w:szCs w:val="22"/>
+          <w:shd w:val="clear" w:color="auto" w:fill="FFFFFF"/>
+        </w:rPr>
+        <w:t>INTERSECT</w:t>
+      </w:r>
+    </w:p>
+    <w:p>
+      <w:pPr>
+        <w:pStyle w:val="NormalWeb"/>
+        <w:spacing w:before="0" w:beforeAutospacing="0" w:after="240" w:afterAutospacing="0"/>
+        <w:rPr>
+          <w:sz w:val="22"/>
+          <w:szCs w:val="22"/>
+        </w:rPr>
+      </w:pPr>
+      <w:r>
+        <w:rPr>
+          <w:color w:val="000000"/>
+          <w:sz w:val="22"/>
+          <w:szCs w:val="22"/>
+          <w:shd w:val="clear" w:color="auto" w:fill="FFFFFF"/>
+        </w:rPr>
+        <w:t>SELECT * </w:t>
+      </w:r>
+    </w:p>
+    <w:p>
+      <w:pPr>
+        <w:pStyle w:val="NormalWeb"/>
+        <w:spacing w:before="0" w:beforeAutospacing="0" w:after="240" w:afterAutospacing="0"/>
+        <w:rPr>
+          <w:sz w:val="22"/>
+          <w:szCs w:val="22"/>
+        </w:rPr>
+      </w:pPr>
+      <w:r>
+        <w:rPr>
+          <w:color w:val="000000"/>
+          <w:sz w:val="22"/>
+          <w:szCs w:val="22"/>
+          <w:shd w:val="clear" w:color="auto" w:fill="FFFFFF"/>
+        </w:rPr>
+        <w:t>FROM employees</w:t>
+      </w:r>
+    </w:p>
+    <w:p>
+      <w:pPr>
+        <w:pStyle w:val="NormalWeb"/>
+        <w:spacing w:before="0" w:beforeAutospacing="0" w:after="0" w:afterAutospacing="0"/>
+        <w:rPr>
+          <w:sz w:val="22"/>
+          <w:szCs w:val="22"/>
+        </w:rPr>
+      </w:pPr>
+      <w:r>
+        <w:rPr>
+          <w:color w:val="000000"/>
+          <w:sz w:val="22"/>
+          <w:szCs w:val="22"/>
+          <w:shd w:val="clear" w:color="auto" w:fill="FFFFFF"/>
+        </w:rPr>
+        <w:t xml:space="preserve">WHERE </w:t>
+      </w:r>
+      <w:proofErr w:type="spellStart"/>
+      <w:r>
+        <w:rPr>
+          <w:color w:val="000000"/>
+          <w:sz w:val="22"/>
+          <w:szCs w:val="22"/>
+          <w:shd w:val="clear" w:color="auto" w:fill="FFFFFF"/>
+        </w:rPr>
+        <w:t>employee_id</w:t>
+      </w:r>
+      <w:proofErr w:type="spellEnd"/>
+      <w:r>
+        <w:rPr>
+          <w:color w:val="000000"/>
+          <w:sz w:val="22"/>
+          <w:szCs w:val="22"/>
+          <w:shd w:val="clear" w:color="auto" w:fill="FFFFFF"/>
+        </w:rPr>
+        <w:t xml:space="preserve"> &lt; 220</w:t>
+      </w:r>
+    </w:p>
+    <w:p>
+      <w:pPr>
+        <w:pStyle w:val="NormalWeb"/>
+        <w:spacing w:before="0" w:beforeAutospacing="0" w:after="220" w:afterAutospacing="0"/>
+        <w:textAlignment w:val="baseline"/>
+        <w:rPr>
+          <w:color w:val="000000"/>
+          <w:sz w:val="22"/>
+          <w:szCs w:val="22"/>
+        </w:rPr>
+      </w:pPr>
+    </w:p>
+    <w:p>
+      <w:pPr>
+        <w:pStyle w:val="NormalWeb"/>
+        <w:spacing w:before="0" w:beforeAutospacing="0" w:after="240" w:afterAutospacing="0"/>
+        <w:rPr>
+          <w:b/>
+          <w:bCs/>
+          <w:color w:val="000000"/>
+          <w:shd w:val="clear" w:color="auto" w:fill="FFFFFF"/>
+        </w:rPr>
+      </w:pPr>
+    </w:p>
+    <w:p>
+      <w:pPr>
+        <w:pStyle w:val="NormalWeb"/>
+        <w:spacing w:before="0" w:beforeAutospacing="0" w:after="240" w:afterAutospacing="0"/>
+        <w:rPr>
+          <w:b/>
+          <w:bCs/>
+          <w:color w:val="000000"/>
+          <w:shd w:val="clear" w:color="auto" w:fill="FFFFFF"/>
+        </w:rPr>
+      </w:pPr>
+    </w:p>
+    <w:p>
+      <w:pPr>
+        <w:pStyle w:val="NormalWeb"/>
+        <w:spacing w:before="0" w:beforeAutospacing="0" w:after="240" w:afterAutospacing="0"/>
+        <w:rPr>
+          <w:b/>
+          <w:bCs/>
+          <w:color w:val="000000"/>
+          <w:shd w:val="clear" w:color="auto" w:fill="FFFFFF"/>
+        </w:rPr>
+      </w:pPr>
+    </w:p>
+    <w:p>
+      <w:pPr>
+        <w:pStyle w:val="NormalWeb"/>
+        <w:spacing w:before="0" w:beforeAutospacing="0" w:after="240" w:afterAutospacing="0"/>
+        <w:rPr>
+          <w:b/>
+          <w:bCs/>
+          <w:color w:val="000000"/>
+          <w:shd w:val="clear" w:color="auto" w:fill="FFFFFF"/>
+        </w:rPr>
+      </w:pPr>
+    </w:p>
+    <w:p>
+      <w:pPr>
+        <w:pStyle w:val="NormalWeb"/>
+        <w:spacing w:before="0" w:beforeAutospacing="0" w:after="240" w:afterAutospacing="0"/>
+        <w:rPr>
+          <w:b/>
+          <w:bCs/>
+          <w:color w:val="000000"/>
+          <w:shd w:val="clear" w:color="auto" w:fill="FFFFFF"/>
+        </w:rPr>
+      </w:pPr>
+    </w:p>
+    <w:p>
+      <w:pPr>
+        <w:pStyle w:val="NormalWeb"/>
+        <w:spacing w:before="0" w:beforeAutospacing="0" w:after="240" w:afterAutospacing="0"/>
+        <w:rPr>
+          <w:b/>
+          <w:bCs/>
+          <w:color w:val="000000"/>
+          <w:shd w:val="clear" w:color="auto" w:fill="FFFFFF"/>
+        </w:rPr>
+      </w:pPr>
+    </w:p>
+    <w:p>
+      <w:pPr>
+        <w:pStyle w:val="NormalWeb"/>
+        <w:spacing w:before="0" w:beforeAutospacing="0" w:after="240" w:afterAutospacing="0"/>
+        <w:rPr>
+          <w:b/>
+          <w:bCs/>
+          <w:color w:val="000000"/>
+          <w:shd w:val="clear" w:color="auto" w:fill="FFFFFF"/>
+        </w:rPr>
+      </w:pPr>
+    </w:p>
+    <w:p>
+      <w:pPr>
+        <w:pStyle w:val="NormalWeb"/>
+        <w:spacing w:before="0" w:beforeAutospacing="0" w:after="240" w:afterAutospacing="0"/>
+        <w:rPr>
+          <w:b/>
+          <w:bCs/>
+          <w:color w:val="000000"/>
+          <w:shd w:val="clear" w:color="auto" w:fill="FFFFFF"/>
+        </w:rPr>
+      </w:pPr>
+    </w:p>
+    <w:p>
+      <w:pPr>
+        <w:pStyle w:val="NormalWeb"/>
+        <w:spacing w:before="0" w:beforeAutospacing="0" w:after="240" w:afterAutospacing="0"/>
+        <w:rPr>
+          <w:b/>
+          <w:bCs/>
+          <w:color w:val="000000"/>
+          <w:shd w:val="clear" w:color="auto" w:fill="FFFFFF"/>
+        </w:rPr>
+      </w:pPr>
+    </w:p>
+    <w:p>
+      <w:pPr>
+        <w:pStyle w:val="NormalWeb"/>
+        <w:spacing w:before="0" w:beforeAutospacing="0" w:after="240" w:afterAutospacing="0"/>
+        <w:rPr>
+          <w:sz w:val="22"/>
+          <w:szCs w:val="22"/>
+        </w:rPr>
+      </w:pPr>
+      <w:r>
+        <w:rPr>
+          <w:b/>
+          <w:bCs/>
+          <w:color w:val="000000"/>
+          <w:shd w:val="clear" w:color="auto" w:fill="FFFFFF"/>
+        </w:rPr>
+        <w:lastRenderedPageBreak/>
+        <w:t>MINUS</w:t>
+      </w:r>
+      <w:r>
+        <w:rPr>
+          <w:b/>
+          <w:bCs/>
+          <w:color w:val="000000"/>
+          <w:shd w:val="clear" w:color="auto" w:fill="FFFFFF"/>
+        </w:rPr>
+        <w:t>-</w:t>
+      </w:r>
+      <w:r>
+        <w:rPr>
+          <w:color w:val="000000"/>
+          <w:sz w:val="22"/>
+          <w:szCs w:val="22"/>
+          <w:shd w:val="clear" w:color="auto" w:fill="FFFFFF"/>
+        </w:rPr>
+        <w:t xml:space="preserve">operator is used to combine two queries and returns rows from the first query that are not returned by the second query. The MINUS operator is the same as EXCEPT operator in </w:t>
+      </w:r>
+      <w:proofErr w:type="gramStart"/>
+      <w:r>
+        <w:rPr>
+          <w:color w:val="000000"/>
+          <w:sz w:val="22"/>
+          <w:szCs w:val="22"/>
+          <w:shd w:val="clear" w:color="auto" w:fill="FFFFFF"/>
+        </w:rPr>
+        <w:t>other</w:t>
+      </w:r>
+      <w:proofErr w:type="gramEnd"/>
+      <w:r>
+        <w:rPr>
+          <w:color w:val="000000"/>
+          <w:sz w:val="22"/>
+          <w:szCs w:val="22"/>
+          <w:shd w:val="clear" w:color="auto" w:fill="FFFFFF"/>
+        </w:rPr>
+        <w:t xml:space="preserve"> database such as MySQL. </w:t>
+      </w:r>
+    </w:p>
+    <w:p>
+      <w:pPr>
+        <w:pStyle w:val="NormalWeb"/>
+        <w:numPr>
+          <w:ilvl w:val="0"/>
+          <w:numId w:val="17"/>
+        </w:numPr>
+        <w:spacing w:before="220" w:beforeAutospacing="0" w:after="0" w:afterAutospacing="0"/>
+        <w:textAlignment w:val="baseline"/>
+        <w:rPr>
+          <w:color w:val="000000"/>
+          <w:sz w:val="22"/>
+          <w:szCs w:val="22"/>
+        </w:rPr>
+      </w:pPr>
+      <w:r>
+        <w:rPr>
+          <w:color w:val="000000"/>
+          <w:sz w:val="22"/>
+          <w:szCs w:val="22"/>
+          <w:shd w:val="clear" w:color="auto" w:fill="FFFFFF"/>
+        </w:rPr>
+        <w:t>Every query must have the same number of columns</w:t>
+      </w:r>
+    </w:p>
+    <w:p>
+      <w:pPr>
+        <w:pStyle w:val="NormalWeb"/>
+        <w:numPr>
+          <w:ilvl w:val="0"/>
+          <w:numId w:val="17"/>
+        </w:numPr>
+        <w:spacing w:before="0" w:beforeAutospacing="0" w:after="220" w:afterAutospacing="0"/>
+        <w:textAlignment w:val="baseline"/>
+        <w:rPr>
+          <w:color w:val="000000"/>
+          <w:sz w:val="22"/>
+          <w:szCs w:val="22"/>
+        </w:rPr>
+      </w:pPr>
+      <w:r>
+        <w:rPr>
+          <w:color w:val="000000"/>
+          <w:sz w:val="22"/>
+          <w:szCs w:val="22"/>
+          <w:shd w:val="clear" w:color="auto" w:fill="FFFFFF"/>
+        </w:rPr>
+        <w:t>The columns must have similar data types</w:t>
+      </w:r>
+    </w:p>
+    <w:p>
+      <w:pPr>
+        <w:pStyle w:val="NormalWeb"/>
+        <w:numPr>
+          <w:ilvl w:val="0"/>
+          <w:numId w:val="17"/>
+        </w:numPr>
+        <w:spacing w:before="220" w:beforeAutospacing="0" w:after="220" w:afterAutospacing="0"/>
+        <w:textAlignment w:val="baseline"/>
+        <w:rPr>
+          <w:color w:val="000000"/>
+          <w:sz w:val="22"/>
+          <w:szCs w:val="22"/>
+        </w:rPr>
+      </w:pPr>
+      <w:r>
+        <w:rPr>
+          <w:color w:val="000000"/>
+          <w:sz w:val="22"/>
+          <w:szCs w:val="22"/>
+          <w:shd w:val="clear" w:color="auto" w:fill="FFFFFF"/>
+        </w:rPr>
+        <w:t>The columns must be in the same order</w:t>
+      </w:r>
+    </w:p>
+    <w:p>
+      <w:pPr>
+        <w:spacing w:after="240" w:line="240" w:lineRule="auto"/>
+        <w:rPr>
+          <w:rFonts w:ascii="Times New Roman" w:eastAsia="Times New Roman" w:hAnsi="Times New Roman" w:cs="Times New Roman"/>
+        </w:rPr>
+      </w:pPr>
+      <w:r>
+        <w:rPr>
+          <w:rFonts w:ascii="Times New Roman" w:eastAsia="Times New Roman" w:hAnsi="Times New Roman" w:cs="Times New Roman"/>
+          <w:color w:val="171717"/>
+          <w:shd w:val="clear" w:color="auto" w:fill="FFFFFF"/>
+        </w:rPr>
+        <w:t>SELECT column(s)</w:t>
+      </w:r>
+    </w:p>
+    <w:p>
+      <w:pPr>
+        <w:spacing w:after="240" w:line="240" w:lineRule="auto"/>
+        <w:rPr>
+          <w:rFonts w:ascii="Times New Roman" w:eastAsia="Times New Roman" w:hAnsi="Times New Roman" w:cs="Times New Roman"/>
+        </w:rPr>
+      </w:pPr>
+      <w:r>
+        <w:rPr>
+          <w:rFonts w:ascii="Times New Roman" w:eastAsia="Times New Roman" w:hAnsi="Times New Roman" w:cs="Times New Roman"/>
+          <w:color w:val="171717"/>
+          <w:shd w:val="clear" w:color="auto" w:fill="FFFFFF"/>
+        </w:rPr>
+        <w:t>FROM table1</w:t>
+      </w:r>
+    </w:p>
+    <w:p>
+      <w:pPr>
+        <w:spacing w:after="0" w:line="240" w:lineRule="auto"/>
+        <w:ind w:right="100"/>
+        <w:rPr>
+          <w:rFonts w:ascii="Times New Roman" w:eastAsia="Times New Roman" w:hAnsi="Times New Roman" w:cs="Times New Roman"/>
+        </w:rPr>
+      </w:pPr>
+      <w:r>
+        <w:rPr>
+          <w:rFonts w:ascii="Times New Roman" w:eastAsia="Times New Roman" w:hAnsi="Times New Roman" w:cs="Times New Roman"/>
+          <w:color w:val="171717"/>
+          <w:shd w:val="clear" w:color="auto" w:fill="FFFFFF"/>
+        </w:rPr>
+        <w:t>EXCEPT</w:t>
+      </w:r>
+    </w:p>
+    <w:p>
+      <w:pPr>
+        <w:spacing w:after="240" w:line="240" w:lineRule="auto"/>
+        <w:rPr>
+          <w:rFonts w:ascii="Times New Roman" w:eastAsia="Times New Roman" w:hAnsi="Times New Roman" w:cs="Times New Roman"/>
+        </w:rPr>
+      </w:pPr>
+      <w:r>
+        <w:rPr>
+          <w:rFonts w:ascii="Times New Roman" w:eastAsia="Times New Roman" w:hAnsi="Times New Roman" w:cs="Times New Roman"/>
+          <w:color w:val="171717"/>
+          <w:shd w:val="clear" w:color="auto" w:fill="FFFFFF"/>
+        </w:rPr>
+        <w:t>SELECT column(s)</w:t>
+      </w:r>
+    </w:p>
+    <w:p>
+      <w:pPr>
+        <w:spacing w:after="240" w:line="240" w:lineRule="auto"/>
+        <w:rPr>
+          <w:rFonts w:ascii="Times New Roman" w:eastAsia="Times New Roman" w:hAnsi="Times New Roman" w:cs="Times New Roman"/>
+        </w:rPr>
+      </w:pPr>
+      <w:r>
+        <w:rPr>
+          <w:rFonts w:ascii="Times New Roman" w:eastAsia="Times New Roman" w:hAnsi="Times New Roman" w:cs="Times New Roman"/>
+          <w:color w:val="171717"/>
+          <w:shd w:val="clear" w:color="auto" w:fill="FFFFFF"/>
+        </w:rPr>
+        <w:t>FROM table2</w:t>
+      </w:r>
+    </w:p>
+    <w:p>
+      <w:pPr>
+        <w:pStyle w:val="NormalWeb"/>
+        <w:numPr>
+          <w:ilvl w:val="0"/>
+          <w:numId w:val="18"/>
+        </w:numPr>
+        <w:spacing w:before="0" w:beforeAutospacing="0" w:after="240" w:afterAutospacing="0"/>
+        <w:textAlignment w:val="baseline"/>
+        <w:rPr>
+          <w:b/>
+          <w:bCs/>
+          <w:color w:val="000000"/>
+          <w:sz w:val="22"/>
+          <w:szCs w:val="22"/>
+        </w:rPr>
+      </w:pPr>
+      <w:r>
+        <w:rPr>
+          <w:sz w:val="22"/>
+          <w:szCs w:val="22"/>
+        </w:rPr>
+        <w:t>Ex:</w:t>
+      </w:r>
+      <w:r>
+        <w:rPr>
+          <w:b/>
+          <w:bCs/>
+          <w:color w:val="000000"/>
+          <w:sz w:val="22"/>
+          <w:szCs w:val="22"/>
+          <w:shd w:val="clear" w:color="auto" w:fill="FFFFFF"/>
+        </w:rPr>
+        <w:t xml:space="preserve"> </w:t>
+      </w:r>
+      <w:r>
+        <w:rPr>
+          <w:b/>
+          <w:bCs/>
+          <w:color w:val="000000"/>
+          <w:sz w:val="22"/>
+          <w:szCs w:val="22"/>
+          <w:shd w:val="clear" w:color="auto" w:fill="FFFFFF"/>
+        </w:rPr>
+        <w:t>Return employee records which returned by first query but not available in second query.</w:t>
+      </w:r>
+    </w:p>
+    <w:p>
+      <w:pPr>
+        <w:pStyle w:val="NormalWeb"/>
+        <w:spacing w:before="0" w:beforeAutospacing="0" w:after="240" w:afterAutospacing="0"/>
+        <w:rPr>
+          <w:sz w:val="22"/>
+          <w:szCs w:val="22"/>
+        </w:rPr>
+      </w:pPr>
+      <w:r>
+        <w:rPr>
+          <w:color w:val="000000"/>
+          <w:sz w:val="22"/>
+          <w:szCs w:val="22"/>
+          <w:shd w:val="clear" w:color="auto" w:fill="FFFFFF"/>
+        </w:rPr>
+        <w:t>SELECT * </w:t>
+      </w:r>
+    </w:p>
+    <w:p>
+      <w:pPr>
+        <w:pStyle w:val="NormalWeb"/>
+        <w:spacing w:before="0" w:beforeAutospacing="0" w:after="240" w:afterAutospacing="0"/>
+        <w:rPr>
+          <w:sz w:val="22"/>
+          <w:szCs w:val="22"/>
+        </w:rPr>
+      </w:pPr>
+      <w:r>
+        <w:rPr>
+          <w:color w:val="000000"/>
+          <w:sz w:val="22"/>
+          <w:szCs w:val="22"/>
+          <w:shd w:val="clear" w:color="auto" w:fill="FFFFFF"/>
+        </w:rPr>
+        <w:t>FROM employees</w:t>
+      </w:r>
+    </w:p>
+    <w:p>
+      <w:pPr>
+        <w:pStyle w:val="NormalWeb"/>
+        <w:spacing w:before="0" w:beforeAutospacing="0" w:after="240" w:afterAutospacing="0"/>
+        <w:rPr>
+          <w:sz w:val="22"/>
+          <w:szCs w:val="22"/>
+        </w:rPr>
+      </w:pPr>
+      <w:r>
+        <w:rPr>
+          <w:color w:val="000000"/>
+          <w:sz w:val="22"/>
+          <w:szCs w:val="22"/>
+          <w:shd w:val="clear" w:color="auto" w:fill="FFFFFF"/>
+        </w:rPr>
+        <w:t xml:space="preserve">WHERE </w:t>
+      </w:r>
+      <w:proofErr w:type="spellStart"/>
+      <w:r>
+        <w:rPr>
+          <w:color w:val="000000"/>
+          <w:sz w:val="22"/>
+          <w:szCs w:val="22"/>
+          <w:shd w:val="clear" w:color="auto" w:fill="FFFFFF"/>
+        </w:rPr>
+        <w:t>employee_id</w:t>
+      </w:r>
+      <w:proofErr w:type="spellEnd"/>
+      <w:r>
+        <w:rPr>
+          <w:color w:val="000000"/>
+          <w:sz w:val="22"/>
+          <w:szCs w:val="22"/>
+          <w:shd w:val="clear" w:color="auto" w:fill="FFFFFF"/>
+        </w:rPr>
+        <w:t xml:space="preserve"> &gt; 200</w:t>
+      </w:r>
+    </w:p>
+    <w:p>
+      <w:pPr>
+        <w:pStyle w:val="NormalWeb"/>
+        <w:spacing w:before="0" w:beforeAutospacing="0" w:after="240" w:afterAutospacing="0"/>
+        <w:rPr>
+          <w:sz w:val="22"/>
+          <w:szCs w:val="22"/>
+        </w:rPr>
+      </w:pPr>
+      <w:r>
+        <w:rPr>
+          <w:color w:val="000000"/>
+          <w:sz w:val="22"/>
+          <w:szCs w:val="22"/>
+          <w:shd w:val="clear" w:color="auto" w:fill="FFFFFF"/>
+        </w:rPr>
+        <w:t>MINUS</w:t>
+      </w:r>
+    </w:p>
+    <w:p>
+      <w:pPr>
+        <w:pStyle w:val="NormalWeb"/>
+        <w:spacing w:before="0" w:beforeAutospacing="0" w:after="240" w:afterAutospacing="0"/>
+        <w:rPr>
+          <w:sz w:val="22"/>
+          <w:szCs w:val="22"/>
+        </w:rPr>
+      </w:pPr>
+      <w:r>
+        <w:rPr>
+          <w:color w:val="000000"/>
+          <w:sz w:val="22"/>
+          <w:szCs w:val="22"/>
+          <w:shd w:val="clear" w:color="auto" w:fill="FFFFFF"/>
+        </w:rPr>
+        <w:t>SELECT * </w:t>
+      </w:r>
+    </w:p>
+    <w:p>
+      <w:pPr>
+        <w:pStyle w:val="NormalWeb"/>
+        <w:spacing w:before="0" w:beforeAutospacing="0" w:after="240" w:afterAutospacing="0"/>
+        <w:rPr>
+          <w:sz w:val="22"/>
+          <w:szCs w:val="22"/>
+        </w:rPr>
+      </w:pPr>
+      <w:r>
+        <w:rPr>
+          <w:color w:val="000000"/>
+          <w:sz w:val="22"/>
+          <w:szCs w:val="22"/>
+          <w:shd w:val="clear" w:color="auto" w:fill="FFFFFF"/>
+        </w:rPr>
+        <w:t>FROM employees</w:t>
+      </w:r>
+    </w:p>
+    <w:p>
+      <w:pPr>
+        <w:pStyle w:val="NormalWeb"/>
+        <w:spacing w:before="0" w:beforeAutospacing="0" w:after="0" w:afterAutospacing="0"/>
+        <w:rPr>
+          <w:sz w:val="22"/>
+          <w:szCs w:val="22"/>
+        </w:rPr>
+      </w:pPr>
+      <w:r>
+        <w:rPr>
+          <w:color w:val="000000"/>
+          <w:sz w:val="22"/>
+          <w:szCs w:val="22"/>
+          <w:shd w:val="clear" w:color="auto" w:fill="FFFFFF"/>
+        </w:rPr>
+        <w:t xml:space="preserve">WHERE </w:t>
+      </w:r>
+      <w:proofErr w:type="spellStart"/>
+      <w:r>
+        <w:rPr>
+          <w:color w:val="000000"/>
+          <w:sz w:val="22"/>
+          <w:szCs w:val="22"/>
+          <w:shd w:val="clear" w:color="auto" w:fill="FFFFFF"/>
+        </w:rPr>
+        <w:t>employee_id</w:t>
+      </w:r>
+      <w:proofErr w:type="spellEnd"/>
+      <w:r>
+        <w:rPr>
+          <w:color w:val="000000"/>
+          <w:sz w:val="22"/>
+          <w:szCs w:val="22"/>
+          <w:shd w:val="clear" w:color="auto" w:fill="FFFFFF"/>
+        </w:rPr>
+        <w:t xml:space="preserve"> &lt; 220</w:t>
+      </w:r>
     </w:p>
     <w:p>
       <w:pPr>
@@ -7336,6 +10614,453 @@
 <file path=word/numbering.xml><?xml version="1.0" encoding="utf-8"?>
 <w:numbering xmlns:wpc="http://schemas.microsoft.com/office/word/2010/wordprocessingCanvas" xmlns:cx="http://schemas.microsoft.com/office/drawing/2014/chartex" xmlns:cx1="http://schemas.microsoft.com/office/drawing/2015/9/8/chartex" xmlns:cx2="http://schemas.microsoft.com/office/drawing/2015/10/21/chartex" xmlns:cx3="http://schemas.microsoft.com/office/drawing/2016/5/9/chartex" xmlns:cx4="http://schemas.microsoft.com/office/drawing/2016/5/10/chartex" xmlns:cx5="http://schemas.microsoft.com/office/drawing/2016/5/11/chartex" xmlns:cx6="http://schemas.microsoft.com/office/drawing/2016/5/12/chartex" xmlns:cx7="http://schemas.microsoft.com/office/drawing/2016/5/13/chartex" xmlns:cx8="http://schemas.microsoft.com/office/drawing/2016/5/14/chartex" xmlns:mc="http://schemas.openxmlformats.org/markup-compatibility/2006" xmlns:aink="http://schemas.microsoft.com/office/drawing/2016/ink" xmlns:am3d="http://schemas.microsoft.com/office/drawing/2017/model3d" xmlns:o="urn:schemas-microsoft-com:office:office" xmlns:r="http://schemas.openxmlformats.org/officeDocument/2006/relationships" xmlns:m="http://schemas.openxmlformats.org/officeDocument/2006/math" xmlns:v="urn:schemas-microsoft-com:vml" xmlns:wp14="http://schemas.microsoft.com/office/word/2010/wordprocessingDrawing" xmlns:wp="http://schemas.openxmlformats.org/drawingml/2006/wordprocessingDrawing" xmlns:w10="urn:schemas-microsoft-com:office:word" xmlns:w="http://schemas.openxmlformats.org/wordprocessingml/2006/main" xmlns:w14="http://schemas.microsoft.com/office/word/2010/wordml" xmlns:w15="http://schemas.microsoft.com/office/word/2012/wordml" xmlns:w16cex="http://schemas.microsoft.com/office/word/2018/wordml/cex" xmlns:w16cid="http://schemas.microsoft.com/office/word/2016/wordml/cid" xmlns:w16="http://schemas.microsoft.com/office/word/2018/wordml" xmlns:w16sdtdh="http://schemas.microsoft.com/office/word/2020/wordml/sdtdatahash" xmlns:w16se="http://schemas.microsoft.com/office/word/2015/wordml/symex" xmlns:wpg="http://schemas.microsoft.com/office/word/2010/wordprocessingGroup" xmlns:wpi="http://schemas.microsoft.com/office/word/2010/wordprocessingInk" xmlns:wne="http://schemas.microsoft.com/office/word/2006/wordml" xmlns:wps="http://schemas.microsoft.com/office/word/2010/wordprocessingShape" mc:Ignorable="w14 w15 w16se w16cid w16 w16cex w16sdtdh wp14">
   <w:abstractNum w:abstractNumId="0" w15:restartNumberingAfterBreak="0">
+    <w:nsid w:val="0ED12B8E"/>
+    <w:multiLevelType w:val="multilevel"/>
+    <w:tmpl w:val="209A2878"/>
+    <w:lvl w:ilvl="0">
+      <w:start w:val="1"/>
+      <w:numFmt w:val="bullet"/>
+      <w:lvlText w:val=""/>
+      <w:lvlJc w:val="left"/>
+      <w:pPr>
+        <w:tabs>
+          <w:tab w:val="num" w:pos="720"/>
+        </w:tabs>
+        <w:ind w:left="720" w:hanging="360"/>
+      </w:pPr>
+      <w:rPr>
+        <w:rFonts w:ascii="Symbol" w:hAnsi="Symbol" w:hint="default"/>
+        <w:sz w:val="20"/>
+      </w:rPr>
+    </w:lvl>
+    <w:lvl w:ilvl="1" w:tentative="1">
+      <w:start w:val="1"/>
+      <w:numFmt w:val="bullet"/>
+      <w:lvlText w:val="o"/>
+      <w:lvlJc w:val="left"/>
+      <w:pPr>
+        <w:tabs>
+          <w:tab w:val="num" w:pos="1440"/>
+        </w:tabs>
+        <w:ind w:left="1440" w:hanging="360"/>
+      </w:pPr>
+      <w:rPr>
+        <w:rFonts w:ascii="Courier New" w:hAnsi="Courier New" w:hint="default"/>
+        <w:sz w:val="20"/>
+      </w:rPr>
+    </w:lvl>
+    <w:lvl w:ilvl="2" w:tentative="1">
+      <w:start w:val="1"/>
+      <w:numFmt w:val="bullet"/>
+      <w:lvlText w:val=""/>
+      <w:lvlJc w:val="left"/>
+      <w:pPr>
+        <w:tabs>
+          <w:tab w:val="num" w:pos="2160"/>
+        </w:tabs>
+        <w:ind w:left="2160" w:hanging="360"/>
+      </w:pPr>
+      <w:rPr>
+        <w:rFonts w:ascii="Wingdings" w:hAnsi="Wingdings" w:hint="default"/>
+        <w:sz w:val="20"/>
+      </w:rPr>
+    </w:lvl>
+    <w:lvl w:ilvl="3" w:tentative="1">
+      <w:start w:val="1"/>
+      <w:numFmt w:val="bullet"/>
+      <w:lvlText w:val=""/>
+      <w:lvlJc w:val="left"/>
+      <w:pPr>
+        <w:tabs>
+          <w:tab w:val="num" w:pos="2880"/>
+        </w:tabs>
+        <w:ind w:left="2880" w:hanging="360"/>
+      </w:pPr>
+      <w:rPr>
+        <w:rFonts w:ascii="Wingdings" w:hAnsi="Wingdings" w:hint="default"/>
+        <w:sz w:val="20"/>
+      </w:rPr>
+    </w:lvl>
+    <w:lvl w:ilvl="4" w:tentative="1">
+      <w:start w:val="1"/>
+      <w:numFmt w:val="bullet"/>
+      <w:lvlText w:val=""/>
+      <w:lvlJc w:val="left"/>
+      <w:pPr>
+        <w:tabs>
+          <w:tab w:val="num" w:pos="3600"/>
+        </w:tabs>
+        <w:ind w:left="3600" w:hanging="360"/>
+      </w:pPr>
+      <w:rPr>
+        <w:rFonts w:ascii="Wingdings" w:hAnsi="Wingdings" w:hint="default"/>
+        <w:sz w:val="20"/>
+      </w:rPr>
+    </w:lvl>
+    <w:lvl w:ilvl="5" w:tentative="1">
+      <w:start w:val="1"/>
+      <w:numFmt w:val="bullet"/>
+      <w:lvlText w:val=""/>
+      <w:lvlJc w:val="left"/>
+      <w:pPr>
+        <w:tabs>
+          <w:tab w:val="num" w:pos="4320"/>
+        </w:tabs>
+        <w:ind w:left="4320" w:hanging="360"/>
+      </w:pPr>
+      <w:rPr>
+        <w:rFonts w:ascii="Wingdings" w:hAnsi="Wingdings" w:hint="default"/>
+        <w:sz w:val="20"/>
+      </w:rPr>
+    </w:lvl>
+    <w:lvl w:ilvl="6" w:tentative="1">
+      <w:start w:val="1"/>
+      <w:numFmt w:val="bullet"/>
+      <w:lvlText w:val=""/>
+      <w:lvlJc w:val="left"/>
+      <w:pPr>
+        <w:tabs>
+          <w:tab w:val="num" w:pos="5040"/>
+        </w:tabs>
+        <w:ind w:left="5040" w:hanging="360"/>
+      </w:pPr>
+      <w:rPr>
+        <w:rFonts w:ascii="Wingdings" w:hAnsi="Wingdings" w:hint="default"/>
+        <w:sz w:val="20"/>
+      </w:rPr>
+    </w:lvl>
+    <w:lvl w:ilvl="7" w:tentative="1">
+      <w:start w:val="1"/>
+      <w:numFmt w:val="bullet"/>
+      <w:lvlText w:val=""/>
+      <w:lvlJc w:val="left"/>
+      <w:pPr>
+        <w:tabs>
+          <w:tab w:val="num" w:pos="5760"/>
+        </w:tabs>
+        <w:ind w:left="5760" w:hanging="360"/>
+      </w:pPr>
+      <w:rPr>
+        <w:rFonts w:ascii="Wingdings" w:hAnsi="Wingdings" w:hint="default"/>
+        <w:sz w:val="20"/>
+      </w:rPr>
+    </w:lvl>
+    <w:lvl w:ilvl="8" w:tentative="1">
+      <w:start w:val="1"/>
+      <w:numFmt w:val="bullet"/>
+      <w:lvlText w:val=""/>
+      <w:lvlJc w:val="left"/>
+      <w:pPr>
+        <w:tabs>
+          <w:tab w:val="num" w:pos="6480"/>
+        </w:tabs>
+        <w:ind w:left="6480" w:hanging="360"/>
+      </w:pPr>
+      <w:rPr>
+        <w:rFonts w:ascii="Wingdings" w:hAnsi="Wingdings" w:hint="default"/>
+        <w:sz w:val="20"/>
+      </w:rPr>
+    </w:lvl>
+  </w:abstractNum>
+  <w:abstractNum w:abstractNumId="1" w15:restartNumberingAfterBreak="0">
+    <w:nsid w:val="1655798B"/>
+    <w:multiLevelType w:val="multilevel"/>
+    <w:tmpl w:val="28E07A5A"/>
+    <w:lvl w:ilvl="0">
+      <w:start w:val="1"/>
+      <w:numFmt w:val="bullet"/>
+      <w:lvlText w:val=""/>
+      <w:lvlJc w:val="left"/>
+      <w:pPr>
+        <w:tabs>
+          <w:tab w:val="num" w:pos="720"/>
+        </w:tabs>
+        <w:ind w:left="720" w:hanging="360"/>
+      </w:pPr>
+      <w:rPr>
+        <w:rFonts w:ascii="Symbol" w:hAnsi="Symbol" w:hint="default"/>
+        <w:sz w:val="20"/>
+      </w:rPr>
+    </w:lvl>
+    <w:lvl w:ilvl="1" w:tentative="1">
+      <w:start w:val="1"/>
+      <w:numFmt w:val="bullet"/>
+      <w:lvlText w:val="o"/>
+      <w:lvlJc w:val="left"/>
+      <w:pPr>
+        <w:tabs>
+          <w:tab w:val="num" w:pos="1440"/>
+        </w:tabs>
+        <w:ind w:left="1440" w:hanging="360"/>
+      </w:pPr>
+      <w:rPr>
+        <w:rFonts w:ascii="Courier New" w:hAnsi="Courier New" w:hint="default"/>
+        <w:sz w:val="20"/>
+      </w:rPr>
+    </w:lvl>
+    <w:lvl w:ilvl="2" w:tentative="1">
+      <w:start w:val="1"/>
+      <w:numFmt w:val="bullet"/>
+      <w:lvlText w:val=""/>
+      <w:lvlJc w:val="left"/>
+      <w:pPr>
+        <w:tabs>
+          <w:tab w:val="num" w:pos="2160"/>
+        </w:tabs>
+        <w:ind w:left="2160" w:hanging="360"/>
+      </w:pPr>
+      <w:rPr>
+        <w:rFonts w:ascii="Wingdings" w:hAnsi="Wingdings" w:hint="default"/>
+        <w:sz w:val="20"/>
+      </w:rPr>
+    </w:lvl>
+    <w:lvl w:ilvl="3" w:tentative="1">
+      <w:start w:val="1"/>
+      <w:numFmt w:val="bullet"/>
+      <w:lvlText w:val=""/>
+      <w:lvlJc w:val="left"/>
+      <w:pPr>
+        <w:tabs>
+          <w:tab w:val="num" w:pos="2880"/>
+        </w:tabs>
+        <w:ind w:left="2880" w:hanging="360"/>
+      </w:pPr>
+      <w:rPr>
+        <w:rFonts w:ascii="Wingdings" w:hAnsi="Wingdings" w:hint="default"/>
+        <w:sz w:val="20"/>
+      </w:rPr>
+    </w:lvl>
+    <w:lvl w:ilvl="4" w:tentative="1">
+      <w:start w:val="1"/>
+      <w:numFmt w:val="bullet"/>
+      <w:lvlText w:val=""/>
+      <w:lvlJc w:val="left"/>
+      <w:pPr>
+        <w:tabs>
+          <w:tab w:val="num" w:pos="3600"/>
+        </w:tabs>
+        <w:ind w:left="3600" w:hanging="360"/>
+      </w:pPr>
+      <w:rPr>
+        <w:rFonts w:ascii="Wingdings" w:hAnsi="Wingdings" w:hint="default"/>
+        <w:sz w:val="20"/>
+      </w:rPr>
+    </w:lvl>
+    <w:lvl w:ilvl="5" w:tentative="1">
+      <w:start w:val="1"/>
+      <w:numFmt w:val="bullet"/>
+      <w:lvlText w:val=""/>
+      <w:lvlJc w:val="left"/>
+      <w:pPr>
+        <w:tabs>
+          <w:tab w:val="num" w:pos="4320"/>
+        </w:tabs>
+        <w:ind w:left="4320" w:hanging="360"/>
+      </w:pPr>
+      <w:rPr>
+        <w:rFonts w:ascii="Wingdings" w:hAnsi="Wingdings" w:hint="default"/>
+        <w:sz w:val="20"/>
+      </w:rPr>
+    </w:lvl>
+    <w:lvl w:ilvl="6" w:tentative="1">
+      <w:start w:val="1"/>
+      <w:numFmt w:val="bullet"/>
+      <w:lvlText w:val=""/>
+      <w:lvlJc w:val="left"/>
+      <w:pPr>
+        <w:tabs>
+          <w:tab w:val="num" w:pos="5040"/>
+        </w:tabs>
+        <w:ind w:left="5040" w:hanging="360"/>
+      </w:pPr>
+      <w:rPr>
+        <w:rFonts w:ascii="Wingdings" w:hAnsi="Wingdings" w:hint="default"/>
+        <w:sz w:val="20"/>
+      </w:rPr>
+    </w:lvl>
+    <w:lvl w:ilvl="7" w:tentative="1">
+      <w:start w:val="1"/>
+      <w:numFmt w:val="bullet"/>
+      <w:lvlText w:val=""/>
+      <w:lvlJc w:val="left"/>
+      <w:pPr>
+        <w:tabs>
+          <w:tab w:val="num" w:pos="5760"/>
+        </w:tabs>
+        <w:ind w:left="5760" w:hanging="360"/>
+      </w:pPr>
+      <w:rPr>
+        <w:rFonts w:ascii="Wingdings" w:hAnsi="Wingdings" w:hint="default"/>
+        <w:sz w:val="20"/>
+      </w:rPr>
+    </w:lvl>
+    <w:lvl w:ilvl="8" w:tentative="1">
+      <w:start w:val="1"/>
+      <w:numFmt w:val="bullet"/>
+      <w:lvlText w:val=""/>
+      <w:lvlJc w:val="left"/>
+      <w:pPr>
+        <w:tabs>
+          <w:tab w:val="num" w:pos="6480"/>
+        </w:tabs>
+        <w:ind w:left="6480" w:hanging="360"/>
+      </w:pPr>
+      <w:rPr>
+        <w:rFonts w:ascii="Wingdings" w:hAnsi="Wingdings" w:hint="default"/>
+        <w:sz w:val="20"/>
+      </w:rPr>
+    </w:lvl>
+  </w:abstractNum>
+  <w:abstractNum w:abstractNumId="2" w15:restartNumberingAfterBreak="0">
+    <w:nsid w:val="2A5A7F0B"/>
+    <w:multiLevelType w:val="multilevel"/>
+    <w:tmpl w:val="2ADEE9D2"/>
+    <w:lvl w:ilvl="0">
+      <w:start w:val="1"/>
+      <w:numFmt w:val="bullet"/>
+      <w:lvlText w:val=""/>
+      <w:lvlJc w:val="left"/>
+      <w:pPr>
+        <w:tabs>
+          <w:tab w:val="num" w:pos="720"/>
+        </w:tabs>
+        <w:ind w:left="720" w:hanging="360"/>
+      </w:pPr>
+      <w:rPr>
+        <w:rFonts w:ascii="Symbol" w:hAnsi="Symbol" w:hint="default"/>
+        <w:sz w:val="20"/>
+      </w:rPr>
+    </w:lvl>
+    <w:lvl w:ilvl="1" w:tentative="1">
+      <w:start w:val="1"/>
+      <w:numFmt w:val="bullet"/>
+      <w:lvlText w:val="o"/>
+      <w:lvlJc w:val="left"/>
+      <w:pPr>
+        <w:tabs>
+          <w:tab w:val="num" w:pos="1440"/>
+        </w:tabs>
+        <w:ind w:left="1440" w:hanging="360"/>
+      </w:pPr>
+      <w:rPr>
+        <w:rFonts w:ascii="Courier New" w:hAnsi="Courier New" w:hint="default"/>
+        <w:sz w:val="20"/>
+      </w:rPr>
+    </w:lvl>
+    <w:lvl w:ilvl="2" w:tentative="1">
+      <w:start w:val="1"/>
+      <w:numFmt w:val="bullet"/>
+      <w:lvlText w:val=""/>
+      <w:lvlJc w:val="left"/>
+      <w:pPr>
+        <w:tabs>
+          <w:tab w:val="num" w:pos="2160"/>
+        </w:tabs>
+        <w:ind w:left="2160" w:hanging="360"/>
+      </w:pPr>
+      <w:rPr>
+        <w:rFonts w:ascii="Wingdings" w:hAnsi="Wingdings" w:hint="default"/>
+        <w:sz w:val="20"/>
+      </w:rPr>
+    </w:lvl>
+    <w:lvl w:ilvl="3" w:tentative="1">
+      <w:start w:val="1"/>
+      <w:numFmt w:val="bullet"/>
+      <w:lvlText w:val=""/>
+      <w:lvlJc w:val="left"/>
+      <w:pPr>
+        <w:tabs>
+          <w:tab w:val="num" w:pos="2880"/>
+        </w:tabs>
+        <w:ind w:left="2880" w:hanging="360"/>
+      </w:pPr>
+      <w:rPr>
+        <w:rFonts w:ascii="Wingdings" w:hAnsi="Wingdings" w:hint="default"/>
+        <w:sz w:val="20"/>
+      </w:rPr>
+    </w:lvl>
+    <w:lvl w:ilvl="4" w:tentative="1">
+      <w:start w:val="1"/>
+      <w:numFmt w:val="bullet"/>
+      <w:lvlText w:val=""/>
+      <w:lvlJc w:val="left"/>
+      <w:pPr>
+        <w:tabs>
+          <w:tab w:val="num" w:pos="3600"/>
+        </w:tabs>
+        <w:ind w:left="3600" w:hanging="360"/>
+      </w:pPr>
+      <w:rPr>
+        <w:rFonts w:ascii="Wingdings" w:hAnsi="Wingdings" w:hint="default"/>
+        <w:sz w:val="20"/>
+      </w:rPr>
+    </w:lvl>
+    <w:lvl w:ilvl="5" w:tentative="1">
+      <w:start w:val="1"/>
+      <w:numFmt w:val="bullet"/>
+      <w:lvlText w:val=""/>
+      <w:lvlJc w:val="left"/>
+      <w:pPr>
+        <w:tabs>
+          <w:tab w:val="num" w:pos="4320"/>
+        </w:tabs>
+        <w:ind w:left="4320" w:hanging="360"/>
+      </w:pPr>
+      <w:rPr>
+        <w:rFonts w:ascii="Wingdings" w:hAnsi="Wingdings" w:hint="default"/>
+        <w:sz w:val="20"/>
+      </w:rPr>
+    </w:lvl>
+    <w:lvl w:ilvl="6" w:tentative="1">
+      <w:start w:val="1"/>
+      <w:numFmt w:val="bullet"/>
+      <w:lvlText w:val=""/>
+      <w:lvlJc w:val="left"/>
+      <w:pPr>
+        <w:tabs>
+          <w:tab w:val="num" w:pos="5040"/>
+        </w:tabs>
+        <w:ind w:left="5040" w:hanging="360"/>
+      </w:pPr>
+      <w:rPr>
+        <w:rFonts w:ascii="Wingdings" w:hAnsi="Wingdings" w:hint="default"/>
+        <w:sz w:val="20"/>
+      </w:rPr>
+    </w:lvl>
+    <w:lvl w:ilvl="7" w:tentative="1">
+      <w:start w:val="1"/>
+      <w:numFmt w:val="bullet"/>
+      <w:lvlText w:val=""/>
+      <w:lvlJc w:val="left"/>
+      <w:pPr>
+        <w:tabs>
+          <w:tab w:val="num" w:pos="5760"/>
+        </w:tabs>
+        <w:ind w:left="5760" w:hanging="360"/>
+      </w:pPr>
+      <w:rPr>
+        <w:rFonts w:ascii="Wingdings" w:hAnsi="Wingdings" w:hint="default"/>
+        <w:sz w:val="20"/>
+      </w:rPr>
+    </w:lvl>
+    <w:lvl w:ilvl="8" w:tentative="1">
+      <w:start w:val="1"/>
+      <w:numFmt w:val="bullet"/>
+      <w:lvlText w:val=""/>
+      <w:lvlJc w:val="left"/>
+      <w:pPr>
+        <w:tabs>
+          <w:tab w:val="num" w:pos="6480"/>
+        </w:tabs>
+        <w:ind w:left="6480" w:hanging="360"/>
+      </w:pPr>
+      <w:rPr>
+        <w:rFonts w:ascii="Wingdings" w:hAnsi="Wingdings" w:hint="default"/>
+        <w:sz w:val="20"/>
+      </w:rPr>
+    </w:lvl>
+  </w:abstractNum>
+  <w:abstractNum w:abstractNumId="3" w15:restartNumberingAfterBreak="0">
     <w:nsid w:val="2AB760DF"/>
     <w:multiLevelType w:val="multilevel"/>
     <w:tmpl w:val="4D3C8414"/>
@@ -7484,7 +11209,305 @@
       </w:rPr>
     </w:lvl>
   </w:abstractNum>
-  <w:abstractNum w:abstractNumId="1" w15:restartNumberingAfterBreak="0">
+  <w:abstractNum w:abstractNumId="4" w15:restartNumberingAfterBreak="0">
+    <w:nsid w:val="370D2B95"/>
+    <w:multiLevelType w:val="multilevel"/>
+    <w:tmpl w:val="5B4620C2"/>
+    <w:lvl w:ilvl="0">
+      <w:start w:val="1"/>
+      <w:numFmt w:val="bullet"/>
+      <w:lvlText w:val=""/>
+      <w:lvlJc w:val="left"/>
+      <w:pPr>
+        <w:tabs>
+          <w:tab w:val="num" w:pos="720"/>
+        </w:tabs>
+        <w:ind w:left="720" w:hanging="360"/>
+      </w:pPr>
+      <w:rPr>
+        <w:rFonts w:ascii="Symbol" w:hAnsi="Symbol" w:hint="default"/>
+        <w:sz w:val="20"/>
+      </w:rPr>
+    </w:lvl>
+    <w:lvl w:ilvl="1" w:tentative="1">
+      <w:start w:val="1"/>
+      <w:numFmt w:val="bullet"/>
+      <w:lvlText w:val="o"/>
+      <w:lvlJc w:val="left"/>
+      <w:pPr>
+        <w:tabs>
+          <w:tab w:val="num" w:pos="1440"/>
+        </w:tabs>
+        <w:ind w:left="1440" w:hanging="360"/>
+      </w:pPr>
+      <w:rPr>
+        <w:rFonts w:ascii="Courier New" w:hAnsi="Courier New" w:hint="default"/>
+        <w:sz w:val="20"/>
+      </w:rPr>
+    </w:lvl>
+    <w:lvl w:ilvl="2" w:tentative="1">
+      <w:start w:val="1"/>
+      <w:numFmt w:val="bullet"/>
+      <w:lvlText w:val=""/>
+      <w:lvlJc w:val="left"/>
+      <w:pPr>
+        <w:tabs>
+          <w:tab w:val="num" w:pos="2160"/>
+        </w:tabs>
+        <w:ind w:left="2160" w:hanging="360"/>
+      </w:pPr>
+      <w:rPr>
+        <w:rFonts w:ascii="Wingdings" w:hAnsi="Wingdings" w:hint="default"/>
+        <w:sz w:val="20"/>
+      </w:rPr>
+    </w:lvl>
+    <w:lvl w:ilvl="3" w:tentative="1">
+      <w:start w:val="1"/>
+      <w:numFmt w:val="bullet"/>
+      <w:lvlText w:val=""/>
+      <w:lvlJc w:val="left"/>
+      <w:pPr>
+        <w:tabs>
+          <w:tab w:val="num" w:pos="2880"/>
+        </w:tabs>
+        <w:ind w:left="2880" w:hanging="360"/>
+      </w:pPr>
+      <w:rPr>
+        <w:rFonts w:ascii="Wingdings" w:hAnsi="Wingdings" w:hint="default"/>
+        <w:sz w:val="20"/>
+      </w:rPr>
+    </w:lvl>
+    <w:lvl w:ilvl="4" w:tentative="1">
+      <w:start w:val="1"/>
+      <w:numFmt w:val="bullet"/>
+      <w:lvlText w:val=""/>
+      <w:lvlJc w:val="left"/>
+      <w:pPr>
+        <w:tabs>
+          <w:tab w:val="num" w:pos="3600"/>
+        </w:tabs>
+        <w:ind w:left="3600" w:hanging="360"/>
+      </w:pPr>
+      <w:rPr>
+        <w:rFonts w:ascii="Wingdings" w:hAnsi="Wingdings" w:hint="default"/>
+        <w:sz w:val="20"/>
+      </w:rPr>
+    </w:lvl>
+    <w:lvl w:ilvl="5" w:tentative="1">
+      <w:start w:val="1"/>
+      <w:numFmt w:val="bullet"/>
+      <w:lvlText w:val=""/>
+      <w:lvlJc w:val="left"/>
+      <w:pPr>
+        <w:tabs>
+          <w:tab w:val="num" w:pos="4320"/>
+        </w:tabs>
+        <w:ind w:left="4320" w:hanging="360"/>
+      </w:pPr>
+      <w:rPr>
+        <w:rFonts w:ascii="Wingdings" w:hAnsi="Wingdings" w:hint="default"/>
+        <w:sz w:val="20"/>
+      </w:rPr>
+    </w:lvl>
+    <w:lvl w:ilvl="6" w:tentative="1">
+      <w:start w:val="1"/>
+      <w:numFmt w:val="bullet"/>
+      <w:lvlText w:val=""/>
+      <w:lvlJc w:val="left"/>
+      <w:pPr>
+        <w:tabs>
+          <w:tab w:val="num" w:pos="5040"/>
+        </w:tabs>
+        <w:ind w:left="5040" w:hanging="360"/>
+      </w:pPr>
+      <w:rPr>
+        <w:rFonts w:ascii="Wingdings" w:hAnsi="Wingdings" w:hint="default"/>
+        <w:sz w:val="20"/>
+      </w:rPr>
+    </w:lvl>
+    <w:lvl w:ilvl="7" w:tentative="1">
+      <w:start w:val="1"/>
+      <w:numFmt w:val="bullet"/>
+      <w:lvlText w:val=""/>
+      <w:lvlJc w:val="left"/>
+      <w:pPr>
+        <w:tabs>
+          <w:tab w:val="num" w:pos="5760"/>
+        </w:tabs>
+        <w:ind w:left="5760" w:hanging="360"/>
+      </w:pPr>
+      <w:rPr>
+        <w:rFonts w:ascii="Wingdings" w:hAnsi="Wingdings" w:hint="default"/>
+        <w:sz w:val="20"/>
+      </w:rPr>
+    </w:lvl>
+    <w:lvl w:ilvl="8" w:tentative="1">
+      <w:start w:val="1"/>
+      <w:numFmt w:val="bullet"/>
+      <w:lvlText w:val=""/>
+      <w:lvlJc w:val="left"/>
+      <w:pPr>
+        <w:tabs>
+          <w:tab w:val="num" w:pos="6480"/>
+        </w:tabs>
+        <w:ind w:left="6480" w:hanging="360"/>
+      </w:pPr>
+      <w:rPr>
+        <w:rFonts w:ascii="Wingdings" w:hAnsi="Wingdings" w:hint="default"/>
+        <w:sz w:val="20"/>
+      </w:rPr>
+    </w:lvl>
+  </w:abstractNum>
+  <w:abstractNum w:abstractNumId="5" w15:restartNumberingAfterBreak="0">
+    <w:nsid w:val="3AF744AF"/>
+    <w:multiLevelType w:val="multilevel"/>
+    <w:tmpl w:val="5E8461B2"/>
+    <w:lvl w:ilvl="0">
+      <w:start w:val="1"/>
+      <w:numFmt w:val="bullet"/>
+      <w:lvlText w:val=""/>
+      <w:lvlJc w:val="left"/>
+      <w:pPr>
+        <w:tabs>
+          <w:tab w:val="num" w:pos="720"/>
+        </w:tabs>
+        <w:ind w:left="720" w:hanging="360"/>
+      </w:pPr>
+      <w:rPr>
+        <w:rFonts w:ascii="Symbol" w:hAnsi="Symbol" w:hint="default"/>
+        <w:sz w:val="20"/>
+      </w:rPr>
+    </w:lvl>
+    <w:lvl w:ilvl="1" w:tentative="1">
+      <w:start w:val="1"/>
+      <w:numFmt w:val="bullet"/>
+      <w:lvlText w:val="o"/>
+      <w:lvlJc w:val="left"/>
+      <w:pPr>
+        <w:tabs>
+          <w:tab w:val="num" w:pos="1440"/>
+        </w:tabs>
+        <w:ind w:left="1440" w:hanging="360"/>
+      </w:pPr>
+      <w:rPr>
+        <w:rFonts w:ascii="Courier New" w:hAnsi="Courier New" w:hint="default"/>
+        <w:sz w:val="20"/>
+      </w:rPr>
+    </w:lvl>
+    <w:lvl w:ilvl="2" w:tentative="1">
+      <w:start w:val="1"/>
+      <w:numFmt w:val="bullet"/>
+      <w:lvlText w:val=""/>
+      <w:lvlJc w:val="left"/>
+      <w:pPr>
+        <w:tabs>
+          <w:tab w:val="num" w:pos="2160"/>
+        </w:tabs>
+        <w:ind w:left="2160" w:hanging="360"/>
+      </w:pPr>
+      <w:rPr>
+        <w:rFonts w:ascii="Wingdings" w:hAnsi="Wingdings" w:hint="default"/>
+        <w:sz w:val="20"/>
+      </w:rPr>
+    </w:lvl>
+    <w:lvl w:ilvl="3" w:tentative="1">
+      <w:start w:val="1"/>
+      <w:numFmt w:val="bullet"/>
+      <w:lvlText w:val=""/>
+      <w:lvlJc w:val="left"/>
+      <w:pPr>
+        <w:tabs>
+          <w:tab w:val="num" w:pos="2880"/>
+        </w:tabs>
+        <w:ind w:left="2880" w:hanging="360"/>
+      </w:pPr>
+      <w:rPr>
+        <w:rFonts w:ascii="Wingdings" w:hAnsi="Wingdings" w:hint="default"/>
+        <w:sz w:val="20"/>
+      </w:rPr>
+    </w:lvl>
+    <w:lvl w:ilvl="4" w:tentative="1">
+      <w:start w:val="1"/>
+      <w:numFmt w:val="bullet"/>
+      <w:lvlText w:val=""/>
+      <w:lvlJc w:val="left"/>
+      <w:pPr>
+        <w:tabs>
+          <w:tab w:val="num" w:pos="3600"/>
+        </w:tabs>
+        <w:ind w:left="3600" w:hanging="360"/>
+      </w:pPr>
+      <w:rPr>
+        <w:rFonts w:ascii="Wingdings" w:hAnsi="Wingdings" w:hint="default"/>
+        <w:sz w:val="20"/>
+      </w:rPr>
+    </w:lvl>
+    <w:lvl w:ilvl="5" w:tentative="1">
+      <w:start w:val="1"/>
+      <w:numFmt w:val="bullet"/>
+      <w:lvlText w:val=""/>
+      <w:lvlJc w:val="left"/>
+      <w:pPr>
+        <w:tabs>
+          <w:tab w:val="num" w:pos="4320"/>
+        </w:tabs>
+        <w:ind w:left="4320" w:hanging="360"/>
+      </w:pPr>
+      <w:rPr>
+        <w:rFonts w:ascii="Wingdings" w:hAnsi="Wingdings" w:hint="default"/>
+        <w:sz w:val="20"/>
+      </w:rPr>
+    </w:lvl>
+    <w:lvl w:ilvl="6" w:tentative="1">
+      <w:start w:val="1"/>
+      <w:numFmt w:val="bullet"/>
+      <w:lvlText w:val=""/>
+      <w:lvlJc w:val="left"/>
+      <w:pPr>
+        <w:tabs>
+          <w:tab w:val="num" w:pos="5040"/>
+        </w:tabs>
+        <w:ind w:left="5040" w:hanging="360"/>
+      </w:pPr>
+      <w:rPr>
+        <w:rFonts w:ascii="Wingdings" w:hAnsi="Wingdings" w:hint="default"/>
+        <w:sz w:val="20"/>
+      </w:rPr>
+    </w:lvl>
+    <w:lvl w:ilvl="7" w:tentative="1">
+      <w:start w:val="1"/>
+      <w:numFmt w:val="bullet"/>
+      <w:lvlText w:val=""/>
+      <w:lvlJc w:val="left"/>
+      <w:pPr>
+        <w:tabs>
+          <w:tab w:val="num" w:pos="5760"/>
+        </w:tabs>
+        <w:ind w:left="5760" w:hanging="360"/>
+      </w:pPr>
+      <w:rPr>
+        <w:rFonts w:ascii="Wingdings" w:hAnsi="Wingdings" w:hint="default"/>
+        <w:sz w:val="20"/>
+      </w:rPr>
+    </w:lvl>
+    <w:lvl w:ilvl="8" w:tentative="1">
+      <w:start w:val="1"/>
+      <w:numFmt w:val="bullet"/>
+      <w:lvlText w:val=""/>
+      <w:lvlJc w:val="left"/>
+      <w:pPr>
+        <w:tabs>
+          <w:tab w:val="num" w:pos="6480"/>
+        </w:tabs>
+        <w:ind w:left="6480" w:hanging="360"/>
+      </w:pPr>
+      <w:rPr>
+        <w:rFonts w:ascii="Wingdings" w:hAnsi="Wingdings" w:hint="default"/>
+        <w:sz w:val="20"/>
+      </w:rPr>
+    </w:lvl>
+  </w:abstractNum>
+  <w:abstractNum w:abstractNumId="6" w15:restartNumberingAfterBreak="0">
     <w:nsid w:val="3E894251"/>
     <w:multiLevelType w:val="multilevel"/>
     <w:tmpl w:val="E410CC1E"/>
@@ -7633,7 +11656,7 @@
       </w:rPr>
     </w:lvl>
   </w:abstractNum>
-  <w:abstractNum w:abstractNumId="2" w15:restartNumberingAfterBreak="0">
+  <w:abstractNum w:abstractNumId="7" w15:restartNumberingAfterBreak="0">
     <w:nsid w:val="3FEE4989"/>
     <w:multiLevelType w:val="multilevel"/>
     <w:tmpl w:val="B0DA4CEE"/>
@@ -7782,7 +11805,305 @@
       </w:rPr>
     </w:lvl>
   </w:abstractNum>
-  <w:abstractNum w:abstractNumId="3" w15:restartNumberingAfterBreak="0">
+  <w:abstractNum w:abstractNumId="8" w15:restartNumberingAfterBreak="0">
+    <w:nsid w:val="412862EA"/>
+    <w:multiLevelType w:val="multilevel"/>
+    <w:tmpl w:val="0B8A20A6"/>
+    <w:lvl w:ilvl="0">
+      <w:start w:val="1"/>
+      <w:numFmt w:val="bullet"/>
+      <w:lvlText w:val=""/>
+      <w:lvlJc w:val="left"/>
+      <w:pPr>
+        <w:tabs>
+          <w:tab w:val="num" w:pos="720"/>
+        </w:tabs>
+        <w:ind w:left="720" w:hanging="360"/>
+      </w:pPr>
+      <w:rPr>
+        <w:rFonts w:ascii="Symbol" w:hAnsi="Symbol" w:hint="default"/>
+        <w:sz w:val="20"/>
+      </w:rPr>
+    </w:lvl>
+    <w:lvl w:ilvl="1" w:tentative="1">
+      <w:start w:val="1"/>
+      <w:numFmt w:val="bullet"/>
+      <w:lvlText w:val="o"/>
+      <w:lvlJc w:val="left"/>
+      <w:pPr>
+        <w:tabs>
+          <w:tab w:val="num" w:pos="1440"/>
+        </w:tabs>
+        <w:ind w:left="1440" w:hanging="360"/>
+      </w:pPr>
+      <w:rPr>
+        <w:rFonts w:ascii="Courier New" w:hAnsi="Courier New" w:hint="default"/>
+        <w:sz w:val="20"/>
+      </w:rPr>
+    </w:lvl>
+    <w:lvl w:ilvl="2" w:tentative="1">
+      <w:start w:val="1"/>
+      <w:numFmt w:val="bullet"/>
+      <w:lvlText w:val=""/>
+      <w:lvlJc w:val="left"/>
+      <w:pPr>
+        <w:tabs>
+          <w:tab w:val="num" w:pos="2160"/>
+        </w:tabs>
+        <w:ind w:left="2160" w:hanging="360"/>
+      </w:pPr>
+      <w:rPr>
+        <w:rFonts w:ascii="Wingdings" w:hAnsi="Wingdings" w:hint="default"/>
+        <w:sz w:val="20"/>
+      </w:rPr>
+    </w:lvl>
+    <w:lvl w:ilvl="3" w:tentative="1">
+      <w:start w:val="1"/>
+      <w:numFmt w:val="bullet"/>
+      <w:lvlText w:val=""/>
+      <w:lvlJc w:val="left"/>
+      <w:pPr>
+        <w:tabs>
+          <w:tab w:val="num" w:pos="2880"/>
+        </w:tabs>
+        <w:ind w:left="2880" w:hanging="360"/>
+      </w:pPr>
+      <w:rPr>
+        <w:rFonts w:ascii="Wingdings" w:hAnsi="Wingdings" w:hint="default"/>
+        <w:sz w:val="20"/>
+      </w:rPr>
+    </w:lvl>
+    <w:lvl w:ilvl="4" w:tentative="1">
+      <w:start w:val="1"/>
+      <w:numFmt w:val="bullet"/>
+      <w:lvlText w:val=""/>
+      <w:lvlJc w:val="left"/>
+      <w:pPr>
+        <w:tabs>
+          <w:tab w:val="num" w:pos="3600"/>
+        </w:tabs>
+        <w:ind w:left="3600" w:hanging="360"/>
+      </w:pPr>
+      <w:rPr>
+        <w:rFonts w:ascii="Wingdings" w:hAnsi="Wingdings" w:hint="default"/>
+        <w:sz w:val="20"/>
+      </w:rPr>
+    </w:lvl>
+    <w:lvl w:ilvl="5" w:tentative="1">
+      <w:start w:val="1"/>
+      <w:numFmt w:val="bullet"/>
+      <w:lvlText w:val=""/>
+      <w:lvlJc w:val="left"/>
+      <w:pPr>
+        <w:tabs>
+          <w:tab w:val="num" w:pos="4320"/>
+        </w:tabs>
+        <w:ind w:left="4320" w:hanging="360"/>
+      </w:pPr>
+      <w:rPr>
+        <w:rFonts w:ascii="Wingdings" w:hAnsi="Wingdings" w:hint="default"/>
+        <w:sz w:val="20"/>
+      </w:rPr>
+    </w:lvl>
+    <w:lvl w:ilvl="6" w:tentative="1">
+      <w:start w:val="1"/>
+      <w:numFmt w:val="bullet"/>
+      <w:lvlText w:val=""/>
+      <w:lvlJc w:val="left"/>
+      <w:pPr>
+        <w:tabs>
+          <w:tab w:val="num" w:pos="5040"/>
+        </w:tabs>
+        <w:ind w:left="5040" w:hanging="360"/>
+      </w:pPr>
+      <w:rPr>
+        <w:rFonts w:ascii="Wingdings" w:hAnsi="Wingdings" w:hint="default"/>
+        <w:sz w:val="20"/>
+      </w:rPr>
+    </w:lvl>
+    <w:lvl w:ilvl="7" w:tentative="1">
+      <w:start w:val="1"/>
+      <w:numFmt w:val="bullet"/>
+      <w:lvlText w:val=""/>
+      <w:lvlJc w:val="left"/>
+      <w:pPr>
+        <w:tabs>
+          <w:tab w:val="num" w:pos="5760"/>
+        </w:tabs>
+        <w:ind w:left="5760" w:hanging="360"/>
+      </w:pPr>
+      <w:rPr>
+        <w:rFonts w:ascii="Wingdings" w:hAnsi="Wingdings" w:hint="default"/>
+        <w:sz w:val="20"/>
+      </w:rPr>
+    </w:lvl>
+    <w:lvl w:ilvl="8" w:tentative="1">
+      <w:start w:val="1"/>
+      <w:numFmt w:val="bullet"/>
+      <w:lvlText w:val=""/>
+      <w:lvlJc w:val="left"/>
+      <w:pPr>
+        <w:tabs>
+          <w:tab w:val="num" w:pos="6480"/>
+        </w:tabs>
+        <w:ind w:left="6480" w:hanging="360"/>
+      </w:pPr>
+      <w:rPr>
+        <w:rFonts w:ascii="Wingdings" w:hAnsi="Wingdings" w:hint="default"/>
+        <w:sz w:val="20"/>
+      </w:rPr>
+    </w:lvl>
+  </w:abstractNum>
+  <w:abstractNum w:abstractNumId="9" w15:restartNumberingAfterBreak="0">
+    <w:nsid w:val="574417CC"/>
+    <w:multiLevelType w:val="multilevel"/>
+    <w:tmpl w:val="4A5ABFD8"/>
+    <w:lvl w:ilvl="0">
+      <w:start w:val="1"/>
+      <w:numFmt w:val="bullet"/>
+      <w:lvlText w:val=""/>
+      <w:lvlJc w:val="left"/>
+      <w:pPr>
+        <w:tabs>
+          <w:tab w:val="num" w:pos="720"/>
+        </w:tabs>
+        <w:ind w:left="720" w:hanging="360"/>
+      </w:pPr>
+      <w:rPr>
+        <w:rFonts w:ascii="Symbol" w:hAnsi="Symbol" w:hint="default"/>
+        <w:sz w:val="20"/>
+      </w:rPr>
+    </w:lvl>
+    <w:lvl w:ilvl="1" w:tentative="1">
+      <w:start w:val="1"/>
+      <w:numFmt w:val="bullet"/>
+      <w:lvlText w:val="o"/>
+      <w:lvlJc w:val="left"/>
+      <w:pPr>
+        <w:tabs>
+          <w:tab w:val="num" w:pos="1440"/>
+        </w:tabs>
+        <w:ind w:left="1440" w:hanging="360"/>
+      </w:pPr>
+      <w:rPr>
+        <w:rFonts w:ascii="Courier New" w:hAnsi="Courier New" w:hint="default"/>
+        <w:sz w:val="20"/>
+      </w:rPr>
+    </w:lvl>
+    <w:lvl w:ilvl="2" w:tentative="1">
+      <w:start w:val="1"/>
+      <w:numFmt w:val="bullet"/>
+      <w:lvlText w:val=""/>
+      <w:lvlJc w:val="left"/>
+      <w:pPr>
+        <w:tabs>
+          <w:tab w:val="num" w:pos="2160"/>
+        </w:tabs>
+        <w:ind w:left="2160" w:hanging="360"/>
+      </w:pPr>
+      <w:rPr>
+        <w:rFonts w:ascii="Wingdings" w:hAnsi="Wingdings" w:hint="default"/>
+        <w:sz w:val="20"/>
+      </w:rPr>
+    </w:lvl>
+    <w:lvl w:ilvl="3" w:tentative="1">
+      <w:start w:val="1"/>
+      <w:numFmt w:val="bullet"/>
+      <w:lvlText w:val=""/>
+      <w:lvlJc w:val="left"/>
+      <w:pPr>
+        <w:tabs>
+          <w:tab w:val="num" w:pos="2880"/>
+        </w:tabs>
+        <w:ind w:left="2880" w:hanging="360"/>
+      </w:pPr>
+      <w:rPr>
+        <w:rFonts w:ascii="Wingdings" w:hAnsi="Wingdings" w:hint="default"/>
+        <w:sz w:val="20"/>
+      </w:rPr>
+    </w:lvl>
+    <w:lvl w:ilvl="4" w:tentative="1">
+      <w:start w:val="1"/>
+      <w:numFmt w:val="bullet"/>
+      <w:lvlText w:val=""/>
+      <w:lvlJc w:val="left"/>
+      <w:pPr>
+        <w:tabs>
+          <w:tab w:val="num" w:pos="3600"/>
+        </w:tabs>
+        <w:ind w:left="3600" w:hanging="360"/>
+      </w:pPr>
+      <w:rPr>
+        <w:rFonts w:ascii="Wingdings" w:hAnsi="Wingdings" w:hint="default"/>
+        <w:sz w:val="20"/>
+      </w:rPr>
+    </w:lvl>
+    <w:lvl w:ilvl="5" w:tentative="1">
+      <w:start w:val="1"/>
+      <w:numFmt w:val="bullet"/>
+      <w:lvlText w:val=""/>
+      <w:lvlJc w:val="left"/>
+      <w:pPr>
+        <w:tabs>
+          <w:tab w:val="num" w:pos="4320"/>
+        </w:tabs>
+        <w:ind w:left="4320" w:hanging="360"/>
+      </w:pPr>
+      <w:rPr>
+        <w:rFonts w:ascii="Wingdings" w:hAnsi="Wingdings" w:hint="default"/>
+        <w:sz w:val="20"/>
+      </w:rPr>
+    </w:lvl>
+    <w:lvl w:ilvl="6" w:tentative="1">
+      <w:start w:val="1"/>
+      <w:numFmt w:val="bullet"/>
+      <w:lvlText w:val=""/>
+      <w:lvlJc w:val="left"/>
+      <w:pPr>
+        <w:tabs>
+          <w:tab w:val="num" w:pos="5040"/>
+        </w:tabs>
+        <w:ind w:left="5040" w:hanging="360"/>
+      </w:pPr>
+      <w:rPr>
+        <w:rFonts w:ascii="Wingdings" w:hAnsi="Wingdings" w:hint="default"/>
+        <w:sz w:val="20"/>
+      </w:rPr>
+    </w:lvl>
+    <w:lvl w:ilvl="7" w:tentative="1">
+      <w:start w:val="1"/>
+      <w:numFmt w:val="bullet"/>
+      <w:lvlText w:val=""/>
+      <w:lvlJc w:val="left"/>
+      <w:pPr>
+        <w:tabs>
+          <w:tab w:val="num" w:pos="5760"/>
+        </w:tabs>
+        <w:ind w:left="5760" w:hanging="360"/>
+      </w:pPr>
+      <w:rPr>
+        <w:rFonts w:ascii="Wingdings" w:hAnsi="Wingdings" w:hint="default"/>
+        <w:sz w:val="20"/>
+      </w:rPr>
+    </w:lvl>
+    <w:lvl w:ilvl="8" w:tentative="1">
+      <w:start w:val="1"/>
+      <w:numFmt w:val="bullet"/>
+      <w:lvlText w:val=""/>
+      <w:lvlJc w:val="left"/>
+      <w:pPr>
+        <w:tabs>
+          <w:tab w:val="num" w:pos="6480"/>
+        </w:tabs>
+        <w:ind w:left="6480" w:hanging="360"/>
+      </w:pPr>
+      <w:rPr>
+        <w:rFonts w:ascii="Wingdings" w:hAnsi="Wingdings" w:hint="default"/>
+        <w:sz w:val="20"/>
+      </w:rPr>
+    </w:lvl>
+  </w:abstractNum>
+  <w:abstractNum w:abstractNumId="10" w15:restartNumberingAfterBreak="0">
     <w:nsid w:val="5C5044B0"/>
     <w:multiLevelType w:val="multilevel"/>
     <w:tmpl w:val="8F40EC84"/>
@@ -7931,7 +12252,156 @@
       </w:rPr>
     </w:lvl>
   </w:abstractNum>
-  <w:abstractNum w:abstractNumId="4" w15:restartNumberingAfterBreak="0">
+  <w:abstractNum w:abstractNumId="11" w15:restartNumberingAfterBreak="0">
+    <w:nsid w:val="5C642980"/>
+    <w:multiLevelType w:val="multilevel"/>
+    <w:tmpl w:val="B8DED406"/>
+    <w:lvl w:ilvl="0">
+      <w:start w:val="1"/>
+      <w:numFmt w:val="bullet"/>
+      <w:lvlText w:val=""/>
+      <w:lvlJc w:val="left"/>
+      <w:pPr>
+        <w:tabs>
+          <w:tab w:val="num" w:pos="720"/>
+        </w:tabs>
+        <w:ind w:left="720" w:hanging="360"/>
+      </w:pPr>
+      <w:rPr>
+        <w:rFonts w:ascii="Symbol" w:hAnsi="Symbol" w:hint="default"/>
+        <w:sz w:val="20"/>
+      </w:rPr>
+    </w:lvl>
+    <w:lvl w:ilvl="1" w:tentative="1">
+      <w:start w:val="1"/>
+      <w:numFmt w:val="bullet"/>
+      <w:lvlText w:val="o"/>
+      <w:lvlJc w:val="left"/>
+      <w:pPr>
+        <w:tabs>
+          <w:tab w:val="num" w:pos="1440"/>
+        </w:tabs>
+        <w:ind w:left="1440" w:hanging="360"/>
+      </w:pPr>
+      <w:rPr>
+        <w:rFonts w:ascii="Courier New" w:hAnsi="Courier New" w:hint="default"/>
+        <w:sz w:val="20"/>
+      </w:rPr>
+    </w:lvl>
+    <w:lvl w:ilvl="2" w:tentative="1">
+      <w:start w:val="1"/>
+      <w:numFmt w:val="bullet"/>
+      <w:lvlText w:val=""/>
+      <w:lvlJc w:val="left"/>
+      <w:pPr>
+        <w:tabs>
+          <w:tab w:val="num" w:pos="2160"/>
+        </w:tabs>
+        <w:ind w:left="2160" w:hanging="360"/>
+      </w:pPr>
+      <w:rPr>
+        <w:rFonts w:ascii="Wingdings" w:hAnsi="Wingdings" w:hint="default"/>
+        <w:sz w:val="20"/>
+      </w:rPr>
+    </w:lvl>
+    <w:lvl w:ilvl="3" w:tentative="1">
+      <w:start w:val="1"/>
+      <w:numFmt w:val="bullet"/>
+      <w:lvlText w:val=""/>
+      <w:lvlJc w:val="left"/>
+      <w:pPr>
+        <w:tabs>
+          <w:tab w:val="num" w:pos="2880"/>
+        </w:tabs>
+        <w:ind w:left="2880" w:hanging="360"/>
+      </w:pPr>
+      <w:rPr>
+        <w:rFonts w:ascii="Wingdings" w:hAnsi="Wingdings" w:hint="default"/>
+        <w:sz w:val="20"/>
+      </w:rPr>
+    </w:lvl>
+    <w:lvl w:ilvl="4" w:tentative="1">
+      <w:start w:val="1"/>
+      <w:numFmt w:val="bullet"/>
+      <w:lvlText w:val=""/>
+      <w:lvlJc w:val="left"/>
+      <w:pPr>
+        <w:tabs>
+          <w:tab w:val="num" w:pos="3600"/>
+        </w:tabs>
+        <w:ind w:left="3600" w:hanging="360"/>
+      </w:pPr>
+      <w:rPr>
+        <w:rFonts w:ascii="Wingdings" w:hAnsi="Wingdings" w:hint="default"/>
+        <w:sz w:val="20"/>
+      </w:rPr>
+    </w:lvl>
+    <w:lvl w:ilvl="5" w:tentative="1">
+      <w:start w:val="1"/>
+      <w:numFmt w:val="bullet"/>
+      <w:lvlText w:val=""/>
+      <w:lvlJc w:val="left"/>
+      <w:pPr>
+        <w:tabs>
+          <w:tab w:val="num" w:pos="4320"/>
+        </w:tabs>
+        <w:ind w:left="4320" w:hanging="360"/>
+      </w:pPr>
+      <w:rPr>
+        <w:rFonts w:ascii="Wingdings" w:hAnsi="Wingdings" w:hint="default"/>
+        <w:sz w:val="20"/>
+      </w:rPr>
+    </w:lvl>
+    <w:lvl w:ilvl="6" w:tentative="1">
+      <w:start w:val="1"/>
+      <w:numFmt w:val="bullet"/>
+      <w:lvlText w:val=""/>
+      <w:lvlJc w:val="left"/>
+      <w:pPr>
+        <w:tabs>
+          <w:tab w:val="num" w:pos="5040"/>
+        </w:tabs>
+        <w:ind w:left="5040" w:hanging="360"/>
+      </w:pPr>
+      <w:rPr>
+        <w:rFonts w:ascii="Wingdings" w:hAnsi="Wingdings" w:hint="default"/>
+        <w:sz w:val="20"/>
+      </w:rPr>
+    </w:lvl>
+    <w:lvl w:ilvl="7" w:tentative="1">
+      <w:start w:val="1"/>
+      <w:numFmt w:val="bullet"/>
+      <w:lvlText w:val=""/>
+      <w:lvlJc w:val="left"/>
+      <w:pPr>
+        <w:tabs>
+          <w:tab w:val="num" w:pos="5760"/>
+        </w:tabs>
+        <w:ind w:left="5760" w:hanging="360"/>
+      </w:pPr>
+      <w:rPr>
+        <w:rFonts w:ascii="Wingdings" w:hAnsi="Wingdings" w:hint="default"/>
+        <w:sz w:val="20"/>
+      </w:rPr>
+    </w:lvl>
+    <w:lvl w:ilvl="8" w:tentative="1">
+      <w:start w:val="1"/>
+      <w:numFmt w:val="bullet"/>
+      <w:lvlText w:val=""/>
+      <w:lvlJc w:val="left"/>
+      <w:pPr>
+        <w:tabs>
+          <w:tab w:val="num" w:pos="6480"/>
+        </w:tabs>
+        <w:ind w:left="6480" w:hanging="360"/>
+      </w:pPr>
+      <w:rPr>
+        <w:rFonts w:ascii="Wingdings" w:hAnsi="Wingdings" w:hint="default"/>
+        <w:sz w:val="20"/>
+      </w:rPr>
+    </w:lvl>
+  </w:abstractNum>
+  <w:abstractNum w:abstractNumId="12" w15:restartNumberingAfterBreak="0">
     <w:nsid w:val="64431CB7"/>
     <w:multiLevelType w:val="multilevel"/>
     <w:tmpl w:val="9AA890B4"/>
@@ -8080,7 +12550,7 @@
       </w:rPr>
     </w:lvl>
   </w:abstractNum>
-  <w:abstractNum w:abstractNumId="5" w15:restartNumberingAfterBreak="0">
+  <w:abstractNum w:abstractNumId="13" w15:restartNumberingAfterBreak="0">
     <w:nsid w:val="653C017B"/>
     <w:multiLevelType w:val="hybridMultilevel"/>
     <w:tmpl w:val="F6C22688"/>
@@ -8192,7 +12662,7 @@
       </w:rPr>
     </w:lvl>
   </w:abstractNum>
-  <w:abstractNum w:abstractNumId="6" w15:restartNumberingAfterBreak="0">
+  <w:abstractNum w:abstractNumId="14" w15:restartNumberingAfterBreak="0">
     <w:nsid w:val="655E2687"/>
     <w:multiLevelType w:val="multilevel"/>
     <w:tmpl w:val="7856017C"/>
@@ -8341,7 +12811,7 @@
       </w:rPr>
     </w:lvl>
   </w:abstractNum>
-  <w:abstractNum w:abstractNumId="7" w15:restartNumberingAfterBreak="0">
+  <w:abstractNum w:abstractNumId="15" w15:restartNumberingAfterBreak="0">
     <w:nsid w:val="698C5C25"/>
     <w:multiLevelType w:val="hybridMultilevel"/>
     <w:tmpl w:val="81BED51A"/>
@@ -8431,7 +12901,156 @@
       </w:pPr>
     </w:lvl>
   </w:abstractNum>
-  <w:abstractNum w:abstractNumId="8" w15:restartNumberingAfterBreak="0">
+  <w:abstractNum w:abstractNumId="16" w15:restartNumberingAfterBreak="0">
+    <w:nsid w:val="699D722A"/>
+    <w:multiLevelType w:val="multilevel"/>
+    <w:tmpl w:val="0ECAACF4"/>
+    <w:lvl w:ilvl="0">
+      <w:start w:val="1"/>
+      <w:numFmt w:val="bullet"/>
+      <w:lvlText w:val=""/>
+      <w:lvlJc w:val="left"/>
+      <w:pPr>
+        <w:tabs>
+          <w:tab w:val="num" w:pos="720"/>
+        </w:tabs>
+        <w:ind w:left="720" w:hanging="360"/>
+      </w:pPr>
+      <w:rPr>
+        <w:rFonts w:ascii="Symbol" w:hAnsi="Symbol" w:hint="default"/>
+        <w:sz w:val="20"/>
+      </w:rPr>
+    </w:lvl>
+    <w:lvl w:ilvl="1" w:tentative="1">
+      <w:start w:val="1"/>
+      <w:numFmt w:val="bullet"/>
+      <w:lvlText w:val="o"/>
+      <w:lvlJc w:val="left"/>
+      <w:pPr>
+        <w:tabs>
+          <w:tab w:val="num" w:pos="1440"/>
+        </w:tabs>
+        <w:ind w:left="1440" w:hanging="360"/>
+      </w:pPr>
+      <w:rPr>
+        <w:rFonts w:ascii="Courier New" w:hAnsi="Courier New" w:hint="default"/>
+        <w:sz w:val="20"/>
+      </w:rPr>
+    </w:lvl>
+    <w:lvl w:ilvl="2" w:tentative="1">
+      <w:start w:val="1"/>
+      <w:numFmt w:val="bullet"/>
+      <w:lvlText w:val=""/>
+      <w:lvlJc w:val="left"/>
+      <w:pPr>
+        <w:tabs>
+          <w:tab w:val="num" w:pos="2160"/>
+        </w:tabs>
+        <w:ind w:left="2160" w:hanging="360"/>
+      </w:pPr>
+      <w:rPr>
+        <w:rFonts w:ascii="Wingdings" w:hAnsi="Wingdings" w:hint="default"/>
+        <w:sz w:val="20"/>
+      </w:rPr>
+    </w:lvl>
+    <w:lvl w:ilvl="3" w:tentative="1">
+      <w:start w:val="1"/>
+      <w:numFmt w:val="bullet"/>
+      <w:lvlText w:val=""/>
+      <w:lvlJc w:val="left"/>
+      <w:pPr>
+        <w:tabs>
+          <w:tab w:val="num" w:pos="2880"/>
+        </w:tabs>
+        <w:ind w:left="2880" w:hanging="360"/>
+      </w:pPr>
+      <w:rPr>
+        <w:rFonts w:ascii="Wingdings" w:hAnsi="Wingdings" w:hint="default"/>
+        <w:sz w:val="20"/>
+      </w:rPr>
+    </w:lvl>
+    <w:lvl w:ilvl="4" w:tentative="1">
+      <w:start w:val="1"/>
+      <w:numFmt w:val="bullet"/>
+      <w:lvlText w:val=""/>
+      <w:lvlJc w:val="left"/>
+      <w:pPr>
+        <w:tabs>
+          <w:tab w:val="num" w:pos="3600"/>
+        </w:tabs>
+        <w:ind w:left="3600" w:hanging="360"/>
+      </w:pPr>
+      <w:rPr>
+        <w:rFonts w:ascii="Wingdings" w:hAnsi="Wingdings" w:hint="default"/>
+        <w:sz w:val="20"/>
+      </w:rPr>
+    </w:lvl>
+    <w:lvl w:ilvl="5" w:tentative="1">
+      <w:start w:val="1"/>
+      <w:numFmt w:val="bullet"/>
+      <w:lvlText w:val=""/>
+      <w:lvlJc w:val="left"/>
+      <w:pPr>
+        <w:tabs>
+          <w:tab w:val="num" w:pos="4320"/>
+        </w:tabs>
+        <w:ind w:left="4320" w:hanging="360"/>
+      </w:pPr>
+      <w:rPr>
+        <w:rFonts w:ascii="Wingdings" w:hAnsi="Wingdings" w:hint="default"/>
+        <w:sz w:val="20"/>
+      </w:rPr>
+    </w:lvl>
+    <w:lvl w:ilvl="6" w:tentative="1">
+      <w:start w:val="1"/>
+      <w:numFmt w:val="bullet"/>
+      <w:lvlText w:val=""/>
+      <w:lvlJc w:val="left"/>
+      <w:pPr>
+        <w:tabs>
+          <w:tab w:val="num" w:pos="5040"/>
+        </w:tabs>
+        <w:ind w:left="5040" w:hanging="360"/>
+      </w:pPr>
+      <w:rPr>
+        <w:rFonts w:ascii="Wingdings" w:hAnsi="Wingdings" w:hint="default"/>
+        <w:sz w:val="20"/>
+      </w:rPr>
+    </w:lvl>
+    <w:lvl w:ilvl="7" w:tentative="1">
+      <w:start w:val="1"/>
+      <w:numFmt w:val="bullet"/>
+      <w:lvlText w:val=""/>
+      <w:lvlJc w:val="left"/>
+      <w:pPr>
+        <w:tabs>
+          <w:tab w:val="num" w:pos="5760"/>
+        </w:tabs>
+        <w:ind w:left="5760" w:hanging="360"/>
+      </w:pPr>
+      <w:rPr>
+        <w:rFonts w:ascii="Wingdings" w:hAnsi="Wingdings" w:hint="default"/>
+        <w:sz w:val="20"/>
+      </w:rPr>
+    </w:lvl>
+    <w:lvl w:ilvl="8" w:tentative="1">
+      <w:start w:val="1"/>
+      <w:numFmt w:val="bullet"/>
+      <w:lvlText w:val=""/>
+      <w:lvlJc w:val="left"/>
+      <w:pPr>
+        <w:tabs>
+          <w:tab w:val="num" w:pos="6480"/>
+        </w:tabs>
+        <w:ind w:left="6480" w:hanging="360"/>
+      </w:pPr>
+      <w:rPr>
+        <w:rFonts w:ascii="Wingdings" w:hAnsi="Wingdings" w:hint="default"/>
+        <w:sz w:val="20"/>
+      </w:rPr>
+    </w:lvl>
+  </w:abstractNum>
+  <w:abstractNum w:abstractNumId="17" w15:restartNumberingAfterBreak="0">
     <w:nsid w:val="72B553E2"/>
     <w:multiLevelType w:val="multilevel"/>
     <w:tmpl w:val="A9DA8CB6"/>
@@ -8581,31 +13200,58 @@
     </w:lvl>
   </w:abstractNum>
   <w:num w:numId="1">
+    <w:abstractNumId w:val="13"/>
+  </w:num>
+  <w:num w:numId="2">
+    <w:abstractNumId w:val="7"/>
+  </w:num>
+  <w:num w:numId="3">
+    <w:abstractNumId w:val="17"/>
+  </w:num>
+  <w:num w:numId="4">
+    <w:abstractNumId w:val="12"/>
+  </w:num>
+  <w:num w:numId="5">
+    <w:abstractNumId w:val="10"/>
+  </w:num>
+  <w:num w:numId="6">
+    <w:abstractNumId w:val="6"/>
+  </w:num>
+  <w:num w:numId="7">
+    <w:abstractNumId w:val="3"/>
+  </w:num>
+  <w:num w:numId="8">
+    <w:abstractNumId w:val="14"/>
+  </w:num>
+  <w:num w:numId="9">
+    <w:abstractNumId w:val="15"/>
+  </w:num>
+  <w:num w:numId="10">
+    <w:abstractNumId w:val="8"/>
+  </w:num>
+  <w:num w:numId="11">
+    <w:abstractNumId w:val="1"/>
+  </w:num>
+  <w:num w:numId="12">
     <w:abstractNumId w:val="5"/>
   </w:num>
-  <w:num w:numId="2">
+  <w:num w:numId="13">
+    <w:abstractNumId w:val="11"/>
+  </w:num>
+  <w:num w:numId="14">
+    <w:abstractNumId w:val="0"/>
+  </w:num>
+  <w:num w:numId="15">
+    <w:abstractNumId w:val="9"/>
+  </w:num>
+  <w:num w:numId="16">
+    <w:abstractNumId w:val="4"/>
+  </w:num>
+  <w:num w:numId="17">
     <w:abstractNumId w:val="2"/>
   </w:num>
-  <w:num w:numId="3">
-    <w:abstractNumId w:val="8"/>
-  </w:num>
-  <w:num w:numId="4">
-    <w:abstractNumId w:val="4"/>
-  </w:num>
-  <w:num w:numId="5">
-    <w:abstractNumId w:val="3"/>
-  </w:num>
-  <w:num w:numId="6">
-    <w:abstractNumId w:val="1"/>
-  </w:num>
-  <w:num w:numId="7">
-    <w:abstractNumId w:val="0"/>
-  </w:num>
-  <w:num w:numId="8">
-    <w:abstractNumId w:val="6"/>
-  </w:num>
-  <w:num w:numId="9">
-    <w:abstractNumId w:val="7"/>
+  <w:num w:numId="18">
+    <w:abstractNumId w:val="16"/>
   </w:num>
 </w:numbering>
 </file>
@@ -9062,6 +13708,19 @@
       <w:szCs w:val="24"/>
     </w:rPr>
   </w:style>
+  <w:style w:type="character" w:styleId="HTMLCode">
+    <w:name w:val="HTML Code"/>
+    <w:basedOn w:val="DefaultParagraphFont"/>
+    <w:uiPriority w:val="99"/>
+    <w:semiHidden/>
+    <w:unhideWhenUsed/>
+    <w:rsid w:val="007E3149"/>
+    <w:rPr>
+      <w:rFonts w:ascii="Courier New" w:eastAsia="Times New Roman" w:hAnsi="Courier New" w:cs="Courier New"/>
+      <w:sz w:val="20"/>
+      <w:szCs w:val="20"/>
+    </w:rPr>
+  </w:style>
 </w:styles>
 </file>
 

</xml_diff>

<commit_message>
Case notes and practice questions added
</commit_message>
<xml_diff>
--- a/SQL/SQL Notes.docx
+++ b/SQL/SQL Notes.docx
@@ -13126,7 +13126,27 @@
           <w:szCs w:val="22"/>
           <w:shd w:val="clear" w:color="auto" w:fill="FFFFFF"/>
         </w:rPr>
-        <w:t>ORDER BY SUM(salary);</w:t>
+        <w:t xml:space="preserve">ORDER BY </w:t>
+      </w:r>
+      <w:proofErr w:type="gramStart"/>
+      <w:r>
+        <w:rPr>
+          <w:color w:val="000000"/>
+          <w:sz w:val="22"/>
+          <w:szCs w:val="22"/>
+          <w:shd w:val="clear" w:color="auto" w:fill="FFFFFF"/>
+        </w:rPr>
+        <w:t>SUM(</w:t>
+      </w:r>
+      <w:proofErr w:type="gramEnd"/>
+      <w:r>
+        <w:rPr>
+          <w:color w:val="000000"/>
+          <w:sz w:val="22"/>
+          <w:szCs w:val="22"/>
+          <w:shd w:val="clear" w:color="auto" w:fill="FFFFFF"/>
+        </w:rPr>
+        <w:t>salary);</w:t>
       </w:r>
     </w:p>
     <w:p>
@@ -13976,6 +13996,651 @@
           <w:shd w:val="clear" w:color="auto" w:fill="FFFFFF"/>
         </w:rPr>
         <w:t>3;</w:t>
+      </w:r>
+      <w:proofErr w:type="gramEnd"/>
+    </w:p>
+    <w:p>
+      <w:pPr>
+        <w:pStyle w:val="NormalWeb"/>
+        <w:spacing w:before="0" w:beforeAutospacing="0" w:after="240" w:afterAutospacing="0"/>
+        <w:rPr>
+          <w:b/>
+          <w:bCs/>
+          <w:sz w:val="22"/>
+          <w:szCs w:val="22"/>
+        </w:rPr>
+      </w:pPr>
+      <w:r>
+        <w:rPr>
+          <w:b/>
+          <w:bCs/>
+          <w:sz w:val="22"/>
+          <w:szCs w:val="22"/>
+        </w:rPr>
+        <w:lastRenderedPageBreak/>
+        <w:t>Aggregating with CASE:</w:t>
+      </w:r>
+      <w:r>
+        <w:rPr>
+          <w:b/>
+          <w:bCs/>
+          <w:sz w:val="22"/>
+          <w:szCs w:val="22"/>
+        </w:rPr>
+        <w:t xml:space="preserve"> </w:t>
+      </w:r>
+      <w:proofErr w:type="gramStart"/>
+      <w:r>
+        <w:rPr>
+          <w:color w:val="000000"/>
+          <w:sz w:val="22"/>
+          <w:szCs w:val="22"/>
+          <w:shd w:val="clear" w:color="auto" w:fill="FFFFFF"/>
+        </w:rPr>
+        <w:t>MIN(</w:t>
+      </w:r>
+      <w:proofErr w:type="gramEnd"/>
+      <w:r>
+        <w:rPr>
+          <w:color w:val="000000"/>
+          <w:sz w:val="22"/>
+          <w:szCs w:val="22"/>
+          <w:shd w:val="clear" w:color="auto" w:fill="FFFFFF"/>
+        </w:rPr>
+        <w:t>), MAX(), SUM(), COUNT() and AVG()</w:t>
+      </w:r>
+    </w:p>
+    <w:p>
+      <w:pPr>
+        <w:pStyle w:val="NormalWeb"/>
+        <w:spacing w:before="0" w:beforeAutospacing="0" w:after="240" w:afterAutospacing="0"/>
+        <w:rPr>
+          <w:sz w:val="22"/>
+          <w:szCs w:val="22"/>
+        </w:rPr>
+      </w:pPr>
+      <w:r>
+        <w:rPr>
+          <w:sz w:val="22"/>
+          <w:szCs w:val="22"/>
+        </w:rPr>
+        <w:t xml:space="preserve">Ex: </w:t>
+      </w:r>
+    </w:p>
+    <w:p>
+      <w:pPr>
+        <w:pStyle w:val="NormalWeb"/>
+        <w:spacing w:before="0" w:beforeAutospacing="0" w:after="240" w:afterAutospacing="0"/>
+        <w:rPr>
+          <w:sz w:val="22"/>
+          <w:szCs w:val="22"/>
+        </w:rPr>
+      </w:pPr>
+      <w:r>
+        <w:rPr>
+          <w:color w:val="000000"/>
+          <w:sz w:val="22"/>
+          <w:szCs w:val="22"/>
+          <w:shd w:val="clear" w:color="auto" w:fill="FFFFFF"/>
+        </w:rPr>
+        <w:t xml:space="preserve">Let’s say we would like to know how many employees get commission and how many do not get any commission in the employees table based on the reported </w:t>
+      </w:r>
+      <w:proofErr w:type="spellStart"/>
+      <w:r>
+        <w:rPr>
+          <w:color w:val="000000"/>
+          <w:sz w:val="22"/>
+          <w:szCs w:val="22"/>
+          <w:shd w:val="clear" w:color="auto" w:fill="FFFFFF"/>
+        </w:rPr>
+        <w:t>commision_pct</w:t>
+      </w:r>
+      <w:proofErr w:type="spellEnd"/>
+      <w:r>
+        <w:rPr>
+          <w:color w:val="000000"/>
+          <w:sz w:val="22"/>
+          <w:szCs w:val="22"/>
+          <w:shd w:val="clear" w:color="auto" w:fill="FFFFFF"/>
+        </w:rPr>
+        <w:t xml:space="preserve"> field</w:t>
+      </w:r>
+    </w:p>
+    <w:p>
+      <w:pPr>
+        <w:spacing w:after="240" w:line="240" w:lineRule="auto"/>
+        <w:rPr>
+          <w:rFonts w:ascii="Times New Roman" w:eastAsia="Times New Roman" w:hAnsi="Times New Roman" w:cs="Times New Roman"/>
+        </w:rPr>
+      </w:pPr>
+      <w:r>
+        <w:rPr>
+          <w:rFonts w:ascii="Times New Roman" w:eastAsia="Times New Roman" w:hAnsi="Times New Roman" w:cs="Times New Roman"/>
+          <w:color w:val="000000"/>
+          <w:shd w:val="clear" w:color="auto" w:fill="FFFFFF"/>
+        </w:rPr>
+        <w:t xml:space="preserve">SELECT </w:t>
+      </w:r>
+      <w:proofErr w:type="spellStart"/>
+      <w:r>
+        <w:rPr>
+          <w:rFonts w:ascii="Times New Roman" w:eastAsia="Times New Roman" w:hAnsi="Times New Roman" w:cs="Times New Roman"/>
+          <w:color w:val="000000"/>
+          <w:shd w:val="clear" w:color="auto" w:fill="FFFFFF"/>
+        </w:rPr>
+        <w:t>job_id</w:t>
+      </w:r>
+      <w:proofErr w:type="spellEnd"/>
+    </w:p>
+    <w:p>
+      <w:pPr>
+        <w:spacing w:after="240" w:line="240" w:lineRule="auto"/>
+        <w:rPr>
+          <w:rFonts w:ascii="Times New Roman" w:eastAsia="Times New Roman" w:hAnsi="Times New Roman" w:cs="Times New Roman"/>
+        </w:rPr>
+      </w:pPr>
+      <w:r>
+        <w:rPr>
+          <w:rFonts w:ascii="Times New Roman" w:eastAsia="Times New Roman" w:hAnsi="Times New Roman" w:cs="Times New Roman"/>
+          <w:color w:val="000000"/>
+          <w:shd w:val="clear" w:color="auto" w:fill="FFFFFF"/>
+        </w:rPr>
+        <w:t xml:space="preserve">, </w:t>
+      </w:r>
+      <w:proofErr w:type="gramStart"/>
+      <w:r>
+        <w:rPr>
+          <w:rFonts w:ascii="Times New Roman" w:eastAsia="Times New Roman" w:hAnsi="Times New Roman" w:cs="Times New Roman"/>
+          <w:color w:val="000000"/>
+          <w:shd w:val="clear" w:color="auto" w:fill="FFFFFF"/>
+        </w:rPr>
+        <w:t>COUNT(</w:t>
+      </w:r>
+      <w:proofErr w:type="gramEnd"/>
+      <w:r>
+        <w:rPr>
+          <w:rFonts w:ascii="Times New Roman" w:eastAsia="Times New Roman" w:hAnsi="Times New Roman" w:cs="Times New Roman"/>
+          <w:color w:val="000000"/>
+          <w:shd w:val="clear" w:color="auto" w:fill="FFFFFF"/>
+        </w:rPr>
+        <w:t xml:space="preserve">CASE WHEN </w:t>
+      </w:r>
+      <w:proofErr w:type="spellStart"/>
+      <w:r>
+        <w:rPr>
+          <w:rFonts w:ascii="Times New Roman" w:eastAsia="Times New Roman" w:hAnsi="Times New Roman" w:cs="Times New Roman"/>
+          <w:color w:val="000000"/>
+          <w:shd w:val="clear" w:color="auto" w:fill="FFFFFF"/>
+        </w:rPr>
+        <w:t>commission_pct</w:t>
+      </w:r>
+      <w:proofErr w:type="spellEnd"/>
+      <w:r>
+        <w:rPr>
+          <w:rFonts w:ascii="Times New Roman" w:eastAsia="Times New Roman" w:hAnsi="Times New Roman" w:cs="Times New Roman"/>
+          <w:color w:val="000000"/>
+          <w:shd w:val="clear" w:color="auto" w:fill="FFFFFF"/>
+        </w:rPr>
+        <w:t xml:space="preserve"> IS NULL THEN '</w:t>
+      </w:r>
+      <w:proofErr w:type="spellStart"/>
+      <w:r>
+        <w:rPr>
+          <w:rFonts w:ascii="Times New Roman" w:eastAsia="Times New Roman" w:hAnsi="Times New Roman" w:cs="Times New Roman"/>
+          <w:color w:val="000000"/>
+          <w:shd w:val="clear" w:color="auto" w:fill="FFFFFF"/>
+        </w:rPr>
+        <w:t>no_commission</w:t>
+      </w:r>
+      <w:proofErr w:type="spellEnd"/>
+      <w:r>
+        <w:rPr>
+          <w:rFonts w:ascii="Times New Roman" w:eastAsia="Times New Roman" w:hAnsi="Times New Roman" w:cs="Times New Roman"/>
+          <w:color w:val="000000"/>
+          <w:shd w:val="clear" w:color="auto" w:fill="FFFFFF"/>
+        </w:rPr>
+        <w:t xml:space="preserve">' END) AS </w:t>
+      </w:r>
+      <w:proofErr w:type="spellStart"/>
+      <w:r>
+        <w:rPr>
+          <w:rFonts w:ascii="Times New Roman" w:eastAsia="Times New Roman" w:hAnsi="Times New Roman" w:cs="Times New Roman"/>
+          <w:color w:val="000000"/>
+          <w:shd w:val="clear" w:color="auto" w:fill="FFFFFF"/>
+        </w:rPr>
+        <w:t>no_commision_count</w:t>
+      </w:r>
+      <w:proofErr w:type="spellEnd"/>
+    </w:p>
+    <w:p>
+      <w:pPr>
+        <w:spacing w:after="240" w:line="240" w:lineRule="auto"/>
+        <w:rPr>
+          <w:rFonts w:ascii="Times New Roman" w:eastAsia="Times New Roman" w:hAnsi="Times New Roman" w:cs="Times New Roman"/>
+        </w:rPr>
+      </w:pPr>
+      <w:r>
+        <w:rPr>
+          <w:rFonts w:ascii="Times New Roman" w:eastAsia="Times New Roman" w:hAnsi="Times New Roman" w:cs="Times New Roman"/>
+          <w:color w:val="000000"/>
+          <w:shd w:val="clear" w:color="auto" w:fill="FFFFFF"/>
+        </w:rPr>
+        <w:t xml:space="preserve">, </w:t>
+      </w:r>
+      <w:proofErr w:type="gramStart"/>
+      <w:r>
+        <w:rPr>
+          <w:rFonts w:ascii="Times New Roman" w:eastAsia="Times New Roman" w:hAnsi="Times New Roman" w:cs="Times New Roman"/>
+          <w:color w:val="000000"/>
+          <w:shd w:val="clear" w:color="auto" w:fill="FFFFFF"/>
+        </w:rPr>
+        <w:t>COUNT(</w:t>
+      </w:r>
+      <w:proofErr w:type="gramEnd"/>
+      <w:r>
+        <w:rPr>
+          <w:rFonts w:ascii="Times New Roman" w:eastAsia="Times New Roman" w:hAnsi="Times New Roman" w:cs="Times New Roman"/>
+          <w:color w:val="000000"/>
+          <w:shd w:val="clear" w:color="auto" w:fill="FFFFFF"/>
+        </w:rPr>
+        <w:t xml:space="preserve">CASE WHEN </w:t>
+      </w:r>
+      <w:proofErr w:type="spellStart"/>
+      <w:r>
+        <w:rPr>
+          <w:rFonts w:ascii="Times New Roman" w:eastAsia="Times New Roman" w:hAnsi="Times New Roman" w:cs="Times New Roman"/>
+          <w:color w:val="000000"/>
+          <w:shd w:val="clear" w:color="auto" w:fill="FFFFFF"/>
+        </w:rPr>
+        <w:t>commission_pct</w:t>
+      </w:r>
+      <w:proofErr w:type="spellEnd"/>
+      <w:r>
+        <w:rPr>
+          <w:rFonts w:ascii="Times New Roman" w:eastAsia="Times New Roman" w:hAnsi="Times New Roman" w:cs="Times New Roman"/>
+          <w:color w:val="000000"/>
+          <w:shd w:val="clear" w:color="auto" w:fill="FFFFFF"/>
+        </w:rPr>
+        <w:t xml:space="preserve"> IS NOT NULL THEN '</w:t>
+      </w:r>
+      <w:proofErr w:type="spellStart"/>
+      <w:r>
+        <w:rPr>
+          <w:rFonts w:ascii="Times New Roman" w:eastAsia="Times New Roman" w:hAnsi="Times New Roman" w:cs="Times New Roman"/>
+          <w:color w:val="000000"/>
+          <w:shd w:val="clear" w:color="auto" w:fill="FFFFFF"/>
+        </w:rPr>
+        <w:t>get_commission</w:t>
+      </w:r>
+      <w:proofErr w:type="spellEnd"/>
+      <w:r>
+        <w:rPr>
+          <w:rFonts w:ascii="Times New Roman" w:eastAsia="Times New Roman" w:hAnsi="Times New Roman" w:cs="Times New Roman"/>
+          <w:color w:val="000000"/>
+          <w:shd w:val="clear" w:color="auto" w:fill="FFFFFF"/>
+        </w:rPr>
+        <w:t xml:space="preserve">'  END) AS </w:t>
+      </w:r>
+      <w:proofErr w:type="spellStart"/>
+      <w:r>
+        <w:rPr>
+          <w:rFonts w:ascii="Times New Roman" w:eastAsia="Times New Roman" w:hAnsi="Times New Roman" w:cs="Times New Roman"/>
+          <w:color w:val="000000"/>
+          <w:shd w:val="clear" w:color="auto" w:fill="FFFFFF"/>
+        </w:rPr>
+        <w:t>get_commision_count</w:t>
+      </w:r>
+      <w:proofErr w:type="spellEnd"/>
+    </w:p>
+    <w:p>
+      <w:pPr>
+        <w:spacing w:after="240" w:line="240" w:lineRule="auto"/>
+        <w:rPr>
+          <w:rFonts w:ascii="Times New Roman" w:eastAsia="Times New Roman" w:hAnsi="Times New Roman" w:cs="Times New Roman"/>
+        </w:rPr>
+      </w:pPr>
+      <w:r>
+        <w:rPr>
+          <w:rFonts w:ascii="Times New Roman" w:eastAsia="Times New Roman" w:hAnsi="Times New Roman" w:cs="Times New Roman"/>
+          <w:color w:val="000000"/>
+          <w:shd w:val="clear" w:color="auto" w:fill="FFFFFF"/>
+        </w:rPr>
+        <w:t>FROM employees</w:t>
+      </w:r>
+    </w:p>
+    <w:p>
+      <w:pPr>
+        <w:spacing w:after="240" w:line="240" w:lineRule="auto"/>
+        <w:rPr>
+          <w:rFonts w:ascii="Times New Roman" w:eastAsia="Times New Roman" w:hAnsi="Times New Roman" w:cs="Times New Roman"/>
+        </w:rPr>
+      </w:pPr>
+      <w:r>
+        <w:rPr>
+          <w:rFonts w:ascii="Times New Roman" w:eastAsia="Times New Roman" w:hAnsi="Times New Roman" w:cs="Times New Roman"/>
+          <w:color w:val="000000"/>
+          <w:shd w:val="clear" w:color="auto" w:fill="FFFFFF"/>
+        </w:rPr>
+        <w:t xml:space="preserve">GROUP BY </w:t>
+      </w:r>
+      <w:proofErr w:type="spellStart"/>
+      <w:r>
+        <w:rPr>
+          <w:rFonts w:ascii="Times New Roman" w:eastAsia="Times New Roman" w:hAnsi="Times New Roman" w:cs="Times New Roman"/>
+          <w:color w:val="000000"/>
+          <w:shd w:val="clear" w:color="auto" w:fill="FFFFFF"/>
+        </w:rPr>
+        <w:t>job_</w:t>
+      </w:r>
+      <w:proofErr w:type="gramStart"/>
+      <w:r>
+        <w:rPr>
+          <w:rFonts w:ascii="Times New Roman" w:eastAsia="Times New Roman" w:hAnsi="Times New Roman" w:cs="Times New Roman"/>
+          <w:color w:val="000000"/>
+          <w:shd w:val="clear" w:color="auto" w:fill="FFFFFF"/>
+        </w:rPr>
+        <w:t>id</w:t>
+      </w:r>
+      <w:proofErr w:type="spellEnd"/>
+      <w:r>
+        <w:rPr>
+          <w:rFonts w:ascii="Times New Roman" w:eastAsia="Times New Roman" w:hAnsi="Times New Roman" w:cs="Times New Roman"/>
+          <w:color w:val="000000"/>
+          <w:shd w:val="clear" w:color="auto" w:fill="FFFFFF"/>
+        </w:rPr>
+        <w:t>;</w:t>
+      </w:r>
+      <w:proofErr w:type="gramEnd"/>
+    </w:p>
+    <w:p>
+      <w:pPr>
+        <w:pStyle w:val="NormalWeb"/>
+        <w:numPr>
+          <w:ilvl w:val="0"/>
+          <w:numId w:val="27"/>
+        </w:numPr>
+        <w:spacing w:before="0" w:beforeAutospacing="0" w:after="240" w:afterAutospacing="0"/>
+        <w:textAlignment w:val="baseline"/>
+        <w:rPr>
+          <w:b/>
+          <w:bCs/>
+          <w:color w:val="000000"/>
+          <w:sz w:val="22"/>
+          <w:szCs w:val="22"/>
+        </w:rPr>
+      </w:pPr>
+      <w:r>
+        <w:rPr>
+          <w:b/>
+          <w:bCs/>
+          <w:color w:val="000000"/>
+          <w:sz w:val="22"/>
+          <w:szCs w:val="22"/>
+          <w:shd w:val="clear" w:color="auto" w:fill="FFFFFF"/>
+        </w:rPr>
+        <w:t xml:space="preserve">Let’s consider $5,000 is minimum wage for the HR database. Write a </w:t>
+      </w:r>
+      <w:proofErr w:type="spellStart"/>
+      <w:r>
+        <w:rPr>
+          <w:b/>
+          <w:bCs/>
+          <w:color w:val="000000"/>
+          <w:sz w:val="22"/>
+          <w:szCs w:val="22"/>
+          <w:shd w:val="clear" w:color="auto" w:fill="FFFFFF"/>
+        </w:rPr>
+        <w:t>sql</w:t>
+      </w:r>
+      <w:proofErr w:type="spellEnd"/>
+      <w:r>
+        <w:rPr>
+          <w:b/>
+          <w:bCs/>
+          <w:color w:val="000000"/>
+          <w:sz w:val="22"/>
+          <w:szCs w:val="22"/>
+          <w:shd w:val="clear" w:color="auto" w:fill="FFFFFF"/>
+        </w:rPr>
+        <w:t xml:space="preserve"> query that returns department id and how many employees earn more than and less than equal to the minimum wage for each department. </w:t>
+      </w:r>
+    </w:p>
+    <w:p>
+      <w:pPr>
+        <w:pStyle w:val="NormalWeb"/>
+        <w:spacing w:before="0" w:beforeAutospacing="0" w:after="240" w:afterAutospacing="0"/>
+        <w:rPr>
+          <w:sz w:val="22"/>
+          <w:szCs w:val="22"/>
+        </w:rPr>
+      </w:pPr>
+      <w:r>
+        <w:rPr>
+          <w:color w:val="000000"/>
+          <w:sz w:val="22"/>
+          <w:szCs w:val="22"/>
+          <w:shd w:val="clear" w:color="auto" w:fill="FFFFFF"/>
+        </w:rPr>
+        <w:t xml:space="preserve">SELECT </w:t>
+      </w:r>
+      <w:proofErr w:type="spellStart"/>
+      <w:r>
+        <w:rPr>
+          <w:color w:val="000000"/>
+          <w:sz w:val="22"/>
+          <w:szCs w:val="22"/>
+          <w:shd w:val="clear" w:color="auto" w:fill="FFFFFF"/>
+        </w:rPr>
+        <w:t>department_id</w:t>
+      </w:r>
+      <w:proofErr w:type="spellEnd"/>
+    </w:p>
+    <w:p>
+      <w:pPr>
+        <w:pStyle w:val="NormalWeb"/>
+        <w:spacing w:before="0" w:beforeAutospacing="0" w:after="240" w:afterAutospacing="0"/>
+        <w:rPr>
+          <w:sz w:val="22"/>
+          <w:szCs w:val="22"/>
+        </w:rPr>
+      </w:pPr>
+      <w:r>
+        <w:rPr>
+          <w:color w:val="000000"/>
+          <w:sz w:val="22"/>
+          <w:szCs w:val="22"/>
+          <w:shd w:val="clear" w:color="auto" w:fill="FFFFFF"/>
+        </w:rPr>
+        <w:t xml:space="preserve">, </w:t>
+      </w:r>
+      <w:proofErr w:type="gramStart"/>
+      <w:r>
+        <w:rPr>
+          <w:color w:val="000000"/>
+          <w:sz w:val="22"/>
+          <w:szCs w:val="22"/>
+          <w:shd w:val="clear" w:color="auto" w:fill="FFFFFF"/>
+        </w:rPr>
+        <w:t>COUNT(</w:t>
+      </w:r>
+      <w:proofErr w:type="gramEnd"/>
+      <w:r>
+        <w:rPr>
+          <w:color w:val="000000"/>
+          <w:sz w:val="22"/>
+          <w:szCs w:val="22"/>
+          <w:shd w:val="clear" w:color="auto" w:fill="FFFFFF"/>
+        </w:rPr>
+        <w:t>CASE WHEN salary &gt; 5000 THEN '</w:t>
+      </w:r>
+      <w:proofErr w:type="spellStart"/>
+      <w:r>
+        <w:rPr>
+          <w:color w:val="000000"/>
+          <w:sz w:val="22"/>
+          <w:szCs w:val="22"/>
+          <w:shd w:val="clear" w:color="auto" w:fill="FFFFFF"/>
+        </w:rPr>
+        <w:t>more_than_mw</w:t>
+      </w:r>
+      <w:proofErr w:type="spellEnd"/>
+      <w:r>
+        <w:rPr>
+          <w:color w:val="000000"/>
+          <w:sz w:val="22"/>
+          <w:szCs w:val="22"/>
+          <w:shd w:val="clear" w:color="auto" w:fill="FFFFFF"/>
+        </w:rPr>
+        <w:t xml:space="preserve">' END) AS </w:t>
+      </w:r>
+      <w:proofErr w:type="spellStart"/>
+      <w:r>
+        <w:rPr>
+          <w:color w:val="000000"/>
+          <w:sz w:val="22"/>
+          <w:szCs w:val="22"/>
+          <w:shd w:val="clear" w:color="auto" w:fill="FFFFFF"/>
+        </w:rPr>
+        <w:t>more_than_mw_count</w:t>
+      </w:r>
+      <w:proofErr w:type="spellEnd"/>
+    </w:p>
+    <w:p>
+      <w:pPr>
+        <w:pStyle w:val="NormalWeb"/>
+        <w:spacing w:before="0" w:beforeAutospacing="0" w:after="240" w:afterAutospacing="0"/>
+        <w:rPr>
+          <w:sz w:val="22"/>
+          <w:szCs w:val="22"/>
+        </w:rPr>
+      </w:pPr>
+      <w:r>
+        <w:rPr>
+          <w:color w:val="000000"/>
+          <w:sz w:val="22"/>
+          <w:szCs w:val="22"/>
+          <w:shd w:val="clear" w:color="auto" w:fill="FFFFFF"/>
+        </w:rPr>
+        <w:t xml:space="preserve">, </w:t>
+      </w:r>
+      <w:proofErr w:type="gramStart"/>
+      <w:r>
+        <w:rPr>
+          <w:color w:val="000000"/>
+          <w:sz w:val="22"/>
+          <w:szCs w:val="22"/>
+          <w:shd w:val="clear" w:color="auto" w:fill="FFFFFF"/>
+        </w:rPr>
+        <w:t>COUNT(</w:t>
+      </w:r>
+      <w:proofErr w:type="gramEnd"/>
+      <w:r>
+        <w:rPr>
+          <w:color w:val="000000"/>
+          <w:sz w:val="22"/>
+          <w:szCs w:val="22"/>
+          <w:shd w:val="clear" w:color="auto" w:fill="FFFFFF"/>
+        </w:rPr>
+        <w:t>CASE WHEN salary &lt;= 5000 THEN '</w:t>
+      </w:r>
+      <w:proofErr w:type="spellStart"/>
+      <w:r>
+        <w:rPr>
+          <w:color w:val="000000"/>
+          <w:sz w:val="22"/>
+          <w:szCs w:val="22"/>
+          <w:shd w:val="clear" w:color="auto" w:fill="FFFFFF"/>
+        </w:rPr>
+        <w:t>less_than_mw</w:t>
+      </w:r>
+      <w:proofErr w:type="spellEnd"/>
+      <w:r>
+        <w:rPr>
+          <w:color w:val="000000"/>
+          <w:sz w:val="22"/>
+          <w:szCs w:val="22"/>
+          <w:shd w:val="clear" w:color="auto" w:fill="FFFFFF"/>
+        </w:rPr>
+        <w:t xml:space="preserve">'  END) AS </w:t>
+      </w:r>
+      <w:proofErr w:type="spellStart"/>
+      <w:r>
+        <w:rPr>
+          <w:color w:val="000000"/>
+          <w:sz w:val="22"/>
+          <w:szCs w:val="22"/>
+          <w:shd w:val="clear" w:color="auto" w:fill="FFFFFF"/>
+        </w:rPr>
+        <w:t>less_than_mw_count</w:t>
+      </w:r>
+      <w:proofErr w:type="spellEnd"/>
+    </w:p>
+    <w:p>
+      <w:pPr>
+        <w:pStyle w:val="NormalWeb"/>
+        <w:spacing w:before="0" w:beforeAutospacing="0" w:after="240" w:afterAutospacing="0"/>
+        <w:rPr>
+          <w:sz w:val="22"/>
+          <w:szCs w:val="22"/>
+        </w:rPr>
+      </w:pPr>
+      <w:r>
+        <w:rPr>
+          <w:color w:val="000000"/>
+          <w:sz w:val="22"/>
+          <w:szCs w:val="22"/>
+          <w:shd w:val="clear" w:color="auto" w:fill="FFFFFF"/>
+        </w:rPr>
+        <w:t>FROM employees</w:t>
+      </w:r>
+    </w:p>
+    <w:p>
+      <w:pPr>
+        <w:pStyle w:val="NormalWeb"/>
+        <w:spacing w:before="0" w:beforeAutospacing="0" w:after="0" w:afterAutospacing="0"/>
+        <w:rPr>
+          <w:sz w:val="22"/>
+          <w:szCs w:val="22"/>
+        </w:rPr>
+      </w:pPr>
+      <w:r>
+        <w:rPr>
+          <w:color w:val="000000"/>
+          <w:sz w:val="22"/>
+          <w:szCs w:val="22"/>
+          <w:shd w:val="clear" w:color="auto" w:fill="FFFFFF"/>
+        </w:rPr>
+        <w:t xml:space="preserve">GROUP BY </w:t>
+      </w:r>
+      <w:proofErr w:type="spellStart"/>
+      <w:r>
+        <w:rPr>
+          <w:color w:val="000000"/>
+          <w:sz w:val="22"/>
+          <w:szCs w:val="22"/>
+          <w:shd w:val="clear" w:color="auto" w:fill="FFFFFF"/>
+        </w:rPr>
+        <w:t>department_</w:t>
+      </w:r>
+      <w:proofErr w:type="gramStart"/>
+      <w:r>
+        <w:rPr>
+          <w:color w:val="000000"/>
+          <w:sz w:val="22"/>
+          <w:szCs w:val="22"/>
+          <w:shd w:val="clear" w:color="auto" w:fill="FFFFFF"/>
+        </w:rPr>
+        <w:t>id</w:t>
+      </w:r>
+      <w:proofErr w:type="spellEnd"/>
+      <w:r>
+        <w:rPr>
+          <w:color w:val="000000"/>
+          <w:sz w:val="22"/>
+          <w:szCs w:val="22"/>
+          <w:shd w:val="clear" w:color="auto" w:fill="FFFFFF"/>
+        </w:rPr>
+        <w:t>;</w:t>
       </w:r>
       <w:proofErr w:type="gramEnd"/>
     </w:p>
@@ -16535,6 +17200,155 @@
     </w:lvl>
   </w:abstractNum>
   <w:abstractNum w:abstractNumId="17" w15:restartNumberingAfterBreak="0">
+    <w:nsid w:val="59834FF3"/>
+    <w:multiLevelType w:val="multilevel"/>
+    <w:tmpl w:val="AD287912"/>
+    <w:lvl w:ilvl="0">
+      <w:start w:val="1"/>
+      <w:numFmt w:val="bullet"/>
+      <w:lvlText w:val=""/>
+      <w:lvlJc w:val="left"/>
+      <w:pPr>
+        <w:tabs>
+          <w:tab w:val="num" w:pos="720"/>
+        </w:tabs>
+        <w:ind w:left="720" w:hanging="360"/>
+      </w:pPr>
+      <w:rPr>
+        <w:rFonts w:ascii="Symbol" w:hAnsi="Symbol" w:hint="default"/>
+        <w:sz w:val="20"/>
+      </w:rPr>
+    </w:lvl>
+    <w:lvl w:ilvl="1" w:tentative="1">
+      <w:start w:val="1"/>
+      <w:numFmt w:val="bullet"/>
+      <w:lvlText w:val="o"/>
+      <w:lvlJc w:val="left"/>
+      <w:pPr>
+        <w:tabs>
+          <w:tab w:val="num" w:pos="1440"/>
+        </w:tabs>
+        <w:ind w:left="1440" w:hanging="360"/>
+      </w:pPr>
+      <w:rPr>
+        <w:rFonts w:ascii="Courier New" w:hAnsi="Courier New" w:hint="default"/>
+        <w:sz w:val="20"/>
+      </w:rPr>
+    </w:lvl>
+    <w:lvl w:ilvl="2" w:tentative="1">
+      <w:start w:val="1"/>
+      <w:numFmt w:val="bullet"/>
+      <w:lvlText w:val=""/>
+      <w:lvlJc w:val="left"/>
+      <w:pPr>
+        <w:tabs>
+          <w:tab w:val="num" w:pos="2160"/>
+        </w:tabs>
+        <w:ind w:left="2160" w:hanging="360"/>
+      </w:pPr>
+      <w:rPr>
+        <w:rFonts w:ascii="Wingdings" w:hAnsi="Wingdings" w:hint="default"/>
+        <w:sz w:val="20"/>
+      </w:rPr>
+    </w:lvl>
+    <w:lvl w:ilvl="3" w:tentative="1">
+      <w:start w:val="1"/>
+      <w:numFmt w:val="bullet"/>
+      <w:lvlText w:val=""/>
+      <w:lvlJc w:val="left"/>
+      <w:pPr>
+        <w:tabs>
+          <w:tab w:val="num" w:pos="2880"/>
+        </w:tabs>
+        <w:ind w:left="2880" w:hanging="360"/>
+      </w:pPr>
+      <w:rPr>
+        <w:rFonts w:ascii="Wingdings" w:hAnsi="Wingdings" w:hint="default"/>
+        <w:sz w:val="20"/>
+      </w:rPr>
+    </w:lvl>
+    <w:lvl w:ilvl="4" w:tentative="1">
+      <w:start w:val="1"/>
+      <w:numFmt w:val="bullet"/>
+      <w:lvlText w:val=""/>
+      <w:lvlJc w:val="left"/>
+      <w:pPr>
+        <w:tabs>
+          <w:tab w:val="num" w:pos="3600"/>
+        </w:tabs>
+        <w:ind w:left="3600" w:hanging="360"/>
+      </w:pPr>
+      <w:rPr>
+        <w:rFonts w:ascii="Wingdings" w:hAnsi="Wingdings" w:hint="default"/>
+        <w:sz w:val="20"/>
+      </w:rPr>
+    </w:lvl>
+    <w:lvl w:ilvl="5" w:tentative="1">
+      <w:start w:val="1"/>
+      <w:numFmt w:val="bullet"/>
+      <w:lvlText w:val=""/>
+      <w:lvlJc w:val="left"/>
+      <w:pPr>
+        <w:tabs>
+          <w:tab w:val="num" w:pos="4320"/>
+        </w:tabs>
+        <w:ind w:left="4320" w:hanging="360"/>
+      </w:pPr>
+      <w:rPr>
+        <w:rFonts w:ascii="Wingdings" w:hAnsi="Wingdings" w:hint="default"/>
+        <w:sz w:val="20"/>
+      </w:rPr>
+    </w:lvl>
+    <w:lvl w:ilvl="6" w:tentative="1">
+      <w:start w:val="1"/>
+      <w:numFmt w:val="bullet"/>
+      <w:lvlText w:val=""/>
+      <w:lvlJc w:val="left"/>
+      <w:pPr>
+        <w:tabs>
+          <w:tab w:val="num" w:pos="5040"/>
+        </w:tabs>
+        <w:ind w:left="5040" w:hanging="360"/>
+      </w:pPr>
+      <w:rPr>
+        <w:rFonts w:ascii="Wingdings" w:hAnsi="Wingdings" w:hint="default"/>
+        <w:sz w:val="20"/>
+      </w:rPr>
+    </w:lvl>
+    <w:lvl w:ilvl="7" w:tentative="1">
+      <w:start w:val="1"/>
+      <w:numFmt w:val="bullet"/>
+      <w:lvlText w:val=""/>
+      <w:lvlJc w:val="left"/>
+      <w:pPr>
+        <w:tabs>
+          <w:tab w:val="num" w:pos="5760"/>
+        </w:tabs>
+        <w:ind w:left="5760" w:hanging="360"/>
+      </w:pPr>
+      <w:rPr>
+        <w:rFonts w:ascii="Wingdings" w:hAnsi="Wingdings" w:hint="default"/>
+        <w:sz w:val="20"/>
+      </w:rPr>
+    </w:lvl>
+    <w:lvl w:ilvl="8" w:tentative="1">
+      <w:start w:val="1"/>
+      <w:numFmt w:val="bullet"/>
+      <w:lvlText w:val=""/>
+      <w:lvlJc w:val="left"/>
+      <w:pPr>
+        <w:tabs>
+          <w:tab w:val="num" w:pos="6480"/>
+        </w:tabs>
+        <w:ind w:left="6480" w:hanging="360"/>
+      </w:pPr>
+      <w:rPr>
+        <w:rFonts w:ascii="Wingdings" w:hAnsi="Wingdings" w:hint="default"/>
+        <w:sz w:val="20"/>
+      </w:rPr>
+    </w:lvl>
+  </w:abstractNum>
+  <w:abstractNum w:abstractNumId="18" w15:restartNumberingAfterBreak="0">
     <w:nsid w:val="5C5044B0"/>
     <w:multiLevelType w:val="multilevel"/>
     <w:tmpl w:val="8F40EC84"/>
@@ -16683,7 +17497,7 @@
       </w:rPr>
     </w:lvl>
   </w:abstractNum>
-  <w:abstractNum w:abstractNumId="18" w15:restartNumberingAfterBreak="0">
+  <w:abstractNum w:abstractNumId="19" w15:restartNumberingAfterBreak="0">
     <w:nsid w:val="5C642980"/>
     <w:multiLevelType w:val="multilevel"/>
     <w:tmpl w:val="B8DED406"/>
@@ -16832,7 +17646,7 @@
       </w:rPr>
     </w:lvl>
   </w:abstractNum>
-  <w:abstractNum w:abstractNumId="19" w15:restartNumberingAfterBreak="0">
+  <w:abstractNum w:abstractNumId="20" w15:restartNumberingAfterBreak="0">
     <w:nsid w:val="5FBD17DA"/>
     <w:multiLevelType w:val="multilevel"/>
     <w:tmpl w:val="6D0016B8"/>
@@ -16981,7 +17795,7 @@
       </w:rPr>
     </w:lvl>
   </w:abstractNum>
-  <w:abstractNum w:abstractNumId="20" w15:restartNumberingAfterBreak="0">
+  <w:abstractNum w:abstractNumId="21" w15:restartNumberingAfterBreak="0">
     <w:nsid w:val="64431CB7"/>
     <w:multiLevelType w:val="multilevel"/>
     <w:tmpl w:val="9AA890B4"/>
@@ -17130,7 +17944,7 @@
       </w:rPr>
     </w:lvl>
   </w:abstractNum>
-  <w:abstractNum w:abstractNumId="21" w15:restartNumberingAfterBreak="0">
+  <w:abstractNum w:abstractNumId="22" w15:restartNumberingAfterBreak="0">
     <w:nsid w:val="653C017B"/>
     <w:multiLevelType w:val="hybridMultilevel"/>
     <w:tmpl w:val="F6C22688"/>
@@ -17242,7 +18056,7 @@
       </w:rPr>
     </w:lvl>
   </w:abstractNum>
-  <w:abstractNum w:abstractNumId="22" w15:restartNumberingAfterBreak="0">
+  <w:abstractNum w:abstractNumId="23" w15:restartNumberingAfterBreak="0">
     <w:nsid w:val="655E2687"/>
     <w:multiLevelType w:val="multilevel"/>
     <w:tmpl w:val="7856017C"/>
@@ -17391,7 +18205,7 @@
       </w:rPr>
     </w:lvl>
   </w:abstractNum>
-  <w:abstractNum w:abstractNumId="23" w15:restartNumberingAfterBreak="0">
+  <w:abstractNum w:abstractNumId="24" w15:restartNumberingAfterBreak="0">
     <w:nsid w:val="698C5C25"/>
     <w:multiLevelType w:val="hybridMultilevel"/>
     <w:tmpl w:val="81BED51A"/>
@@ -17481,7 +18295,7 @@
       </w:pPr>
     </w:lvl>
   </w:abstractNum>
-  <w:abstractNum w:abstractNumId="24" w15:restartNumberingAfterBreak="0">
+  <w:abstractNum w:abstractNumId="25" w15:restartNumberingAfterBreak="0">
     <w:nsid w:val="699D722A"/>
     <w:multiLevelType w:val="multilevel"/>
     <w:tmpl w:val="0ECAACF4"/>
@@ -17630,7 +18444,7 @@
       </w:rPr>
     </w:lvl>
   </w:abstractNum>
-  <w:abstractNum w:abstractNumId="25" w15:restartNumberingAfterBreak="0">
+  <w:abstractNum w:abstractNumId="26" w15:restartNumberingAfterBreak="0">
     <w:nsid w:val="72B553E2"/>
     <w:multiLevelType w:val="multilevel"/>
     <w:tmpl w:val="A9DA8CB6"/>
@@ -17780,19 +18594,19 @@
     </w:lvl>
   </w:abstractNum>
   <w:num w:numId="1">
-    <w:abstractNumId w:val="21"/>
+    <w:abstractNumId w:val="22"/>
   </w:num>
   <w:num w:numId="2">
     <w:abstractNumId w:val="12"/>
   </w:num>
   <w:num w:numId="3">
-    <w:abstractNumId w:val="25"/>
+    <w:abstractNumId w:val="26"/>
   </w:num>
   <w:num w:numId="4">
-    <w:abstractNumId w:val="20"/>
+    <w:abstractNumId w:val="21"/>
   </w:num>
   <w:num w:numId="5">
-    <w:abstractNumId w:val="17"/>
+    <w:abstractNumId w:val="18"/>
   </w:num>
   <w:num w:numId="6">
     <w:abstractNumId w:val="11"/>
@@ -17801,10 +18615,10 @@
     <w:abstractNumId w:val="8"/>
   </w:num>
   <w:num w:numId="8">
-    <w:abstractNumId w:val="22"/>
+    <w:abstractNumId w:val="23"/>
   </w:num>
   <w:num w:numId="9">
-    <w:abstractNumId w:val="23"/>
+    <w:abstractNumId w:val="24"/>
   </w:num>
   <w:num w:numId="10">
     <w:abstractNumId w:val="13"/>
@@ -17816,7 +18630,7 @@
     <w:abstractNumId w:val="10"/>
   </w:num>
   <w:num w:numId="13">
-    <w:abstractNumId w:val="18"/>
+    <w:abstractNumId w:val="19"/>
   </w:num>
   <w:num w:numId="14">
     <w:abstractNumId w:val="2"/>
@@ -17831,7 +18645,7 @@
     <w:abstractNumId w:val="7"/>
   </w:num>
   <w:num w:numId="18">
-    <w:abstractNumId w:val="24"/>
+    <w:abstractNumId w:val="25"/>
   </w:num>
   <w:num w:numId="19">
     <w:abstractNumId w:val="15"/>
@@ -17852,10 +18666,13 @@
     <w:abstractNumId w:val="6"/>
   </w:num>
   <w:num w:numId="25">
-    <w:abstractNumId w:val="19"/>
+    <w:abstractNumId w:val="20"/>
   </w:num>
   <w:num w:numId="26">
     <w:abstractNumId w:val="4"/>
+  </w:num>
+  <w:num w:numId="27">
+    <w:abstractNumId w:val="17"/>
   </w:num>
 </w:numbering>
 </file>

</xml_diff>